<commit_message>
new changes all changes
</commit_message>
<xml_diff>
--- a/thesis update.docx
+++ b/thesis update.docx
@@ -243,29 +243,7 @@
           <w:sz w:val="32"/>
           <w:szCs w:val="32"/>
         </w:rPr>
-        <w:t xml:space="preserve">Abdul </w:t>
-      </w:r>
-      <w:proofErr w:type="spellStart"/>
-      <w:r>
-        <w:rPr>
-          <w:rFonts w:ascii="Times New Roman" w:eastAsia="Times New Roman" w:hAnsi="Times New Roman" w:cs="Times New Roman"/>
-          <w:b/>
-          <w:i/>
-          <w:sz w:val="32"/>
-          <w:szCs w:val="32"/>
-        </w:rPr>
-        <w:t>Mohiz</w:t>
-      </w:r>
-      <w:proofErr w:type="spellEnd"/>
-      <w:r>
-        <w:rPr>
-          <w:rFonts w:ascii="Times New Roman" w:eastAsia="Times New Roman" w:hAnsi="Times New Roman" w:cs="Times New Roman"/>
-          <w:b/>
-          <w:i/>
-          <w:sz w:val="32"/>
-          <w:szCs w:val="32"/>
-        </w:rPr>
-        <w:t xml:space="preserve"> Khan Tareen     </w:t>
+        <w:t xml:space="preserve">Abdul Mohiz Khan Tareen     </w:t>
       </w:r>
       <w:r>
         <w:rPr>
@@ -402,7 +380,6 @@
         </w:rPr>
         <w:t xml:space="preserve"> </w:t>
       </w:r>
-      <w:proofErr w:type="spellStart"/>
       <w:r>
         <w:rPr>
           <w:rFonts w:ascii="Times New Roman" w:eastAsia="Times New Roman" w:hAnsi="Times New Roman" w:cs="Times New Roman"/>
@@ -411,18 +388,7 @@
           <w:sz w:val="32"/>
           <w:szCs w:val="32"/>
         </w:rPr>
-        <w:t>Dr.</w:t>
-      </w:r>
-      <w:proofErr w:type="spellEnd"/>
-      <w:r>
-        <w:rPr>
-          <w:rFonts w:ascii="Times New Roman" w:eastAsia="Times New Roman" w:hAnsi="Times New Roman" w:cs="Times New Roman"/>
-          <w:b/>
-          <w:i/>
-          <w:sz w:val="32"/>
-          <w:szCs w:val="32"/>
-        </w:rPr>
-        <w:t xml:space="preserve"> Sardar Khaliq Uz Zaman</w:t>
+        <w:t>Dr. Sardar Khaliq Uz Zaman</w:t>
       </w:r>
     </w:p>
     <w:p>
@@ -1104,29 +1070,7 @@
           <w:sz w:val="32"/>
           <w:szCs w:val="32"/>
         </w:rPr>
-        <w:t xml:space="preserve">Abdul </w:t>
-      </w:r>
-      <w:proofErr w:type="spellStart"/>
-      <w:r>
-        <w:rPr>
-          <w:rFonts w:ascii="Times New Roman" w:eastAsia="Times New Roman" w:hAnsi="Times New Roman" w:cs="Times New Roman"/>
-          <w:b/>
-          <w:i/>
-          <w:sz w:val="32"/>
-          <w:szCs w:val="32"/>
-        </w:rPr>
-        <w:t>Mohiz</w:t>
-      </w:r>
-      <w:proofErr w:type="spellEnd"/>
-      <w:r>
-        <w:rPr>
-          <w:rFonts w:ascii="Times New Roman" w:eastAsia="Times New Roman" w:hAnsi="Times New Roman" w:cs="Times New Roman"/>
-          <w:b/>
-          <w:i/>
-          <w:sz w:val="32"/>
-          <w:szCs w:val="32"/>
-        </w:rPr>
-        <w:t xml:space="preserve"> Khan Tareen     </w:t>
+        <w:t xml:space="preserve">Abdul Mohiz Khan Tareen     </w:t>
       </w:r>
       <w:r>
         <w:rPr>
@@ -1407,27 +1351,7 @@
           <w:szCs w:val="24"/>
           <w:lang w:val="en-US"/>
         </w:rPr>
-        <w:t xml:space="preserve">Abdul </w:t>
-      </w:r>
-      <w:proofErr w:type="spellStart"/>
-      <w:r>
-        <w:rPr>
-          <w:rFonts w:asciiTheme="majorBidi" w:eastAsia="Times New Roman" w:hAnsiTheme="majorBidi" w:cstheme="majorBidi"/>
-          <w:sz w:val="24"/>
-          <w:szCs w:val="24"/>
-          <w:lang w:val="en-US"/>
-        </w:rPr>
-        <w:t>Mohiz</w:t>
-      </w:r>
-      <w:proofErr w:type="spellEnd"/>
-      <w:r>
-        <w:rPr>
-          <w:rFonts w:asciiTheme="majorBidi" w:eastAsia="Times New Roman" w:hAnsiTheme="majorBidi" w:cstheme="majorBidi"/>
-          <w:sz w:val="24"/>
-          <w:szCs w:val="24"/>
-          <w:lang w:val="en-US"/>
-        </w:rPr>
-        <w:t xml:space="preserve"> Khan Tareen </w:t>
+        <w:t xml:space="preserve">Abdul Mohiz Khan Tareen </w:t>
       </w:r>
     </w:p>
     <w:p>
@@ -1638,29 +1562,7 @@
           <w:szCs w:val="24"/>
           <w:lang w:val="en-US"/>
         </w:rPr>
-        <w:t xml:space="preserve">Abdul </w:t>
-      </w:r>
-      <w:proofErr w:type="spellStart"/>
-      <w:r>
-        <w:rPr>
-          <w:rFonts w:asciiTheme="majorBidi" w:eastAsia="Calibri" w:hAnsiTheme="majorBidi" w:cstheme="majorBidi"/>
-          <w:b/>
-          <w:sz w:val="24"/>
-          <w:szCs w:val="24"/>
-          <w:lang w:val="en-US"/>
-        </w:rPr>
-        <w:t>Mohiz</w:t>
-      </w:r>
-      <w:proofErr w:type="spellEnd"/>
-      <w:r>
-        <w:rPr>
-          <w:rFonts w:asciiTheme="majorBidi" w:eastAsia="Calibri" w:hAnsiTheme="majorBidi" w:cstheme="majorBidi"/>
-          <w:b/>
-          <w:sz w:val="24"/>
-          <w:szCs w:val="24"/>
-          <w:lang w:val="en-US"/>
-        </w:rPr>
-        <w:t xml:space="preserve"> Khan Tareen  </w:t>
+        <w:t xml:space="preserve">Abdul Mohiz Khan Tareen  </w:t>
       </w:r>
       <w:r>
         <w:rPr>
@@ -2722,27 +2624,7 @@
           <w:szCs w:val="24"/>
           <w:lang w:val="en-US"/>
         </w:rPr>
-        <w:t xml:space="preserve">Abdul </w:t>
-      </w:r>
-      <w:proofErr w:type="spellStart"/>
-      <w:r>
-        <w:rPr>
-          <w:rFonts w:asciiTheme="majorBidi" w:eastAsia="Times New Roman" w:hAnsiTheme="majorBidi" w:cstheme="majorBidi"/>
-          <w:sz w:val="24"/>
-          <w:szCs w:val="24"/>
-          <w:lang w:val="en-US"/>
-        </w:rPr>
-        <w:t>Mohiz</w:t>
-      </w:r>
-      <w:proofErr w:type="spellEnd"/>
-      <w:r>
-        <w:rPr>
-          <w:rFonts w:asciiTheme="majorBidi" w:eastAsia="Times New Roman" w:hAnsiTheme="majorBidi" w:cstheme="majorBidi"/>
-          <w:sz w:val="24"/>
-          <w:szCs w:val="24"/>
-          <w:lang w:val="en-US"/>
-        </w:rPr>
-        <w:t xml:space="preserve"> Khan Tareen </w:t>
+        <w:t xml:space="preserve">Abdul Mohiz Khan Tareen </w:t>
       </w:r>
     </w:p>
     <w:p>
@@ -29523,7 +29405,6 @@
           <w14:ligatures w14:val="standardContextual"/>
         </w:rPr>
       </w:pPr>
-      <w:proofErr w:type="spellStart"/>
       <w:r>
         <w:rPr>
           <w:rFonts w:ascii="Times New Roman" w:eastAsia="Aptos" w:hAnsi="Times New Roman" w:cs="Times New Roman"/>
@@ -29532,18 +29413,7 @@
           <w:szCs w:val="24"/>
           <w14:ligatures w14:val="standardContextual"/>
         </w:rPr>
-        <w:t>user_id</w:t>
-      </w:r>
-      <w:proofErr w:type="spellEnd"/>
-      <w:r>
-        <w:rPr>
-          <w:rFonts w:ascii="Times New Roman" w:eastAsia="Aptos" w:hAnsi="Times New Roman" w:cs="Times New Roman"/>
-          <w:kern w:val="2"/>
-          <w:sz w:val="24"/>
-          <w:szCs w:val="24"/>
-          <w14:ligatures w14:val="standardContextual"/>
-        </w:rPr>
-        <w:t xml:space="preserve"> (String): Unique identifier for each user.</w:t>
+        <w:t>user_id (String): Unique identifier for each user.</w:t>
       </w:r>
     </w:p>
     <w:p>
@@ -29643,7 +29513,6 @@
           <w14:ligatures w14:val="standardContextual"/>
         </w:rPr>
       </w:pPr>
-      <w:proofErr w:type="spellStart"/>
       <w:r>
         <w:rPr>
           <w:rFonts w:ascii="Times New Roman" w:eastAsia="Aptos" w:hAnsi="Times New Roman" w:cs="Times New Roman"/>
@@ -29652,18 +29521,7 @@
           <w:szCs w:val="24"/>
           <w14:ligatures w14:val="standardContextual"/>
         </w:rPr>
-        <w:t>profile_image</w:t>
-      </w:r>
-      <w:proofErr w:type="spellEnd"/>
-      <w:r>
-        <w:rPr>
-          <w:rFonts w:ascii="Times New Roman" w:eastAsia="Aptos" w:hAnsi="Times New Roman" w:cs="Times New Roman"/>
-          <w:kern w:val="2"/>
-          <w:sz w:val="24"/>
-          <w:szCs w:val="24"/>
-          <w14:ligatures w14:val="standardContextual"/>
-        </w:rPr>
-        <w:t xml:space="preserve"> (String): Path to the profile image uploaded by the user.</w:t>
+        <w:t>profile_image (String): Path to the profile image uploaded by the user.</w:t>
       </w:r>
     </w:p>
     <w:p>
@@ -29682,7 +29540,6 @@
           <w14:ligatures w14:val="standardContextual"/>
         </w:rPr>
       </w:pPr>
-      <w:proofErr w:type="spellStart"/>
       <w:r>
         <w:rPr>
           <w:rFonts w:ascii="Times New Roman" w:eastAsia="Aptos" w:hAnsi="Times New Roman" w:cs="Times New Roman"/>
@@ -29691,18 +29548,7 @@
           <w:szCs w:val="24"/>
           <w14:ligatures w14:val="standardContextual"/>
         </w:rPr>
-        <w:t>other_profile_details</w:t>
-      </w:r>
-      <w:proofErr w:type="spellEnd"/>
-      <w:r>
-        <w:rPr>
-          <w:rFonts w:ascii="Times New Roman" w:eastAsia="Aptos" w:hAnsi="Times New Roman" w:cs="Times New Roman"/>
-          <w:kern w:val="2"/>
-          <w:sz w:val="24"/>
-          <w:szCs w:val="24"/>
-          <w14:ligatures w14:val="standardContextual"/>
-        </w:rPr>
-        <w:t xml:space="preserve"> (String): Additional profile information provided by the user.</w:t>
+        <w:t>other_profile_details (String): Additional profile information provided by the user.</w:t>
       </w:r>
     </w:p>
     <w:p>
@@ -29877,7 +29723,6 @@
           <w14:ligatures w14:val="standardContextual"/>
         </w:rPr>
       </w:pPr>
-      <w:proofErr w:type="spellStart"/>
       <w:r>
         <w:rPr>
           <w:rFonts w:ascii="Times New Roman" w:eastAsia="Aptos" w:hAnsi="Times New Roman" w:cs="Times New Roman"/>
@@ -29886,18 +29731,7 @@
           <w:szCs w:val="24"/>
           <w14:ligatures w14:val="standardContextual"/>
         </w:rPr>
-        <w:t>user_id</w:t>
-      </w:r>
-      <w:proofErr w:type="spellEnd"/>
-      <w:r>
-        <w:rPr>
-          <w:rFonts w:ascii="Times New Roman" w:eastAsia="Aptos" w:hAnsi="Times New Roman" w:cs="Times New Roman"/>
-          <w:kern w:val="2"/>
-          <w:sz w:val="24"/>
-          <w:szCs w:val="24"/>
-          <w14:ligatures w14:val="standardContextual"/>
-        </w:rPr>
-        <w:t xml:space="preserve"> (String): Identifier linking the image to the user who uploaded it.</w:t>
+        <w:t>user_id (String): Identifier linking the image to the user who uploaded it.</w:t>
       </w:r>
     </w:p>
     <w:p>
@@ -29916,7 +29750,6 @@
           <w14:ligatures w14:val="standardContextual"/>
         </w:rPr>
       </w:pPr>
-      <w:proofErr w:type="spellStart"/>
       <w:r>
         <w:rPr>
           <w:rFonts w:ascii="Times New Roman" w:eastAsia="Aptos" w:hAnsi="Times New Roman" w:cs="Times New Roman"/>
@@ -29925,18 +29758,7 @@
           <w:szCs w:val="24"/>
           <w14:ligatures w14:val="standardContextual"/>
         </w:rPr>
-        <w:t>image_path</w:t>
-      </w:r>
-      <w:proofErr w:type="spellEnd"/>
-      <w:r>
-        <w:rPr>
-          <w:rFonts w:ascii="Times New Roman" w:eastAsia="Aptos" w:hAnsi="Times New Roman" w:cs="Times New Roman"/>
-          <w:kern w:val="2"/>
-          <w:sz w:val="24"/>
-          <w:szCs w:val="24"/>
-          <w14:ligatures w14:val="standardContextual"/>
-        </w:rPr>
-        <w:t xml:space="preserve"> (String): Location of the uploaded image file.</w:t>
+        <w:t>image_path (String): Location of the uploaded image file.</w:t>
       </w:r>
     </w:p>
     <w:p>
@@ -29955,7 +29777,6 @@
           <w14:ligatures w14:val="standardContextual"/>
         </w:rPr>
       </w:pPr>
-      <w:proofErr w:type="spellStart"/>
       <w:r>
         <w:rPr>
           <w:rFonts w:ascii="Times New Roman" w:eastAsia="Aptos" w:hAnsi="Times New Roman" w:cs="Times New Roman"/>
@@ -29965,40 +29786,7 @@
           <w14:ligatures w14:val="standardContextual"/>
         </w:rPr>
         <w:lastRenderedPageBreak/>
-        <w:t>upload_date</w:t>
-      </w:r>
-      <w:proofErr w:type="spellEnd"/>
-      <w:r>
-        <w:rPr>
-          <w:rFonts w:ascii="Times New Roman" w:eastAsia="Aptos" w:hAnsi="Times New Roman" w:cs="Times New Roman"/>
-          <w:kern w:val="2"/>
-          <w:sz w:val="24"/>
-          <w:szCs w:val="24"/>
-          <w14:ligatures w14:val="standardContextual"/>
-        </w:rPr>
-        <w:t xml:space="preserve"> (</w:t>
-      </w:r>
-      <w:proofErr w:type="spellStart"/>
-      <w:r>
-        <w:rPr>
-          <w:rFonts w:ascii="Times New Roman" w:eastAsia="Aptos" w:hAnsi="Times New Roman" w:cs="Times New Roman"/>
-          <w:kern w:val="2"/>
-          <w:sz w:val="24"/>
-          <w:szCs w:val="24"/>
-          <w14:ligatures w14:val="standardContextual"/>
-        </w:rPr>
-        <w:t>DateTime</w:t>
-      </w:r>
-      <w:proofErr w:type="spellEnd"/>
-      <w:r>
-        <w:rPr>
-          <w:rFonts w:ascii="Times New Roman" w:eastAsia="Aptos" w:hAnsi="Times New Roman" w:cs="Times New Roman"/>
-          <w:kern w:val="2"/>
-          <w:sz w:val="24"/>
-          <w:szCs w:val="24"/>
-          <w14:ligatures w14:val="standardContextual"/>
-        </w:rPr>
-        <w:t>): Date and time when the image was uploaded.</w:t>
+        <w:t>upload_date (DateTime): Date and time when the image was uploaded.</w:t>
       </w:r>
     </w:p>
     <w:p>
@@ -30147,7 +29935,6 @@
           <w14:ligatures w14:val="standardContextual"/>
         </w:rPr>
       </w:pPr>
-      <w:proofErr w:type="spellStart"/>
       <w:r>
         <w:rPr>
           <w:rFonts w:ascii="Times New Roman" w:eastAsia="Aptos" w:hAnsi="Times New Roman" w:cs="Times New Roman"/>
@@ -30156,18 +29943,7 @@
           <w:szCs w:val="24"/>
           <w14:ligatures w14:val="standardContextual"/>
         </w:rPr>
-        <w:t>result_id</w:t>
-      </w:r>
-      <w:proofErr w:type="spellEnd"/>
-      <w:r>
-        <w:rPr>
-          <w:rFonts w:ascii="Times New Roman" w:eastAsia="Aptos" w:hAnsi="Times New Roman" w:cs="Times New Roman"/>
-          <w:kern w:val="2"/>
-          <w:sz w:val="24"/>
-          <w:szCs w:val="24"/>
-          <w14:ligatures w14:val="standardContextual"/>
-        </w:rPr>
-        <w:t xml:space="preserve"> (String): Unique identifier for each analysis result.</w:t>
+        <w:t>result_id (String): Unique identifier for each analysis result.</w:t>
       </w:r>
     </w:p>
     <w:p>
@@ -30187,7 +29963,6 @@
           <w14:ligatures w14:val="standardContextual"/>
         </w:rPr>
       </w:pPr>
-      <w:proofErr w:type="spellStart"/>
       <w:r>
         <w:rPr>
           <w:rFonts w:ascii="Times New Roman" w:eastAsia="Aptos" w:hAnsi="Times New Roman" w:cs="Times New Roman"/>
@@ -30196,18 +29971,7 @@
           <w:szCs w:val="24"/>
           <w14:ligatures w14:val="standardContextual"/>
         </w:rPr>
-        <w:t>user_id</w:t>
-      </w:r>
-      <w:proofErr w:type="spellEnd"/>
-      <w:r>
-        <w:rPr>
-          <w:rFonts w:ascii="Times New Roman" w:eastAsia="Aptos" w:hAnsi="Times New Roman" w:cs="Times New Roman"/>
-          <w:kern w:val="2"/>
-          <w:sz w:val="24"/>
-          <w:szCs w:val="24"/>
-          <w14:ligatures w14:val="standardContextual"/>
-        </w:rPr>
-        <w:t xml:space="preserve"> (String): Identifier linking the result to the user.</w:t>
+        <w:t>user_id (String): Identifier linking the result to the user.</w:t>
       </w:r>
     </w:p>
     <w:p>
@@ -30255,7 +30019,6 @@
           <w14:ligatures w14:val="standardContextual"/>
         </w:rPr>
       </w:pPr>
-      <w:proofErr w:type="spellStart"/>
       <w:r>
         <w:rPr>
           <w:rFonts w:ascii="Times New Roman" w:eastAsia="Aptos" w:hAnsi="Times New Roman" w:cs="Times New Roman"/>
@@ -30264,40 +30027,7 @@
           <w:szCs w:val="24"/>
           <w14:ligatures w14:val="standardContextual"/>
         </w:rPr>
-        <w:t>analysis_date</w:t>
-      </w:r>
-      <w:proofErr w:type="spellEnd"/>
-      <w:r>
-        <w:rPr>
-          <w:rFonts w:ascii="Times New Roman" w:eastAsia="Aptos" w:hAnsi="Times New Roman" w:cs="Times New Roman"/>
-          <w:kern w:val="2"/>
-          <w:sz w:val="24"/>
-          <w:szCs w:val="24"/>
-          <w14:ligatures w14:val="standardContextual"/>
-        </w:rPr>
-        <w:t xml:space="preserve"> (</w:t>
-      </w:r>
-      <w:proofErr w:type="spellStart"/>
-      <w:r>
-        <w:rPr>
-          <w:rFonts w:ascii="Times New Roman" w:eastAsia="Aptos" w:hAnsi="Times New Roman" w:cs="Times New Roman"/>
-          <w:kern w:val="2"/>
-          <w:sz w:val="24"/>
-          <w:szCs w:val="24"/>
-          <w14:ligatures w14:val="standardContextual"/>
-        </w:rPr>
-        <w:t>DateTime</w:t>
-      </w:r>
-      <w:proofErr w:type="spellEnd"/>
-      <w:r>
-        <w:rPr>
-          <w:rFonts w:ascii="Times New Roman" w:eastAsia="Aptos" w:hAnsi="Times New Roman" w:cs="Times New Roman"/>
-          <w:kern w:val="2"/>
-          <w:sz w:val="24"/>
-          <w:szCs w:val="24"/>
-          <w14:ligatures w14:val="standardContextual"/>
-        </w:rPr>
-        <w:t>): Date and time when the analysis was performed.</w:t>
+        <w:t>analysis_date (DateTime): Date and time when the analysis was performed.</w:t>
       </w:r>
     </w:p>
     <w:p>
@@ -30373,7 +30103,6 @@
           <w14:ligatures w14:val="standardContextual"/>
         </w:rPr>
       </w:pPr>
-      <w:proofErr w:type="spellStart"/>
       <w:r>
         <w:rPr>
           <w:rFonts w:ascii="Times New Roman" w:eastAsia="Aptos" w:hAnsi="Times New Roman" w:cs="Times New Roman"/>
@@ -30382,18 +30111,7 @@
           <w:szCs w:val="24"/>
           <w14:ligatures w14:val="standardContextual"/>
         </w:rPr>
-        <w:t>comparison_data</w:t>
-      </w:r>
-      <w:proofErr w:type="spellEnd"/>
-      <w:r>
-        <w:rPr>
-          <w:rFonts w:ascii="Times New Roman" w:eastAsia="Aptos" w:hAnsi="Times New Roman" w:cs="Times New Roman"/>
-          <w:kern w:val="2"/>
-          <w:sz w:val="24"/>
-          <w:szCs w:val="24"/>
-          <w14:ligatures w14:val="standardContextual"/>
-        </w:rPr>
-        <w:t xml:space="preserve"> (String): Data used for comparing the results between different analyses.</w:t>
+        <w:t>comparison_data (String): Data used for comparing the results between different analyses.</w:t>
       </w:r>
     </w:p>
     <w:p>
@@ -30897,19 +30615,8 @@
           <w:szCs w:val="24"/>
           <w:lang w:val="en-US"/>
         </w:rPr>
-        <w:t xml:space="preserve">Algorithm </w:t>
-      </w:r>
-      <w:proofErr w:type="spellStart"/>
-      <w:r>
-        <w:rPr>
-          <w:rFonts w:ascii="Times New Roman" w:eastAsia="Times New Roman" w:hAnsi="Times New Roman" w:cs="Times New Roman"/>
-          <w:sz w:val="24"/>
-          <w:szCs w:val="24"/>
-          <w:lang w:val="en-US"/>
-        </w:rPr>
-        <w:t>PreprocessImage</w:t>
-      </w:r>
-      <w:proofErr w:type="spellEnd"/>
+        <w:t>Algorithm PreprocessImage</w:t>
+      </w:r>
     </w:p>
     <w:p>
       <w:pPr>
@@ -31007,27 +30714,7 @@
           <w:szCs w:val="24"/>
           <w:lang w:val="en-US"/>
         </w:rPr>
-        <w:t xml:space="preserve">  </w:t>
-      </w:r>
-      <w:proofErr w:type="spellStart"/>
-      <w:r>
-        <w:rPr>
-          <w:rFonts w:ascii="Times New Roman" w:eastAsia="Times New Roman" w:hAnsi="Times New Roman" w:cs="Times New Roman"/>
-          <w:sz w:val="24"/>
-          <w:szCs w:val="24"/>
-          <w:lang w:val="en-US"/>
-        </w:rPr>
-        <w:t>resized_image</w:t>
-      </w:r>
-      <w:proofErr w:type="spellEnd"/>
-      <w:r>
-        <w:rPr>
-          <w:rFonts w:ascii="Times New Roman" w:eastAsia="Times New Roman" w:hAnsi="Times New Roman" w:cs="Times New Roman"/>
-          <w:sz w:val="24"/>
-          <w:szCs w:val="24"/>
-          <w:lang w:val="en-US"/>
-        </w:rPr>
-        <w:t xml:space="preserve"> &lt;- Resize(image, (224, 224))</w:t>
+        <w:t xml:space="preserve">  resized_image &lt;- Resize(image, (224, 224))</w:t>
       </w:r>
     </w:p>
     <w:p>
@@ -31048,67 +30735,7 @@
           <w:szCs w:val="24"/>
           <w:lang w:val="en-US"/>
         </w:rPr>
-        <w:t xml:space="preserve">  </w:t>
-      </w:r>
-      <w:proofErr w:type="spellStart"/>
-      <w:r>
-        <w:rPr>
-          <w:rFonts w:ascii="Times New Roman" w:eastAsia="Times New Roman" w:hAnsi="Times New Roman" w:cs="Times New Roman"/>
-          <w:sz w:val="24"/>
-          <w:szCs w:val="24"/>
-          <w:lang w:val="en-US"/>
-        </w:rPr>
-        <w:t>cropped_image</w:t>
-      </w:r>
-      <w:proofErr w:type="spellEnd"/>
-      <w:r>
-        <w:rPr>
-          <w:rFonts w:ascii="Times New Roman" w:eastAsia="Times New Roman" w:hAnsi="Times New Roman" w:cs="Times New Roman"/>
-          <w:sz w:val="24"/>
-          <w:szCs w:val="24"/>
-          <w:lang w:val="en-US"/>
-        </w:rPr>
-        <w:t xml:space="preserve"> &lt;- </w:t>
-      </w:r>
-      <w:proofErr w:type="spellStart"/>
-      <w:r>
-        <w:rPr>
-          <w:rFonts w:ascii="Times New Roman" w:eastAsia="Times New Roman" w:hAnsi="Times New Roman" w:cs="Times New Roman"/>
-          <w:sz w:val="24"/>
-          <w:szCs w:val="24"/>
-          <w:lang w:val="en-US"/>
-        </w:rPr>
-        <w:t>CropImageFromGray</w:t>
-      </w:r>
-      <w:proofErr w:type="spellEnd"/>
-      <w:r>
-        <w:rPr>
-          <w:rFonts w:ascii="Times New Roman" w:eastAsia="Times New Roman" w:hAnsi="Times New Roman" w:cs="Times New Roman"/>
-          <w:sz w:val="24"/>
-          <w:szCs w:val="24"/>
-          <w:lang w:val="en-US"/>
-        </w:rPr>
-        <w:t>(</w:t>
-      </w:r>
-      <w:proofErr w:type="spellStart"/>
-      <w:r>
-        <w:rPr>
-          <w:rFonts w:ascii="Times New Roman" w:eastAsia="Times New Roman" w:hAnsi="Times New Roman" w:cs="Times New Roman"/>
-          <w:sz w:val="24"/>
-          <w:szCs w:val="24"/>
-          <w:lang w:val="en-US"/>
-        </w:rPr>
-        <w:t>resized_image</w:t>
-      </w:r>
-      <w:proofErr w:type="spellEnd"/>
-      <w:r>
-        <w:rPr>
-          <w:rFonts w:ascii="Times New Roman" w:eastAsia="Times New Roman" w:hAnsi="Times New Roman" w:cs="Times New Roman"/>
-          <w:sz w:val="24"/>
-          <w:szCs w:val="24"/>
-          <w:lang w:val="en-US"/>
-        </w:rPr>
-        <w:t>, tolerance=7)</w:t>
+        <w:t xml:space="preserve">  cropped_image &lt;- CropImageFromGray(resized_image, tolerance=7)</w:t>
       </w:r>
     </w:p>
     <w:p>
@@ -31129,9 +30756,8 @@
           <w:szCs w:val="24"/>
           <w:lang w:val="en-US"/>
         </w:rPr>
-        <w:t xml:space="preserve">  </w:t>
-      </w:r>
-      <w:proofErr w:type="spellStart"/>
+        <w:t xml:space="preserve">  enhanced_image &lt;- EnhanceImage(crop</w:t>
+      </w:r>
       <w:r>
         <w:rPr>
           <w:rFonts w:ascii="Times New Roman" w:eastAsia="Times New Roman" w:hAnsi="Times New Roman" w:cs="Times New Roman"/>
@@ -31139,86 +30765,7 @@
           <w:szCs w:val="24"/>
           <w:lang w:val="en-US"/>
         </w:rPr>
-        <w:t>enhanced_image</w:t>
-      </w:r>
-      <w:proofErr w:type="spellEnd"/>
-      <w:r>
-        <w:rPr>
-          <w:rFonts w:ascii="Times New Roman" w:eastAsia="Times New Roman" w:hAnsi="Times New Roman" w:cs="Times New Roman"/>
-          <w:sz w:val="24"/>
-          <w:szCs w:val="24"/>
-          <w:lang w:val="en-US"/>
-        </w:rPr>
-        <w:t xml:space="preserve"> &lt;- </w:t>
-      </w:r>
-      <w:proofErr w:type="spellStart"/>
-      <w:r>
-        <w:rPr>
-          <w:rFonts w:ascii="Times New Roman" w:eastAsia="Times New Roman" w:hAnsi="Times New Roman" w:cs="Times New Roman"/>
-          <w:sz w:val="24"/>
-          <w:szCs w:val="24"/>
-          <w:lang w:val="en-US"/>
-        </w:rPr>
-        <w:t>EnhanceImage</w:t>
-      </w:r>
-      <w:proofErr w:type="spellEnd"/>
-      <w:r>
-        <w:rPr>
-          <w:rFonts w:ascii="Times New Roman" w:eastAsia="Times New Roman" w:hAnsi="Times New Roman" w:cs="Times New Roman"/>
-          <w:sz w:val="24"/>
-          <w:szCs w:val="24"/>
-          <w:lang w:val="en-US"/>
-        </w:rPr>
-        <w:t>(</w:t>
-      </w:r>
-      <w:proofErr w:type="spellStart"/>
-      <w:r>
-        <w:rPr>
-          <w:rFonts w:ascii="Times New Roman" w:eastAsia="Times New Roman" w:hAnsi="Times New Roman" w:cs="Times New Roman"/>
-          <w:sz w:val="24"/>
-          <w:szCs w:val="24"/>
-          <w:lang w:val="en-US"/>
-        </w:rPr>
-        <w:t>crop</w:t>
-      </w:r>
-      <w:r>
-        <w:rPr>
-          <w:rFonts w:ascii="Times New Roman" w:eastAsia="Times New Roman" w:hAnsi="Times New Roman" w:cs="Times New Roman"/>
-          <w:sz w:val="24"/>
-          <w:szCs w:val="24"/>
-          <w:lang w:val="en-US"/>
-        </w:rPr>
-        <w:t>ped_image</w:t>
-      </w:r>
-      <w:proofErr w:type="spellEnd"/>
-      <w:r>
-        <w:rPr>
-          <w:rFonts w:ascii="Times New Roman" w:eastAsia="Times New Roman" w:hAnsi="Times New Roman" w:cs="Times New Roman"/>
-          <w:sz w:val="24"/>
-          <w:szCs w:val="24"/>
-          <w:lang w:val="en-US"/>
-        </w:rPr>
-        <w:t xml:space="preserve">, </w:t>
-      </w:r>
-      <w:proofErr w:type="spellStart"/>
-      <w:r>
-        <w:rPr>
-          <w:rFonts w:ascii="Times New Roman" w:eastAsia="Times New Roman" w:hAnsi="Times New Roman" w:cs="Times New Roman"/>
-          <w:sz w:val="24"/>
-          <w:szCs w:val="24"/>
-          <w:lang w:val="en-US"/>
-        </w:rPr>
-        <w:t>sigmaX</w:t>
-      </w:r>
-      <w:proofErr w:type="spellEnd"/>
-      <w:r>
-        <w:rPr>
-          <w:rFonts w:ascii="Times New Roman" w:eastAsia="Times New Roman" w:hAnsi="Times New Roman" w:cs="Times New Roman"/>
-          <w:sz w:val="24"/>
-          <w:szCs w:val="24"/>
-          <w:lang w:val="en-US"/>
-        </w:rPr>
-        <w:t>=10)</w:t>
+        <w:t>ped_image, sigmaX=10)</w:t>
       </w:r>
     </w:p>
     <w:p>
@@ -31239,19 +30786,8 @@
           <w:szCs w:val="24"/>
           <w:lang w:val="en-US"/>
         </w:rPr>
-        <w:t xml:space="preserve">  return </w:t>
-      </w:r>
-      <w:proofErr w:type="spellStart"/>
-      <w:r>
-        <w:rPr>
-          <w:rFonts w:ascii="Times New Roman" w:eastAsia="Times New Roman" w:hAnsi="Times New Roman" w:cs="Times New Roman"/>
-          <w:sz w:val="24"/>
-          <w:szCs w:val="24"/>
-          <w:lang w:val="en-US"/>
-        </w:rPr>
-        <w:t>enhanced_image</w:t>
-      </w:r>
-      <w:proofErr w:type="spellEnd"/>
+        <w:t xml:space="preserve">  return enhanced_image</w:t>
+      </w:r>
     </w:p>
     <w:p>
       <w:pPr>
@@ -31472,19 +31008,8 @@
           <w:szCs w:val="24"/>
           <w:lang w:val="en-US"/>
         </w:rPr>
-        <w:t xml:space="preserve">Algorithm </w:t>
-      </w:r>
-      <w:proofErr w:type="spellStart"/>
-      <w:r>
-        <w:rPr>
-          <w:rFonts w:ascii="Times New Roman" w:eastAsia="Times New Roman" w:hAnsi="Times New Roman" w:cs="Times New Roman"/>
-          <w:sz w:val="24"/>
-          <w:szCs w:val="24"/>
-          <w:lang w:val="en-US"/>
-        </w:rPr>
-        <w:t>BuildModel</w:t>
-      </w:r>
-      <w:proofErr w:type="spellEnd"/>
+        <w:t>Algorithm BuildModel</w:t>
+      </w:r>
     </w:p>
     <w:p>
       <w:pPr>
@@ -31546,107 +31071,7 @@
           <w:szCs w:val="24"/>
           <w:lang w:val="en-US"/>
         </w:rPr>
-        <w:t xml:space="preserve">  </w:t>
-      </w:r>
-      <w:proofErr w:type="spellStart"/>
-      <w:r>
-        <w:rPr>
-          <w:rFonts w:ascii="Times New Roman" w:eastAsia="Times New Roman" w:hAnsi="Times New Roman" w:cs="Times New Roman"/>
-          <w:sz w:val="24"/>
-          <w:szCs w:val="24"/>
-          <w:lang w:val="en-US"/>
-        </w:rPr>
-        <w:t>base_model</w:t>
-      </w:r>
-      <w:proofErr w:type="spellEnd"/>
-      <w:r>
-        <w:rPr>
-          <w:rFonts w:ascii="Times New Roman" w:eastAsia="Times New Roman" w:hAnsi="Times New Roman" w:cs="Times New Roman"/>
-          <w:sz w:val="24"/>
-          <w:szCs w:val="24"/>
-          <w:lang w:val="en-US"/>
-        </w:rPr>
-        <w:t xml:space="preserve"> &lt;- LoadEfficientNetB3(</w:t>
-      </w:r>
-      <w:proofErr w:type="spellStart"/>
-      <w:r>
-        <w:rPr>
-          <w:rFonts w:ascii="Times New Roman" w:eastAsia="Times New Roman" w:hAnsi="Times New Roman" w:cs="Times New Roman"/>
-          <w:sz w:val="24"/>
-          <w:szCs w:val="24"/>
-          <w:lang w:val="en-US"/>
-        </w:rPr>
-        <w:t>input_shape</w:t>
-      </w:r>
-      <w:proofErr w:type="spellEnd"/>
-      <w:r>
-        <w:rPr>
-          <w:rFonts w:ascii="Times New Roman" w:eastAsia="Times New Roman" w:hAnsi="Times New Roman" w:cs="Times New Roman"/>
-          <w:sz w:val="24"/>
-          <w:szCs w:val="24"/>
-          <w:lang w:val="en-US"/>
-        </w:rPr>
-        <w:t>=</w:t>
-      </w:r>
-      <w:proofErr w:type="spellStart"/>
-      <w:r>
-        <w:rPr>
-          <w:rFonts w:ascii="Times New Roman" w:eastAsia="Times New Roman" w:hAnsi="Times New Roman" w:cs="Times New Roman"/>
-          <w:sz w:val="24"/>
-          <w:szCs w:val="24"/>
-          <w:lang w:val="en-US"/>
-        </w:rPr>
-        <w:t>image_shape</w:t>
-      </w:r>
-      <w:proofErr w:type="spellEnd"/>
-      <w:r>
-        <w:rPr>
-          <w:rFonts w:ascii="Times New Roman" w:eastAsia="Times New Roman" w:hAnsi="Times New Roman" w:cs="Times New Roman"/>
-          <w:sz w:val="24"/>
-          <w:szCs w:val="24"/>
-          <w:lang w:val="en-US"/>
-        </w:rPr>
-        <w:t xml:space="preserve">, </w:t>
-      </w:r>
-      <w:proofErr w:type="spellStart"/>
-      <w:r>
-        <w:rPr>
-          <w:rFonts w:ascii="Times New Roman" w:eastAsia="Times New Roman" w:hAnsi="Times New Roman" w:cs="Times New Roman"/>
-          <w:sz w:val="24"/>
-          <w:szCs w:val="24"/>
-          <w:lang w:val="en-US"/>
-        </w:rPr>
-        <w:t>include_top</w:t>
-      </w:r>
-      <w:proofErr w:type="spellEnd"/>
-      <w:r>
-        <w:rPr>
-          <w:rFonts w:ascii="Times New Roman" w:eastAsia="Times New Roman" w:hAnsi="Times New Roman" w:cs="Times New Roman"/>
-          <w:sz w:val="24"/>
-          <w:szCs w:val="24"/>
-          <w:lang w:val="en-US"/>
-        </w:rPr>
-        <w:t>=False, weights="</w:t>
-      </w:r>
-      <w:proofErr w:type="spellStart"/>
-      <w:r>
-        <w:rPr>
-          <w:rFonts w:ascii="Times New Roman" w:eastAsia="Times New Roman" w:hAnsi="Times New Roman" w:cs="Times New Roman"/>
-          <w:sz w:val="24"/>
-          <w:szCs w:val="24"/>
-          <w:lang w:val="en-US"/>
-        </w:rPr>
-        <w:t>imagenet</w:t>
-      </w:r>
-      <w:proofErr w:type="spellEnd"/>
-      <w:r>
-        <w:rPr>
-          <w:rFonts w:ascii="Times New Roman" w:eastAsia="Times New Roman" w:hAnsi="Times New Roman" w:cs="Times New Roman"/>
-          <w:sz w:val="24"/>
-          <w:szCs w:val="24"/>
-          <w:lang w:val="en-US"/>
-        </w:rPr>
-        <w:t>")</w:t>
+        <w:t xml:space="preserve">  base_model &lt;- LoadEfficientNetB3(input_shape=image_shape, include_top=False, weights="imagenet")</w:t>
       </w:r>
     </w:p>
     <w:p>
@@ -31688,27 +31113,7 @@
           <w:szCs w:val="24"/>
           <w:lang w:val="en-US"/>
         </w:rPr>
-        <w:t xml:space="preserve">    </w:t>
-      </w:r>
-      <w:proofErr w:type="spellStart"/>
-      <w:r>
-        <w:rPr>
-          <w:rFonts w:ascii="Times New Roman" w:eastAsia="Times New Roman" w:hAnsi="Times New Roman" w:cs="Times New Roman"/>
-          <w:sz w:val="24"/>
-          <w:szCs w:val="24"/>
-          <w:lang w:val="en-US"/>
-        </w:rPr>
-        <w:t>base_model</w:t>
-      </w:r>
-      <w:proofErr w:type="spellEnd"/>
-      <w:r>
-        <w:rPr>
-          <w:rFonts w:ascii="Times New Roman" w:eastAsia="Times New Roman" w:hAnsi="Times New Roman" w:cs="Times New Roman"/>
-          <w:sz w:val="24"/>
-          <w:szCs w:val="24"/>
-          <w:lang w:val="en-US"/>
-        </w:rPr>
-        <w:t>,</w:t>
+        <w:t xml:space="preserve">    base_model,</w:t>
       </w:r>
     </w:p>
     <w:p>
@@ -31729,27 +31134,7 @@
           <w:szCs w:val="24"/>
           <w:lang w:val="en-US"/>
         </w:rPr>
-        <w:t xml:space="preserve">    </w:t>
-      </w:r>
-      <w:proofErr w:type="spellStart"/>
-      <w:r>
-        <w:rPr>
-          <w:rFonts w:ascii="Times New Roman" w:eastAsia="Times New Roman" w:hAnsi="Times New Roman" w:cs="Times New Roman"/>
-          <w:sz w:val="24"/>
-          <w:szCs w:val="24"/>
-          <w:lang w:val="en-US"/>
-        </w:rPr>
-        <w:t>BatchNormalization</w:t>
-      </w:r>
-      <w:proofErr w:type="spellEnd"/>
-      <w:r>
-        <w:rPr>
-          <w:rFonts w:ascii="Times New Roman" w:eastAsia="Times New Roman" w:hAnsi="Times New Roman" w:cs="Times New Roman"/>
-          <w:sz w:val="24"/>
-          <w:szCs w:val="24"/>
-          <w:lang w:val="en-US"/>
-        </w:rPr>
-        <w:t>(),</w:t>
+        <w:t xml:space="preserve">    BatchNormalization(),</w:t>
       </w:r>
     </w:p>
     <w:p>
@@ -31770,27 +31155,7 @@
           <w:szCs w:val="24"/>
           <w:lang w:val="en-US"/>
         </w:rPr>
-        <w:t xml:space="preserve">    Dense(2040, activation='</w:t>
-      </w:r>
-      <w:proofErr w:type="spellStart"/>
-      <w:r>
-        <w:rPr>
-          <w:rFonts w:ascii="Times New Roman" w:eastAsia="Times New Roman" w:hAnsi="Times New Roman" w:cs="Times New Roman"/>
-          <w:sz w:val="24"/>
-          <w:szCs w:val="24"/>
-          <w:lang w:val="en-US"/>
-        </w:rPr>
-        <w:t>relu</w:t>
-      </w:r>
-      <w:proofErr w:type="spellEnd"/>
-      <w:r>
-        <w:rPr>
-          <w:rFonts w:ascii="Times New Roman" w:eastAsia="Times New Roman" w:hAnsi="Times New Roman" w:cs="Times New Roman"/>
-          <w:sz w:val="24"/>
-          <w:szCs w:val="24"/>
-          <w:lang w:val="en-US"/>
-        </w:rPr>
-        <w:t>', regularization=L1L2),</w:t>
+        <w:t xml:space="preserve">    Dense(2040, activation='relu', regularization=L1L2),</w:t>
       </w:r>
     </w:p>
     <w:p>
@@ -31832,47 +31197,7 @@
           <w:szCs w:val="24"/>
           <w:lang w:val="en-US"/>
         </w:rPr>
-        <w:t xml:space="preserve">    Dense(</w:t>
-      </w:r>
-      <w:proofErr w:type="spellStart"/>
-      <w:r>
-        <w:rPr>
-          <w:rFonts w:ascii="Times New Roman" w:eastAsia="Times New Roman" w:hAnsi="Times New Roman" w:cs="Times New Roman"/>
-          <w:sz w:val="24"/>
-          <w:szCs w:val="24"/>
-          <w:lang w:val="en-US"/>
-        </w:rPr>
-        <w:t>class_count</w:t>
-      </w:r>
-      <w:proofErr w:type="spellEnd"/>
-      <w:r>
-        <w:rPr>
-          <w:rFonts w:ascii="Times New Roman" w:eastAsia="Times New Roman" w:hAnsi="Times New Roman" w:cs="Times New Roman"/>
-          <w:sz w:val="24"/>
-          <w:szCs w:val="24"/>
-          <w:lang w:val="en-US"/>
-        </w:rPr>
-        <w:t>, activation='</w:t>
-      </w:r>
-      <w:proofErr w:type="spellStart"/>
-      <w:r>
-        <w:rPr>
-          <w:rFonts w:ascii="Times New Roman" w:eastAsia="Times New Roman" w:hAnsi="Times New Roman" w:cs="Times New Roman"/>
-          <w:sz w:val="24"/>
-          <w:szCs w:val="24"/>
-          <w:lang w:val="en-US"/>
-        </w:rPr>
-        <w:t>softmax</w:t>
-      </w:r>
-      <w:proofErr w:type="spellEnd"/>
-      <w:r>
-        <w:rPr>
-          <w:rFonts w:ascii="Times New Roman" w:eastAsia="Times New Roman" w:hAnsi="Times New Roman" w:cs="Times New Roman"/>
-          <w:sz w:val="24"/>
-          <w:szCs w:val="24"/>
-          <w:lang w:val="en-US"/>
-        </w:rPr>
-        <w:t>')</w:t>
+        <w:t xml:space="preserve">    Dense(class_count, activation='softmax')</w:t>
       </w:r>
     </w:p>
     <w:p>
@@ -31914,67 +31239,7 @@
           <w:szCs w:val="24"/>
           <w:lang w:val="en-US"/>
         </w:rPr>
-        <w:t xml:space="preserve">    Compile(model, optimizer=</w:t>
-      </w:r>
-      <w:proofErr w:type="spellStart"/>
-      <w:r>
-        <w:rPr>
-          <w:rFonts w:ascii="Times New Roman" w:eastAsia="Times New Roman" w:hAnsi="Times New Roman" w:cs="Times New Roman"/>
-          <w:sz w:val="24"/>
-          <w:szCs w:val="24"/>
-          <w:lang w:val="en-US"/>
-        </w:rPr>
-        <w:t>Adamax</w:t>
-      </w:r>
-      <w:proofErr w:type="spellEnd"/>
-      <w:r>
-        <w:rPr>
-          <w:rFonts w:ascii="Times New Roman" w:eastAsia="Times New Roman" w:hAnsi="Times New Roman" w:cs="Times New Roman"/>
-          <w:sz w:val="24"/>
-          <w:szCs w:val="24"/>
-          <w:lang w:val="en-US"/>
-        </w:rPr>
-        <w:t>(</w:t>
-      </w:r>
-      <w:proofErr w:type="spellStart"/>
-      <w:r>
-        <w:rPr>
-          <w:rFonts w:ascii="Times New Roman" w:eastAsia="Times New Roman" w:hAnsi="Times New Roman" w:cs="Times New Roman"/>
-          <w:sz w:val="24"/>
-          <w:szCs w:val="24"/>
-          <w:lang w:val="en-US"/>
-        </w:rPr>
-        <w:t>learning_rate</w:t>
-      </w:r>
-      <w:proofErr w:type="spellEnd"/>
-      <w:r>
-        <w:rPr>
-          <w:rFonts w:ascii="Times New Roman" w:eastAsia="Times New Roman" w:hAnsi="Times New Roman" w:cs="Times New Roman"/>
-          <w:sz w:val="24"/>
-          <w:szCs w:val="24"/>
-          <w:lang w:val="en-US"/>
-        </w:rPr>
-        <w:t>=0.001), loss='</w:t>
-      </w:r>
-      <w:proofErr w:type="spellStart"/>
-      <w:r>
-        <w:rPr>
-          <w:rFonts w:ascii="Times New Roman" w:eastAsia="Times New Roman" w:hAnsi="Times New Roman" w:cs="Times New Roman"/>
-          <w:sz w:val="24"/>
-          <w:szCs w:val="24"/>
-          <w:lang w:val="en-US"/>
-        </w:rPr>
-        <w:t>categorical_crossentropy</w:t>
-      </w:r>
-      <w:proofErr w:type="spellEnd"/>
-      <w:r>
-        <w:rPr>
-          <w:rFonts w:ascii="Times New Roman" w:eastAsia="Times New Roman" w:hAnsi="Times New Roman" w:cs="Times New Roman"/>
-          <w:sz w:val="24"/>
-          <w:szCs w:val="24"/>
-          <w:lang w:val="en-US"/>
-        </w:rPr>
-        <w:t>')</w:t>
+        <w:t xml:space="preserve">    Compile(model, optimizer=Adamax(learning_rate=0.001), loss='categorical_crossentropy')</w:t>
       </w:r>
     </w:p>
     <w:p>
@@ -32242,19 +31507,8 @@
           <w:szCs w:val="24"/>
           <w:lang w:val="en-US"/>
         </w:rPr>
-        <w:t xml:space="preserve">Algorithm </w:t>
-      </w:r>
-      <w:proofErr w:type="spellStart"/>
-      <w:r>
-        <w:rPr>
-          <w:rFonts w:ascii="Times New Roman" w:eastAsia="Times New Roman" w:hAnsi="Times New Roman" w:cs="Times New Roman"/>
-          <w:sz w:val="24"/>
-          <w:szCs w:val="24"/>
-          <w:lang w:val="en-US"/>
-        </w:rPr>
-        <w:t>FlaskApplication</w:t>
-      </w:r>
-      <w:proofErr w:type="spellEnd"/>
+        <w:t>Algorithm FlaskApplication</w:t>
+      </w:r>
     </w:p>
     <w:p>
       <w:pPr>
@@ -32316,27 +31570,7 @@
           <w:szCs w:val="24"/>
           <w:lang w:val="en-US"/>
         </w:rPr>
-        <w:t xml:space="preserve">  @route '/</w:t>
-      </w:r>
-      <w:proofErr w:type="spellStart"/>
-      <w:r>
-        <w:rPr>
-          <w:rFonts w:ascii="Times New Roman" w:eastAsia="Times New Roman" w:hAnsi="Times New Roman" w:cs="Times New Roman"/>
-          <w:sz w:val="24"/>
-          <w:szCs w:val="24"/>
-          <w:lang w:val="en-US"/>
-        </w:rPr>
-        <w:t>RetinaAPI</w:t>
-      </w:r>
-      <w:proofErr w:type="spellEnd"/>
-      <w:r>
-        <w:rPr>
-          <w:rFonts w:ascii="Times New Roman" w:eastAsia="Times New Roman" w:hAnsi="Times New Roman" w:cs="Times New Roman"/>
-          <w:sz w:val="24"/>
-          <w:szCs w:val="24"/>
-          <w:lang w:val="en-US"/>
-        </w:rPr>
-        <w:t>/v1/preprocess'</w:t>
+        <w:t xml:space="preserve">  @route '/RetinaAPI/v1/preprocess'</w:t>
       </w:r>
     </w:p>
     <w:p>
@@ -32378,67 +31612,7 @@
           <w:szCs w:val="24"/>
           <w:lang w:val="en-US"/>
         </w:rPr>
-        <w:t xml:space="preserve">    </w:t>
-      </w:r>
-      <w:proofErr w:type="spellStart"/>
-      <w:r>
-        <w:rPr>
-          <w:rFonts w:ascii="Times New Roman" w:eastAsia="Times New Roman" w:hAnsi="Times New Roman" w:cs="Times New Roman"/>
-          <w:sz w:val="24"/>
-          <w:szCs w:val="24"/>
-          <w:lang w:val="en-US"/>
-        </w:rPr>
-        <w:t>preprocessed_image</w:t>
-      </w:r>
-      <w:proofErr w:type="spellEnd"/>
-      <w:r>
-        <w:rPr>
-          <w:rFonts w:ascii="Times New Roman" w:eastAsia="Times New Roman" w:hAnsi="Times New Roman" w:cs="Times New Roman"/>
-          <w:sz w:val="24"/>
-          <w:szCs w:val="24"/>
-          <w:lang w:val="en-US"/>
-        </w:rPr>
-        <w:t xml:space="preserve"> &lt;- </w:t>
-      </w:r>
-      <w:proofErr w:type="spellStart"/>
-      <w:r>
-        <w:rPr>
-          <w:rFonts w:ascii="Times New Roman" w:eastAsia="Times New Roman" w:hAnsi="Times New Roman" w:cs="Times New Roman"/>
-          <w:sz w:val="24"/>
-          <w:szCs w:val="24"/>
-          <w:lang w:val="en-US"/>
-        </w:rPr>
-        <w:t>PreprocessImage</w:t>
-      </w:r>
-      <w:proofErr w:type="spellEnd"/>
-      <w:r>
-        <w:rPr>
-          <w:rFonts w:ascii="Times New Roman" w:eastAsia="Times New Roman" w:hAnsi="Times New Roman" w:cs="Times New Roman"/>
-          <w:sz w:val="24"/>
-          <w:szCs w:val="24"/>
-          <w:lang w:val="en-US"/>
-        </w:rPr>
-        <w:t>(</w:t>
-      </w:r>
-      <w:proofErr w:type="spellStart"/>
-      <w:r>
-        <w:rPr>
-          <w:rFonts w:ascii="Times New Roman" w:eastAsia="Times New Roman" w:hAnsi="Times New Roman" w:cs="Times New Roman"/>
-          <w:sz w:val="24"/>
-          <w:szCs w:val="24"/>
-          <w:lang w:val="en-US"/>
-        </w:rPr>
-        <w:t>uploaded_image</w:t>
-      </w:r>
-      <w:proofErr w:type="spellEnd"/>
-      <w:r>
-        <w:rPr>
-          <w:rFonts w:ascii="Times New Roman" w:eastAsia="Times New Roman" w:hAnsi="Times New Roman" w:cs="Times New Roman"/>
-          <w:sz w:val="24"/>
-          <w:szCs w:val="24"/>
-          <w:lang w:val="en-US"/>
-        </w:rPr>
-        <w:t>)</w:t>
+        <w:t xml:space="preserve">    preprocessed_image &lt;- PreprocessImage(uploaded_image)</w:t>
       </w:r>
     </w:p>
     <w:p>
@@ -32459,19 +31633,8 @@
           <w:szCs w:val="24"/>
           <w:lang w:val="en-US"/>
         </w:rPr>
-        <w:t xml:space="preserve">    Return </w:t>
-      </w:r>
-      <w:proofErr w:type="spellStart"/>
-      <w:r>
-        <w:rPr>
-          <w:rFonts w:ascii="Times New Roman" w:eastAsia="Times New Roman" w:hAnsi="Times New Roman" w:cs="Times New Roman"/>
-          <w:sz w:val="24"/>
-          <w:szCs w:val="24"/>
-          <w:lang w:val="en-US"/>
-        </w:rPr>
-        <w:t>preprocessed_image</w:t>
-      </w:r>
-      <w:proofErr w:type="spellEnd"/>
+        <w:t xml:space="preserve">    Return preprocessed_image</w:t>
+      </w:r>
     </w:p>
     <w:p>
       <w:pPr>
@@ -32491,27 +31654,7 @@
           <w:szCs w:val="24"/>
           <w:lang w:val="en-US"/>
         </w:rPr>
-        <w:t xml:space="preserve">  @route '/</w:t>
-      </w:r>
-      <w:proofErr w:type="spellStart"/>
-      <w:r>
-        <w:rPr>
-          <w:rFonts w:ascii="Times New Roman" w:eastAsia="Times New Roman" w:hAnsi="Times New Roman" w:cs="Times New Roman"/>
-          <w:sz w:val="24"/>
-          <w:szCs w:val="24"/>
-          <w:lang w:val="en-US"/>
-        </w:rPr>
-        <w:t>RetinaAPI</w:t>
-      </w:r>
-      <w:proofErr w:type="spellEnd"/>
-      <w:r>
-        <w:rPr>
-          <w:rFonts w:ascii="Times New Roman" w:eastAsia="Times New Roman" w:hAnsi="Times New Roman" w:cs="Times New Roman"/>
-          <w:sz w:val="24"/>
-          <w:szCs w:val="24"/>
-          <w:lang w:val="en-US"/>
-        </w:rPr>
-        <w:t>/v1/predict'</w:t>
+        <w:t xml:space="preserve">  @route '/RetinaAPI/v1/predict'</w:t>
       </w:r>
     </w:p>
     <w:p>
@@ -32532,47 +31675,7 @@
           <w:szCs w:val="24"/>
           <w:lang w:val="en-US"/>
         </w:rPr>
-        <w:t xml:space="preserve">    </w:t>
-      </w:r>
-      <w:proofErr w:type="spellStart"/>
-      <w:r>
-        <w:rPr>
-          <w:rFonts w:ascii="Times New Roman" w:eastAsia="Times New Roman" w:hAnsi="Times New Roman" w:cs="Times New Roman"/>
-          <w:sz w:val="24"/>
-          <w:szCs w:val="24"/>
-          <w:lang w:val="en-US"/>
-        </w:rPr>
-        <w:t>preprocessed_image</w:t>
-      </w:r>
-      <w:proofErr w:type="spellEnd"/>
-      <w:r>
-        <w:rPr>
-          <w:rFonts w:ascii="Times New Roman" w:eastAsia="Times New Roman" w:hAnsi="Times New Roman" w:cs="Times New Roman"/>
-          <w:sz w:val="24"/>
-          <w:szCs w:val="24"/>
-          <w:lang w:val="en-US"/>
-        </w:rPr>
-        <w:t xml:space="preserve"> &lt;- </w:t>
-      </w:r>
-      <w:proofErr w:type="spellStart"/>
-      <w:r>
-        <w:rPr>
-          <w:rFonts w:ascii="Times New Roman" w:eastAsia="Times New Roman" w:hAnsi="Times New Roman" w:cs="Times New Roman"/>
-          <w:sz w:val="24"/>
-          <w:szCs w:val="24"/>
-          <w:lang w:val="en-US"/>
-        </w:rPr>
-        <w:t>LoadPreprocessedImage</w:t>
-      </w:r>
-      <w:proofErr w:type="spellEnd"/>
-      <w:r>
-        <w:rPr>
-          <w:rFonts w:ascii="Times New Roman" w:eastAsia="Times New Roman" w:hAnsi="Times New Roman" w:cs="Times New Roman"/>
-          <w:sz w:val="24"/>
-          <w:szCs w:val="24"/>
-          <w:lang w:val="en-US"/>
-        </w:rPr>
-        <w:t>()</w:t>
+        <w:t xml:space="preserve">    preprocessed_image &lt;- LoadPreprocessedImage()</w:t>
       </w:r>
     </w:p>
     <w:p>
@@ -32593,47 +31696,7 @@
           <w:szCs w:val="24"/>
           <w:lang w:val="en-US"/>
         </w:rPr>
-        <w:t xml:space="preserve">    prediction &lt;- </w:t>
-      </w:r>
-      <w:proofErr w:type="spellStart"/>
-      <w:r>
-        <w:rPr>
-          <w:rFonts w:ascii="Times New Roman" w:eastAsia="Times New Roman" w:hAnsi="Times New Roman" w:cs="Times New Roman"/>
-          <w:sz w:val="24"/>
-          <w:szCs w:val="24"/>
-          <w:lang w:val="en-US"/>
-        </w:rPr>
-        <w:t>Model.Predict</w:t>
-      </w:r>
-      <w:proofErr w:type="spellEnd"/>
-      <w:r>
-        <w:rPr>
-          <w:rFonts w:ascii="Times New Roman" w:eastAsia="Times New Roman" w:hAnsi="Times New Roman" w:cs="Times New Roman"/>
-          <w:sz w:val="24"/>
-          <w:szCs w:val="24"/>
-          <w:lang w:val="en-US"/>
-        </w:rPr>
-        <w:t>(</w:t>
-      </w:r>
-      <w:proofErr w:type="spellStart"/>
-      <w:r>
-        <w:rPr>
-          <w:rFonts w:ascii="Times New Roman" w:eastAsia="Times New Roman" w:hAnsi="Times New Roman" w:cs="Times New Roman"/>
-          <w:sz w:val="24"/>
-          <w:szCs w:val="24"/>
-          <w:lang w:val="en-US"/>
-        </w:rPr>
-        <w:t>preprocessed_image</w:t>
-      </w:r>
-      <w:proofErr w:type="spellEnd"/>
-      <w:r>
-        <w:rPr>
-          <w:rFonts w:ascii="Times New Roman" w:eastAsia="Times New Roman" w:hAnsi="Times New Roman" w:cs="Times New Roman"/>
-          <w:sz w:val="24"/>
-          <w:szCs w:val="24"/>
-          <w:lang w:val="en-US"/>
-        </w:rPr>
-        <w:t>)</w:t>
+        <w:t xml:space="preserve">    prediction &lt;- Model.Predict(preprocessed_image)</w:t>
       </w:r>
     </w:p>
     <w:p>
@@ -32654,27 +31717,7 @@
           <w:szCs w:val="24"/>
           <w:lang w:val="en-US"/>
         </w:rPr>
-        <w:t xml:space="preserve">    Return </w:t>
-      </w:r>
-      <w:proofErr w:type="spellStart"/>
-      <w:r>
-        <w:rPr>
-          <w:rFonts w:ascii="Times New Roman" w:eastAsia="Times New Roman" w:hAnsi="Times New Roman" w:cs="Times New Roman"/>
-          <w:sz w:val="24"/>
-          <w:szCs w:val="24"/>
-          <w:lang w:val="en-US"/>
-        </w:rPr>
-        <w:t>FormatPrediction</w:t>
-      </w:r>
-      <w:proofErr w:type="spellEnd"/>
-      <w:r>
-        <w:rPr>
-          <w:rFonts w:ascii="Times New Roman" w:eastAsia="Times New Roman" w:hAnsi="Times New Roman" w:cs="Times New Roman"/>
-          <w:sz w:val="24"/>
-          <w:szCs w:val="24"/>
-          <w:lang w:val="en-US"/>
-        </w:rPr>
-        <w:t>(prediction)</w:t>
+        <w:t xml:space="preserve">    Return FormatPrediction(prediction)</w:t>
       </w:r>
     </w:p>
     <w:p>
@@ -32695,47 +31738,7 @@
           <w:szCs w:val="24"/>
           <w:lang w:val="en-US"/>
         </w:rPr>
-        <w:t xml:space="preserve">  @route '/</w:t>
-      </w:r>
-      <w:proofErr w:type="spellStart"/>
-      <w:r>
-        <w:rPr>
-          <w:rFonts w:ascii="Times New Roman" w:eastAsia="Times New Roman" w:hAnsi="Times New Roman" w:cs="Times New Roman"/>
-          <w:sz w:val="24"/>
-          <w:szCs w:val="24"/>
-          <w:lang w:val="en-US"/>
-        </w:rPr>
-        <w:t>RetinaAPI</w:t>
-      </w:r>
-      <w:proofErr w:type="spellEnd"/>
-      <w:r>
-        <w:rPr>
-          <w:rFonts w:ascii="Times New Roman" w:eastAsia="Times New Roman" w:hAnsi="Times New Roman" w:cs="Times New Roman"/>
-          <w:sz w:val="24"/>
-          <w:szCs w:val="24"/>
-          <w:lang w:val="en-US"/>
-        </w:rPr>
-        <w:t>/v1/</w:t>
-      </w:r>
-      <w:proofErr w:type="spellStart"/>
-      <w:r>
-        <w:rPr>
-          <w:rFonts w:ascii="Times New Roman" w:eastAsia="Times New Roman" w:hAnsi="Times New Roman" w:cs="Times New Roman"/>
-          <w:sz w:val="24"/>
-          <w:szCs w:val="24"/>
-          <w:lang w:val="en-US"/>
-        </w:rPr>
-        <w:t>xai</w:t>
-      </w:r>
-      <w:proofErr w:type="spellEnd"/>
-      <w:r>
-        <w:rPr>
-          <w:rFonts w:ascii="Times New Roman" w:eastAsia="Times New Roman" w:hAnsi="Times New Roman" w:cs="Times New Roman"/>
-          <w:sz w:val="24"/>
-          <w:szCs w:val="24"/>
-          <w:lang w:val="en-US"/>
-        </w:rPr>
-        <w:t>'</w:t>
+        <w:t xml:space="preserve">  @route '/RetinaAPI/v1/xai'</w:t>
       </w:r>
     </w:p>
     <w:p>
@@ -32756,47 +31759,7 @@
           <w:szCs w:val="24"/>
           <w:lang w:val="en-US"/>
         </w:rPr>
-        <w:t xml:space="preserve">    </w:t>
-      </w:r>
-      <w:proofErr w:type="spellStart"/>
-      <w:r>
-        <w:rPr>
-          <w:rFonts w:ascii="Times New Roman" w:eastAsia="Times New Roman" w:hAnsi="Times New Roman" w:cs="Times New Roman"/>
-          <w:sz w:val="24"/>
-          <w:szCs w:val="24"/>
-          <w:lang w:val="en-US"/>
-        </w:rPr>
-        <w:t>preprocessed_image</w:t>
-      </w:r>
-      <w:proofErr w:type="spellEnd"/>
-      <w:r>
-        <w:rPr>
-          <w:rFonts w:ascii="Times New Roman" w:eastAsia="Times New Roman" w:hAnsi="Times New Roman" w:cs="Times New Roman"/>
-          <w:sz w:val="24"/>
-          <w:szCs w:val="24"/>
-          <w:lang w:val="en-US"/>
-        </w:rPr>
-        <w:t xml:space="preserve"> &lt;- </w:t>
-      </w:r>
-      <w:proofErr w:type="spellStart"/>
-      <w:r>
-        <w:rPr>
-          <w:rFonts w:ascii="Times New Roman" w:eastAsia="Times New Roman" w:hAnsi="Times New Roman" w:cs="Times New Roman"/>
-          <w:sz w:val="24"/>
-          <w:szCs w:val="24"/>
-          <w:lang w:val="en-US"/>
-        </w:rPr>
-        <w:t>LoadPreprocessedImage</w:t>
-      </w:r>
-      <w:proofErr w:type="spellEnd"/>
-      <w:r>
-        <w:rPr>
-          <w:rFonts w:ascii="Times New Roman" w:eastAsia="Times New Roman" w:hAnsi="Times New Roman" w:cs="Times New Roman"/>
-          <w:sz w:val="24"/>
-          <w:szCs w:val="24"/>
-          <w:lang w:val="en-US"/>
-        </w:rPr>
-        <w:t>()</w:t>
+        <w:t xml:space="preserve">    preprocessed_image &lt;- LoadPreprocessedImage()</w:t>
       </w:r>
     </w:p>
     <w:p>
@@ -32817,67 +31780,7 @@
           <w:szCs w:val="24"/>
           <w:lang w:val="en-US"/>
         </w:rPr>
-        <w:t xml:space="preserve">    </w:t>
-      </w:r>
-      <w:proofErr w:type="spellStart"/>
-      <w:r>
-        <w:rPr>
-          <w:rFonts w:ascii="Times New Roman" w:eastAsia="Times New Roman" w:hAnsi="Times New Roman" w:cs="Times New Roman"/>
-          <w:sz w:val="24"/>
-          <w:szCs w:val="24"/>
-          <w:lang w:val="en-US"/>
-        </w:rPr>
-        <w:t>xai_visualization</w:t>
-      </w:r>
-      <w:proofErr w:type="spellEnd"/>
-      <w:r>
-        <w:rPr>
-          <w:rFonts w:ascii="Times New Roman" w:eastAsia="Times New Roman" w:hAnsi="Times New Roman" w:cs="Times New Roman"/>
-          <w:sz w:val="24"/>
-          <w:szCs w:val="24"/>
-          <w:lang w:val="en-US"/>
-        </w:rPr>
-        <w:t xml:space="preserve"> &lt;- </w:t>
-      </w:r>
-      <w:proofErr w:type="spellStart"/>
-      <w:r>
-        <w:rPr>
-          <w:rFonts w:ascii="Times New Roman" w:eastAsia="Times New Roman" w:hAnsi="Times New Roman" w:cs="Times New Roman"/>
-          <w:sz w:val="24"/>
-          <w:szCs w:val="24"/>
-          <w:lang w:val="en-US"/>
-        </w:rPr>
-        <w:t>GenerateGradCAM</w:t>
-      </w:r>
-      <w:proofErr w:type="spellEnd"/>
-      <w:r>
-        <w:rPr>
-          <w:rFonts w:ascii="Times New Roman" w:eastAsia="Times New Roman" w:hAnsi="Times New Roman" w:cs="Times New Roman"/>
-          <w:sz w:val="24"/>
-          <w:szCs w:val="24"/>
-          <w:lang w:val="en-US"/>
-        </w:rPr>
-        <w:t>(</w:t>
-      </w:r>
-      <w:proofErr w:type="spellStart"/>
-      <w:r>
-        <w:rPr>
-          <w:rFonts w:ascii="Times New Roman" w:eastAsia="Times New Roman" w:hAnsi="Times New Roman" w:cs="Times New Roman"/>
-          <w:sz w:val="24"/>
-          <w:szCs w:val="24"/>
-          <w:lang w:val="en-US"/>
-        </w:rPr>
-        <w:t>preprocessed_image</w:t>
-      </w:r>
-      <w:proofErr w:type="spellEnd"/>
-      <w:r>
-        <w:rPr>
-          <w:rFonts w:ascii="Times New Roman" w:eastAsia="Times New Roman" w:hAnsi="Times New Roman" w:cs="Times New Roman"/>
-          <w:sz w:val="24"/>
-          <w:szCs w:val="24"/>
-          <w:lang w:val="en-US"/>
-        </w:rPr>
-        <w:t>, Model)</w:t>
+        <w:t xml:space="preserve">    xai_visualization &lt;- GenerateGradCAM(preprocessed_image, Model)</w:t>
       </w:r>
     </w:p>
     <w:p>
@@ -32898,19 +31801,8 @@
           <w:szCs w:val="24"/>
           <w:lang w:val="en-US"/>
         </w:rPr>
-        <w:t xml:space="preserve">    Return </w:t>
-      </w:r>
-      <w:proofErr w:type="spellStart"/>
-      <w:r>
-        <w:rPr>
-          <w:rFonts w:ascii="Times New Roman" w:eastAsia="Times New Roman" w:hAnsi="Times New Roman" w:cs="Times New Roman"/>
-          <w:sz w:val="24"/>
-          <w:szCs w:val="24"/>
-          <w:lang w:val="en-US"/>
-        </w:rPr>
-        <w:t>xai_visualization</w:t>
-      </w:r>
-      <w:proofErr w:type="spellEnd"/>
+        <w:t xml:space="preserve">    Return xai_visualization</w:t>
+      </w:r>
     </w:p>
     <w:p>
       <w:pPr>
@@ -33161,19 +32053,8 @@
           <w:szCs w:val="24"/>
           <w:lang w:val="en-US"/>
         </w:rPr>
-        <w:t xml:space="preserve">Algorithm </w:t>
-      </w:r>
-      <w:proofErr w:type="spellStart"/>
-      <w:r>
-        <w:rPr>
-          <w:rFonts w:ascii="Times New Roman" w:eastAsia="Times New Roman" w:hAnsi="Times New Roman" w:cs="Times New Roman"/>
-          <w:sz w:val="24"/>
-          <w:szCs w:val="24"/>
-          <w:lang w:val="en-US"/>
-        </w:rPr>
-        <w:t>GenerateContentEndpoint</w:t>
-      </w:r>
-      <w:proofErr w:type="spellEnd"/>
+        <w:t>Algorithm GenerateContentEndpoint</w:t>
+      </w:r>
     </w:p>
     <w:p>
       <w:pPr>
@@ -33235,27 +32116,7 @@
           <w:szCs w:val="24"/>
           <w:lang w:val="en-US"/>
         </w:rPr>
-        <w:t xml:space="preserve">  Configure </w:t>
-      </w:r>
-      <w:proofErr w:type="spellStart"/>
-      <w:r>
-        <w:rPr>
-          <w:rFonts w:ascii="Times New Roman" w:eastAsia="Times New Roman" w:hAnsi="Times New Roman" w:cs="Times New Roman"/>
-          <w:sz w:val="24"/>
-          <w:szCs w:val="24"/>
-          <w:lang w:val="en-US"/>
-        </w:rPr>
-        <w:t>GenerativeAI</w:t>
-      </w:r>
-      <w:proofErr w:type="spellEnd"/>
-      <w:r>
-        <w:rPr>
-          <w:rFonts w:ascii="Times New Roman" w:eastAsia="Times New Roman" w:hAnsi="Times New Roman" w:cs="Times New Roman"/>
-          <w:sz w:val="24"/>
-          <w:szCs w:val="24"/>
-          <w:lang w:val="en-US"/>
-        </w:rPr>
-        <w:t xml:space="preserve"> with API key</w:t>
+        <w:t xml:space="preserve">  Configure GenerativeAI with API key</w:t>
       </w:r>
     </w:p>
     <w:p>
@@ -33276,27 +32137,7 @@
           <w:szCs w:val="24"/>
           <w:lang w:val="en-US"/>
         </w:rPr>
-        <w:t xml:space="preserve">  prompt &lt;- </w:t>
-      </w:r>
-      <w:proofErr w:type="spellStart"/>
-      <w:r>
-        <w:rPr>
-          <w:rFonts w:ascii="Times New Roman" w:eastAsia="Times New Roman" w:hAnsi="Times New Roman" w:cs="Times New Roman"/>
-          <w:sz w:val="24"/>
-          <w:szCs w:val="24"/>
-          <w:lang w:val="en-US"/>
-        </w:rPr>
-        <w:t>CreatePrompt</w:t>
-      </w:r>
-      <w:proofErr w:type="spellEnd"/>
-      <w:r>
-        <w:rPr>
-          <w:rFonts w:ascii="Times New Roman" w:eastAsia="Times New Roman" w:hAnsi="Times New Roman" w:cs="Times New Roman"/>
-          <w:sz w:val="24"/>
-          <w:szCs w:val="24"/>
-          <w:lang w:val="en-US"/>
-        </w:rPr>
-        <w:t>(stage)</w:t>
+        <w:t xml:space="preserve">  prompt &lt;- CreatePrompt(stage)</w:t>
       </w:r>
     </w:p>
     <w:p>
@@ -33317,47 +32158,7 @@
           <w:szCs w:val="24"/>
           <w:lang w:val="en-US"/>
         </w:rPr>
-        <w:t xml:space="preserve">  </w:t>
-      </w:r>
-      <w:proofErr w:type="spellStart"/>
-      <w:r>
-        <w:rPr>
-          <w:rFonts w:ascii="Times New Roman" w:eastAsia="Times New Roman" w:hAnsi="Times New Roman" w:cs="Times New Roman"/>
-          <w:sz w:val="24"/>
-          <w:szCs w:val="24"/>
-          <w:lang w:val="en-US"/>
-        </w:rPr>
-        <w:t>raw_response</w:t>
-      </w:r>
-      <w:proofErr w:type="spellEnd"/>
-      <w:r>
-        <w:rPr>
-          <w:rFonts w:ascii="Times New Roman" w:eastAsia="Times New Roman" w:hAnsi="Times New Roman" w:cs="Times New Roman"/>
-          <w:sz w:val="24"/>
-          <w:szCs w:val="24"/>
-          <w:lang w:val="en-US"/>
-        </w:rPr>
-        <w:t xml:space="preserve"> &lt;- </w:t>
-      </w:r>
-      <w:proofErr w:type="spellStart"/>
-      <w:r>
-        <w:rPr>
-          <w:rFonts w:ascii="Times New Roman" w:eastAsia="Times New Roman" w:hAnsi="Times New Roman" w:cs="Times New Roman"/>
-          <w:sz w:val="24"/>
-          <w:szCs w:val="24"/>
-          <w:lang w:val="en-US"/>
-        </w:rPr>
-        <w:t>GenerativeModel.Generate</w:t>
-      </w:r>
-      <w:proofErr w:type="spellEnd"/>
-      <w:r>
-        <w:rPr>
-          <w:rFonts w:ascii="Times New Roman" w:eastAsia="Times New Roman" w:hAnsi="Times New Roman" w:cs="Times New Roman"/>
-          <w:sz w:val="24"/>
-          <w:szCs w:val="24"/>
-          <w:lang w:val="en-US"/>
-        </w:rPr>
-        <w:t>(prompt)</w:t>
+        <w:t xml:space="preserve">  raw_response &lt;- GenerativeModel.Generate(prompt)</w:t>
       </w:r>
     </w:p>
     <w:p>
@@ -33378,67 +32179,7 @@
           <w:szCs w:val="24"/>
           <w:lang w:val="en-US"/>
         </w:rPr>
-        <w:t xml:space="preserve">  </w:t>
-      </w:r>
-      <w:proofErr w:type="spellStart"/>
-      <w:r>
-        <w:rPr>
-          <w:rFonts w:ascii="Times New Roman" w:eastAsia="Times New Roman" w:hAnsi="Times New Roman" w:cs="Times New Roman"/>
-          <w:sz w:val="24"/>
-          <w:szCs w:val="24"/>
-          <w:lang w:val="en-US"/>
-        </w:rPr>
-        <w:t>parsed_content</w:t>
-      </w:r>
-      <w:proofErr w:type="spellEnd"/>
-      <w:r>
-        <w:rPr>
-          <w:rFonts w:ascii="Times New Roman" w:eastAsia="Times New Roman" w:hAnsi="Times New Roman" w:cs="Times New Roman"/>
-          <w:sz w:val="24"/>
-          <w:szCs w:val="24"/>
-          <w:lang w:val="en-US"/>
-        </w:rPr>
-        <w:t xml:space="preserve"> &lt;- </w:t>
-      </w:r>
-      <w:proofErr w:type="spellStart"/>
-      <w:r>
-        <w:rPr>
-          <w:rFonts w:ascii="Times New Roman" w:eastAsia="Times New Roman" w:hAnsi="Times New Roman" w:cs="Times New Roman"/>
-          <w:sz w:val="24"/>
-          <w:szCs w:val="24"/>
-          <w:lang w:val="en-US"/>
-        </w:rPr>
-        <w:t>ParseJSONResponse</w:t>
-      </w:r>
-      <w:proofErr w:type="spellEnd"/>
-      <w:r>
-        <w:rPr>
-          <w:rFonts w:ascii="Times New Roman" w:eastAsia="Times New Roman" w:hAnsi="Times New Roman" w:cs="Times New Roman"/>
-          <w:sz w:val="24"/>
-          <w:szCs w:val="24"/>
-          <w:lang w:val="en-US"/>
-        </w:rPr>
-        <w:t>(</w:t>
-      </w:r>
-      <w:proofErr w:type="spellStart"/>
-      <w:r>
-        <w:rPr>
-          <w:rFonts w:ascii="Times New Roman" w:eastAsia="Times New Roman" w:hAnsi="Times New Roman" w:cs="Times New Roman"/>
-          <w:sz w:val="24"/>
-          <w:szCs w:val="24"/>
-          <w:lang w:val="en-US"/>
-        </w:rPr>
-        <w:t>raw_response</w:t>
-      </w:r>
-      <w:proofErr w:type="spellEnd"/>
-      <w:r>
-        <w:rPr>
-          <w:rFonts w:ascii="Times New Roman" w:eastAsia="Times New Roman" w:hAnsi="Times New Roman" w:cs="Times New Roman"/>
-          <w:sz w:val="24"/>
-          <w:szCs w:val="24"/>
-          <w:lang w:val="en-US"/>
-        </w:rPr>
-        <w:t>)</w:t>
+        <w:t xml:space="preserve">  parsed_content &lt;- ParseJSONResponse(raw_response)</w:t>
       </w:r>
     </w:p>
     <w:p>
@@ -33459,67 +32200,7 @@
           <w:szCs w:val="24"/>
           <w:lang w:val="en-US"/>
         </w:rPr>
-        <w:t xml:space="preserve">  </w:t>
-      </w:r>
-      <w:proofErr w:type="spellStart"/>
-      <w:r>
-        <w:rPr>
-          <w:rFonts w:ascii="Times New Roman" w:eastAsia="Times New Roman" w:hAnsi="Times New Roman" w:cs="Times New Roman"/>
-          <w:sz w:val="24"/>
-          <w:szCs w:val="24"/>
-          <w:lang w:val="en-US"/>
-        </w:rPr>
-        <w:t>formatted_response</w:t>
-      </w:r>
-      <w:proofErr w:type="spellEnd"/>
-      <w:r>
-        <w:rPr>
-          <w:rFonts w:ascii="Times New Roman" w:eastAsia="Times New Roman" w:hAnsi="Times New Roman" w:cs="Times New Roman"/>
-          <w:sz w:val="24"/>
-          <w:szCs w:val="24"/>
-          <w:lang w:val="en-US"/>
-        </w:rPr>
-        <w:t xml:space="preserve"> &lt;- </w:t>
-      </w:r>
-      <w:proofErr w:type="spellStart"/>
-      <w:r>
-        <w:rPr>
-          <w:rFonts w:ascii="Times New Roman" w:eastAsia="Times New Roman" w:hAnsi="Times New Roman" w:cs="Times New Roman"/>
-          <w:sz w:val="24"/>
-          <w:szCs w:val="24"/>
-          <w:lang w:val="en-US"/>
-        </w:rPr>
-        <w:t>StructureContent</w:t>
-      </w:r>
-      <w:proofErr w:type="spellEnd"/>
-      <w:r>
-        <w:rPr>
-          <w:rFonts w:ascii="Times New Roman" w:eastAsia="Times New Roman" w:hAnsi="Times New Roman" w:cs="Times New Roman"/>
-          <w:sz w:val="24"/>
-          <w:szCs w:val="24"/>
-          <w:lang w:val="en-US"/>
-        </w:rPr>
-        <w:t>(</w:t>
-      </w:r>
-      <w:proofErr w:type="spellStart"/>
-      <w:r>
-        <w:rPr>
-          <w:rFonts w:ascii="Times New Roman" w:eastAsia="Times New Roman" w:hAnsi="Times New Roman" w:cs="Times New Roman"/>
-          <w:sz w:val="24"/>
-          <w:szCs w:val="24"/>
-          <w:lang w:val="en-US"/>
-        </w:rPr>
-        <w:t>parsed_content</w:t>
-      </w:r>
-      <w:proofErr w:type="spellEnd"/>
-      <w:r>
-        <w:rPr>
-          <w:rFonts w:ascii="Times New Roman" w:eastAsia="Times New Roman" w:hAnsi="Times New Roman" w:cs="Times New Roman"/>
-          <w:sz w:val="24"/>
-          <w:szCs w:val="24"/>
-          <w:lang w:val="en-US"/>
-        </w:rPr>
-        <w:t>)</w:t>
+        <w:t xml:space="preserve">  formatted_response &lt;- StructureContent(parsed_content)</w:t>
       </w:r>
     </w:p>
     <w:p>
@@ -33540,19 +32221,8 @@
           <w:szCs w:val="24"/>
           <w:lang w:val="en-US"/>
         </w:rPr>
-        <w:t xml:space="preserve">    Return </w:t>
-      </w:r>
-      <w:proofErr w:type="spellStart"/>
-      <w:r>
-        <w:rPr>
-          <w:rFonts w:ascii="Times New Roman" w:eastAsia="Times New Roman" w:hAnsi="Times New Roman" w:cs="Times New Roman"/>
-          <w:sz w:val="24"/>
-          <w:szCs w:val="24"/>
-          <w:lang w:val="en-US"/>
-        </w:rPr>
-        <w:t>formatted_response</w:t>
-      </w:r>
-      <w:proofErr w:type="spellEnd"/>
+        <w:t xml:space="preserve">    Return formatted_response</w:t>
+      </w:r>
     </w:p>
     <w:p>
       <w:pPr>
@@ -33795,19 +32465,8 @@
           <w:lang w:val="en-US"/>
         </w:rPr>
         <w:lastRenderedPageBreak/>
-        <w:t xml:space="preserve">Algorithm </w:t>
-      </w:r>
-      <w:proofErr w:type="spellStart"/>
-      <w:r>
-        <w:rPr>
-          <w:rFonts w:ascii="Times New Roman" w:eastAsia="Times New Roman" w:hAnsi="Times New Roman" w:cs="Times New Roman"/>
-          <w:sz w:val="24"/>
-          <w:szCs w:val="24"/>
-          <w:lang w:val="en-US"/>
-        </w:rPr>
-        <w:t>GenerateXAIVisualization</w:t>
-      </w:r>
-      <w:proofErr w:type="spellEnd"/>
+        <w:t>Algorithm GenerateXAIVisualization</w:t>
+      </w:r>
     </w:p>
     <w:p>
       <w:pPr>
@@ -33869,27 +32528,7 @@
           <w:szCs w:val="24"/>
           <w:lang w:val="en-US"/>
         </w:rPr>
-        <w:t xml:space="preserve">  features, predictions &lt;- </w:t>
-      </w:r>
-      <w:proofErr w:type="spellStart"/>
-      <w:r>
-        <w:rPr>
-          <w:rFonts w:ascii="Times New Roman" w:eastAsia="Times New Roman" w:hAnsi="Times New Roman" w:cs="Times New Roman"/>
-          <w:sz w:val="24"/>
-          <w:szCs w:val="24"/>
-          <w:lang w:val="en-US"/>
-        </w:rPr>
-        <w:t>Model.PredictWithFeatures</w:t>
-      </w:r>
-      <w:proofErr w:type="spellEnd"/>
-      <w:r>
-        <w:rPr>
-          <w:rFonts w:ascii="Times New Roman" w:eastAsia="Times New Roman" w:hAnsi="Times New Roman" w:cs="Times New Roman"/>
-          <w:sz w:val="24"/>
-          <w:szCs w:val="24"/>
-          <w:lang w:val="en-US"/>
-        </w:rPr>
-        <w:t>(image)</w:t>
+        <w:t xml:space="preserve">  features, predictions &lt;- Model.PredictWithFeatures(image)</w:t>
       </w:r>
     </w:p>
     <w:p>
@@ -33910,47 +32549,7 @@
           <w:szCs w:val="24"/>
           <w:lang w:val="en-US"/>
         </w:rPr>
-        <w:t xml:space="preserve">  </w:t>
-      </w:r>
-      <w:proofErr w:type="spellStart"/>
-      <w:r>
-        <w:rPr>
-          <w:rFonts w:ascii="Times New Roman" w:eastAsia="Times New Roman" w:hAnsi="Times New Roman" w:cs="Times New Roman"/>
-          <w:sz w:val="24"/>
-          <w:szCs w:val="24"/>
-          <w:lang w:val="en-US"/>
-        </w:rPr>
-        <w:t>class_index</w:t>
-      </w:r>
-      <w:proofErr w:type="spellEnd"/>
-      <w:r>
-        <w:rPr>
-          <w:rFonts w:ascii="Times New Roman" w:eastAsia="Times New Roman" w:hAnsi="Times New Roman" w:cs="Times New Roman"/>
-          <w:sz w:val="24"/>
-          <w:szCs w:val="24"/>
-          <w:lang w:val="en-US"/>
-        </w:rPr>
-        <w:t xml:space="preserve"> &lt;- </w:t>
-      </w:r>
-      <w:proofErr w:type="spellStart"/>
-      <w:r>
-        <w:rPr>
-          <w:rFonts w:ascii="Times New Roman" w:eastAsia="Times New Roman" w:hAnsi="Times New Roman" w:cs="Times New Roman"/>
-          <w:sz w:val="24"/>
-          <w:szCs w:val="24"/>
-          <w:lang w:val="en-US"/>
-        </w:rPr>
-        <w:t>ArgMax</w:t>
-      </w:r>
-      <w:proofErr w:type="spellEnd"/>
-      <w:r>
-        <w:rPr>
-          <w:rFonts w:ascii="Times New Roman" w:eastAsia="Times New Roman" w:hAnsi="Times New Roman" w:cs="Times New Roman"/>
-          <w:sz w:val="24"/>
-          <w:szCs w:val="24"/>
-          <w:lang w:val="en-US"/>
-        </w:rPr>
-        <w:t>(predictions)</w:t>
+        <w:t xml:space="preserve">  class_index &lt;- ArgMax(predictions)</w:t>
       </w:r>
     </w:p>
     <w:p>
@@ -33971,67 +32570,7 @@
           <w:szCs w:val="24"/>
           <w:lang w:val="en-US"/>
         </w:rPr>
-        <w:t xml:space="preserve">    </w:t>
-      </w:r>
-      <w:proofErr w:type="spellStart"/>
-      <w:r>
-        <w:rPr>
-          <w:rFonts w:ascii="Times New Roman" w:eastAsia="Times New Roman" w:hAnsi="Times New Roman" w:cs="Times New Roman"/>
-          <w:sz w:val="24"/>
-          <w:szCs w:val="24"/>
-          <w:lang w:val="en-US"/>
-        </w:rPr>
-        <w:t>grad_cam</w:t>
-      </w:r>
-      <w:proofErr w:type="spellEnd"/>
-      <w:r>
-        <w:rPr>
-          <w:rFonts w:ascii="Times New Roman" w:eastAsia="Times New Roman" w:hAnsi="Times New Roman" w:cs="Times New Roman"/>
-          <w:sz w:val="24"/>
-          <w:szCs w:val="24"/>
-          <w:lang w:val="en-US"/>
-        </w:rPr>
-        <w:t xml:space="preserve"> &lt;- </w:t>
-      </w:r>
-      <w:proofErr w:type="spellStart"/>
-      <w:r>
-        <w:rPr>
-          <w:rFonts w:ascii="Times New Roman" w:eastAsia="Times New Roman" w:hAnsi="Times New Roman" w:cs="Times New Roman"/>
-          <w:sz w:val="24"/>
-          <w:szCs w:val="24"/>
-          <w:lang w:val="en-US"/>
-        </w:rPr>
-        <w:t>GenerateGradCAM</w:t>
-      </w:r>
-      <w:proofErr w:type="spellEnd"/>
-      <w:r>
-        <w:rPr>
-          <w:rFonts w:ascii="Times New Roman" w:eastAsia="Times New Roman" w:hAnsi="Times New Roman" w:cs="Times New Roman"/>
-          <w:sz w:val="24"/>
-          <w:szCs w:val="24"/>
-          <w:lang w:val="en-US"/>
-        </w:rPr>
-        <w:t xml:space="preserve">(features, </w:t>
-      </w:r>
-      <w:proofErr w:type="spellStart"/>
-      <w:r>
-        <w:rPr>
-          <w:rFonts w:ascii="Times New Roman" w:eastAsia="Times New Roman" w:hAnsi="Times New Roman" w:cs="Times New Roman"/>
-          <w:sz w:val="24"/>
-          <w:szCs w:val="24"/>
-          <w:lang w:val="en-US"/>
-        </w:rPr>
-        <w:t>class_index</w:t>
-      </w:r>
-      <w:proofErr w:type="spellEnd"/>
-      <w:r>
-        <w:rPr>
-          <w:rFonts w:ascii="Times New Roman" w:eastAsia="Times New Roman" w:hAnsi="Times New Roman" w:cs="Times New Roman"/>
-          <w:sz w:val="24"/>
-          <w:szCs w:val="24"/>
-          <w:lang w:val="en-US"/>
-        </w:rPr>
-        <w:t>)</w:t>
+        <w:t xml:space="preserve">    grad_cam &lt;- GenerateGradCAM(features, class_index)</w:t>
       </w:r>
     </w:p>
     <w:p>
@@ -34052,67 +32591,7 @@
           <w:szCs w:val="24"/>
           <w:lang w:val="en-US"/>
         </w:rPr>
-        <w:t xml:space="preserve">  </w:t>
-      </w:r>
-      <w:proofErr w:type="spellStart"/>
-      <w:r>
-        <w:rPr>
-          <w:rFonts w:ascii="Times New Roman" w:eastAsia="Times New Roman" w:hAnsi="Times New Roman" w:cs="Times New Roman"/>
-          <w:sz w:val="24"/>
-          <w:szCs w:val="24"/>
-          <w:lang w:val="en-US"/>
-        </w:rPr>
-        <w:t>resized_grad_cam</w:t>
-      </w:r>
-      <w:proofErr w:type="spellEnd"/>
-      <w:r>
-        <w:rPr>
-          <w:rFonts w:ascii="Times New Roman" w:eastAsia="Times New Roman" w:hAnsi="Times New Roman" w:cs="Times New Roman"/>
-          <w:sz w:val="24"/>
-          <w:szCs w:val="24"/>
-          <w:lang w:val="en-US"/>
-        </w:rPr>
-        <w:t xml:space="preserve"> &lt;- Resize(</w:t>
-      </w:r>
-      <w:proofErr w:type="spellStart"/>
-      <w:r>
-        <w:rPr>
-          <w:rFonts w:ascii="Times New Roman" w:eastAsia="Times New Roman" w:hAnsi="Times New Roman" w:cs="Times New Roman"/>
-          <w:sz w:val="24"/>
-          <w:szCs w:val="24"/>
-          <w:lang w:val="en-US"/>
-        </w:rPr>
-        <w:t>grad_cam</w:t>
-      </w:r>
-      <w:proofErr w:type="spellEnd"/>
-      <w:r>
-        <w:rPr>
-          <w:rFonts w:ascii="Times New Roman" w:eastAsia="Times New Roman" w:hAnsi="Times New Roman" w:cs="Times New Roman"/>
-          <w:sz w:val="24"/>
-          <w:szCs w:val="24"/>
-          <w:lang w:val="en-US"/>
-        </w:rPr>
-        <w:t xml:space="preserve">, </w:t>
-      </w:r>
-      <w:proofErr w:type="spellStart"/>
-      <w:r>
-        <w:rPr>
-          <w:rFonts w:ascii="Times New Roman" w:eastAsia="Times New Roman" w:hAnsi="Times New Roman" w:cs="Times New Roman"/>
-          <w:sz w:val="24"/>
-          <w:szCs w:val="24"/>
-          <w:lang w:val="en-US"/>
-        </w:rPr>
-        <w:t>original_image.shape</w:t>
-      </w:r>
-      <w:proofErr w:type="spellEnd"/>
-      <w:r>
-        <w:rPr>
-          <w:rFonts w:ascii="Times New Roman" w:eastAsia="Times New Roman" w:hAnsi="Times New Roman" w:cs="Times New Roman"/>
-          <w:sz w:val="24"/>
-          <w:szCs w:val="24"/>
-          <w:lang w:val="en-US"/>
-        </w:rPr>
-        <w:t>)</w:t>
+        <w:t xml:space="preserve">  resized_grad_cam &lt;- Resize(grad_cam, original_image.shape)</w:t>
       </w:r>
     </w:p>
     <w:p>
@@ -34133,67 +32612,7 @@
           <w:szCs w:val="24"/>
           <w:lang w:val="en-US"/>
         </w:rPr>
-        <w:t xml:space="preserve">  </w:t>
-      </w:r>
-      <w:proofErr w:type="spellStart"/>
-      <w:r>
-        <w:rPr>
-          <w:rFonts w:ascii="Times New Roman" w:eastAsia="Times New Roman" w:hAnsi="Times New Roman" w:cs="Times New Roman"/>
-          <w:sz w:val="24"/>
-          <w:szCs w:val="24"/>
-          <w:lang w:val="en-US"/>
-        </w:rPr>
-        <w:t>colored_grad_cam</w:t>
-      </w:r>
-      <w:proofErr w:type="spellEnd"/>
-      <w:r>
-        <w:rPr>
-          <w:rFonts w:ascii="Times New Roman" w:eastAsia="Times New Roman" w:hAnsi="Times New Roman" w:cs="Times New Roman"/>
-          <w:sz w:val="24"/>
-          <w:szCs w:val="24"/>
-          <w:lang w:val="en-US"/>
-        </w:rPr>
-        <w:t xml:space="preserve"> &lt;- </w:t>
-      </w:r>
-      <w:proofErr w:type="spellStart"/>
-      <w:r>
-        <w:rPr>
-          <w:rFonts w:ascii="Times New Roman" w:eastAsia="Times New Roman" w:hAnsi="Times New Roman" w:cs="Times New Roman"/>
-          <w:sz w:val="24"/>
-          <w:szCs w:val="24"/>
-          <w:lang w:val="en-US"/>
-        </w:rPr>
-        <w:t>ApplyColorMap</w:t>
-      </w:r>
-      <w:proofErr w:type="spellEnd"/>
-      <w:r>
-        <w:rPr>
-          <w:rFonts w:ascii="Times New Roman" w:eastAsia="Times New Roman" w:hAnsi="Times New Roman" w:cs="Times New Roman"/>
-          <w:sz w:val="24"/>
-          <w:szCs w:val="24"/>
-          <w:lang w:val="en-US"/>
-        </w:rPr>
-        <w:t>(</w:t>
-      </w:r>
-      <w:proofErr w:type="spellStart"/>
-      <w:r>
-        <w:rPr>
-          <w:rFonts w:ascii="Times New Roman" w:eastAsia="Times New Roman" w:hAnsi="Times New Roman" w:cs="Times New Roman"/>
-          <w:sz w:val="24"/>
-          <w:szCs w:val="24"/>
-          <w:lang w:val="en-US"/>
-        </w:rPr>
-        <w:t>resized_grad_cam</w:t>
-      </w:r>
-      <w:proofErr w:type="spellEnd"/>
-      <w:r>
-        <w:rPr>
-          <w:rFonts w:ascii="Times New Roman" w:eastAsia="Times New Roman" w:hAnsi="Times New Roman" w:cs="Times New Roman"/>
-          <w:sz w:val="24"/>
-          <w:szCs w:val="24"/>
-          <w:lang w:val="en-US"/>
-        </w:rPr>
-        <w:t>)</w:t>
+        <w:t xml:space="preserve">  colored_grad_cam &lt;- ApplyColorMap(resized_grad_cam)</w:t>
       </w:r>
     </w:p>
     <w:p>
@@ -34214,67 +32633,7 @@
           <w:szCs w:val="24"/>
           <w:lang w:val="en-US"/>
         </w:rPr>
-        <w:t xml:space="preserve">    visualization &lt;- </w:t>
-      </w:r>
-      <w:proofErr w:type="spellStart"/>
-      <w:r>
-        <w:rPr>
-          <w:rFonts w:ascii="Times New Roman" w:eastAsia="Times New Roman" w:hAnsi="Times New Roman" w:cs="Times New Roman"/>
-          <w:sz w:val="24"/>
-          <w:szCs w:val="24"/>
-          <w:lang w:val="en-US"/>
-        </w:rPr>
-        <w:t>OverlayImages</w:t>
-      </w:r>
-      <w:proofErr w:type="spellEnd"/>
-      <w:r>
-        <w:rPr>
-          <w:rFonts w:ascii="Times New Roman" w:eastAsia="Times New Roman" w:hAnsi="Times New Roman" w:cs="Times New Roman"/>
-          <w:sz w:val="24"/>
-          <w:szCs w:val="24"/>
-          <w:lang w:val="en-US"/>
-        </w:rPr>
-        <w:t>(</w:t>
-      </w:r>
-      <w:proofErr w:type="spellStart"/>
-      <w:r>
-        <w:rPr>
-          <w:rFonts w:ascii="Times New Roman" w:eastAsia="Times New Roman" w:hAnsi="Times New Roman" w:cs="Times New Roman"/>
-          <w:sz w:val="24"/>
-          <w:szCs w:val="24"/>
-          <w:lang w:val="en-US"/>
-        </w:rPr>
-        <w:t>original_image</w:t>
-      </w:r>
-      <w:proofErr w:type="spellEnd"/>
-      <w:r>
-        <w:rPr>
-          <w:rFonts w:ascii="Times New Roman" w:eastAsia="Times New Roman" w:hAnsi="Times New Roman" w:cs="Times New Roman"/>
-          <w:sz w:val="24"/>
-          <w:szCs w:val="24"/>
-          <w:lang w:val="en-US"/>
-        </w:rPr>
-        <w:t xml:space="preserve">, </w:t>
-      </w:r>
-      <w:proofErr w:type="spellStart"/>
-      <w:r>
-        <w:rPr>
-          <w:rFonts w:ascii="Times New Roman" w:eastAsia="Times New Roman" w:hAnsi="Times New Roman" w:cs="Times New Roman"/>
-          <w:sz w:val="24"/>
-          <w:szCs w:val="24"/>
-          <w:lang w:val="en-US"/>
-        </w:rPr>
-        <w:t>colored_grad_cam</w:t>
-      </w:r>
-      <w:proofErr w:type="spellEnd"/>
-      <w:r>
-        <w:rPr>
-          <w:rFonts w:ascii="Times New Roman" w:eastAsia="Times New Roman" w:hAnsi="Times New Roman" w:cs="Times New Roman"/>
-          <w:sz w:val="24"/>
-          <w:szCs w:val="24"/>
-          <w:lang w:val="en-US"/>
-        </w:rPr>
-        <w:t>)</w:t>
+        <w:t xml:space="preserve">    visualization &lt;- OverlayImages(original_image, colored_grad_cam)</w:t>
       </w:r>
     </w:p>
     <w:p>
@@ -34711,21 +33070,7 @@
               <w:rPr>
                 <w:sz w:val="24"/>
               </w:rPr>
-              <w:t xml:space="preserve">Gemini </w:t>
-            </w:r>
-            <w:proofErr w:type="spellStart"/>
-            <w:r>
-              <w:rPr>
-                <w:sz w:val="24"/>
-              </w:rPr>
-              <w:t>APIGoogle's</w:t>
-            </w:r>
-            <w:proofErr w:type="spellEnd"/>
-            <w:r>
-              <w:rPr>
-                <w:sz w:val="24"/>
-              </w:rPr>
-              <w:t xml:space="preserve"> generative AI model that can understand and generate natural language, images, and code.</w:t>
+              <w:t>Gemini APIGoogle's generative AI model that can understand and generate natural language, images, and code.</w:t>
             </w:r>
           </w:p>
         </w:tc>
@@ -36533,51 +34878,7 @@
           <w:szCs w:val="24"/>
           <w14:ligatures w14:val="standardContextual"/>
         </w:rPr>
-        <w:t xml:space="preserve"> The home page provides users with a comprehensive overview of eye health resources. At the top, there is a search bar </w:t>
-      </w:r>
-      <w:proofErr w:type="spellStart"/>
-      <w:r>
-        <w:rPr>
-          <w:rFonts w:ascii="Times New Roman" w:eastAsia="Aptos" w:hAnsi="Times New Roman" w:cs="Times New Roman"/>
-          <w:kern w:val="2"/>
-          <w:sz w:val="24"/>
-          <w:szCs w:val="24"/>
-          <w14:ligatures w14:val="standardContextual"/>
-        </w:rPr>
-        <w:t>labeled</w:t>
-      </w:r>
-      <w:proofErr w:type="spellEnd"/>
-      <w:r>
-        <w:rPr>
-          <w:rFonts w:ascii="Times New Roman" w:eastAsia="Aptos" w:hAnsi="Times New Roman" w:cs="Times New Roman"/>
-          <w:kern w:val="2"/>
-          <w:sz w:val="24"/>
-          <w:szCs w:val="24"/>
-          <w14:ligatures w14:val="standardContextual"/>
-        </w:rPr>
-        <w:t xml:space="preserve"> "Find your desired eye health solution" where users can search for eye diseases and related articles. Below the search bar, there is a section for "Retinopathy" with a call-to-action button </w:t>
-      </w:r>
-      <w:proofErr w:type="spellStart"/>
-      <w:r>
-        <w:rPr>
-          <w:rFonts w:ascii="Times New Roman" w:eastAsia="Aptos" w:hAnsi="Times New Roman" w:cs="Times New Roman"/>
-          <w:kern w:val="2"/>
-          <w:sz w:val="24"/>
-          <w:szCs w:val="24"/>
-          <w14:ligatures w14:val="standardContextual"/>
-        </w:rPr>
-        <w:t>labeled</w:t>
-      </w:r>
-      <w:proofErr w:type="spellEnd"/>
-      <w:r>
-        <w:rPr>
-          <w:rFonts w:ascii="Times New Roman" w:eastAsia="Aptos" w:hAnsi="Times New Roman" w:cs="Times New Roman"/>
-          <w:kern w:val="2"/>
-          <w:sz w:val="24"/>
-          <w:szCs w:val="24"/>
-          <w14:ligatures w14:val="standardContextual"/>
-        </w:rPr>
-        <w:t xml:space="preserve"> "Learn More," highlighting early protection for family eye health. Additionally, the page features a section titled "Health Articles" with a visual example (an image of an eye condition) to educate users about non-diabetic retinopathy.</w:t>
+        <w:t xml:space="preserve"> The home page provides users with a comprehensive overview of eye health resources. At the top, there is a search bar labeled "Find your desired eye health solution" where users can search for eye diseases and related articles. Below the search bar, there is a section for "Retinopathy" with a call-to-action button labeled "Learn More," highlighting early protection for family eye health. Additionally, the page features a section titled "Health Articles" with a visual example (an image of an eye condition) to educate users about non-diabetic retinopathy.</w:t>
       </w:r>
     </w:p>
     <w:p>
@@ -36832,29 +35133,7 @@
           <w:szCs w:val="24"/>
           <w14:ligatures w14:val="standardContextual"/>
         </w:rPr>
-        <w:t xml:space="preserve">This is the upload fundus image page, where users can upload images of their eye fundus for analysis. The interface guides users to select and upload a clear image of their eye, which is crucial for accurate diagnosis and monitoring of retinal health. Users can select an existing image from their gallery. Once the image is uploaded, it will be processed and </w:t>
-      </w:r>
-      <w:proofErr w:type="spellStart"/>
-      <w:r>
-        <w:rPr>
-          <w:rFonts w:ascii="Times New Roman" w:eastAsia="Aptos" w:hAnsi="Times New Roman" w:cs="Times New Roman"/>
-          <w:kern w:val="2"/>
-          <w:sz w:val="24"/>
-          <w:szCs w:val="24"/>
-          <w14:ligatures w14:val="standardContextual"/>
-        </w:rPr>
-        <w:t>analyzed</w:t>
-      </w:r>
-      <w:proofErr w:type="spellEnd"/>
-      <w:r>
-        <w:rPr>
-          <w:rFonts w:ascii="Times New Roman" w:eastAsia="Aptos" w:hAnsi="Times New Roman" w:cs="Times New Roman"/>
-          <w:kern w:val="2"/>
-          <w:sz w:val="24"/>
-          <w:szCs w:val="24"/>
-          <w14:ligatures w14:val="standardContextual"/>
-        </w:rPr>
-        <w:t xml:space="preserve"> for signs of retinopathy, providing users with valuable insights into their eye health.</w:t>
+        <w:t>This is the upload fundus image page, where users can upload images of their eye fundus for analysis. The interface guides users to select and upload a clear image of their eye, which is crucial for accurate diagnosis and monitoring of retinal health. Users can select an existing image from their gallery. Once the image is uploaded, it will be processed and analyzed for signs of retinopathy, providing users with valuable insights into their eye health.</w:t>
       </w:r>
     </w:p>
     <w:p>
@@ -37083,7 +35362,6 @@
         </w:rPr>
         <w:t xml:space="preserve">Title: </w:t>
       </w:r>
-      <w:proofErr w:type="spellStart"/>
       <w:r>
         <w:rPr>
           <w:rFonts w:ascii="Times New Roman" w:eastAsia="Aptos" w:hAnsi="Times New Roman" w:cs="Times New Roman"/>
@@ -37092,18 +35370,7 @@
           <w:szCs w:val="24"/>
           <w14:ligatures w14:val="standardContextual"/>
         </w:rPr>
-        <w:t>Analyze</w:t>
-      </w:r>
-      <w:proofErr w:type="spellEnd"/>
-      <w:r>
-        <w:rPr>
-          <w:rFonts w:ascii="Times New Roman" w:eastAsia="Aptos" w:hAnsi="Times New Roman" w:cs="Times New Roman"/>
-          <w:kern w:val="2"/>
-          <w:sz w:val="24"/>
-          <w:szCs w:val="24"/>
-          <w14:ligatures w14:val="standardContextual"/>
-        </w:rPr>
-        <w:t xml:space="preserve"> Image</w:t>
+        <w:t>Analyze Image</w:t>
       </w:r>
     </w:p>
     <w:p>
@@ -38253,27 +36520,7 @@
           <w:szCs w:val="24"/>
           <w:lang w:eastAsia="en-GB"/>
         </w:rPr>
-        <w:t xml:space="preserve">The Profile page features a screen title </w:t>
-      </w:r>
-      <w:proofErr w:type="spellStart"/>
-      <w:r>
-        <w:rPr>
-          <w:rFonts w:ascii="Times New Roman" w:eastAsia="Times New Roman" w:hAnsi="Symbol" w:cs="Times New Roman"/>
-          <w:sz w:val="24"/>
-          <w:szCs w:val="24"/>
-          <w:lang w:eastAsia="en-GB"/>
-        </w:rPr>
-        <w:t>labeled</w:t>
-      </w:r>
-      <w:proofErr w:type="spellEnd"/>
-      <w:r>
-        <w:rPr>
-          <w:rFonts w:ascii="Times New Roman" w:eastAsia="Times New Roman" w:hAnsi="Symbol" w:cs="Times New Roman"/>
-          <w:sz w:val="24"/>
-          <w:szCs w:val="24"/>
-          <w:lang w:eastAsia="en-GB"/>
-        </w:rPr>
-        <w:t xml:space="preserve"> "Profile" and displays the user's profile information, including a profile picture placeholder represented by a large 'T' in an orange circle for the user "Talal Khan." The page offers options such as an "Edit Profile" button, which navigates to the Edit Profile screen, and a "Logout" button for logging out of the account. At the bottom, a footer menu provides navigation buttons for Home, D-Retinopathy, and Profile.</w:t>
+        <w:t>The Profile page features a screen title labeled "Profile" and displays the user's profile information, including a profile picture placeholder represented by a large 'T' in an orange circle for the user "Talal Khan." The page offers options such as an "Edit Profile" button, which navigates to the Edit Profile screen, and a "Logout" button for logging out of the account. At the bottom, a footer menu provides navigation buttons for Home, D-Retinopathy, and Profile.</w:t>
       </w:r>
     </w:p>
     <w:p>
@@ -38507,47 +36754,7 @@
           <w:szCs w:val="24"/>
           <w:lang w:eastAsia="en-GB"/>
         </w:rPr>
-        <w:t xml:space="preserve">The Edit Profile screen features a title </w:t>
-      </w:r>
-      <w:proofErr w:type="spellStart"/>
-      <w:r>
-        <w:rPr>
-          <w:rFonts w:ascii="Times New Roman" w:eastAsia="Times New Roman" w:hAnsi="Symbol" w:cs="Times New Roman"/>
-          <w:sz w:val="24"/>
-          <w:szCs w:val="24"/>
-          <w:lang w:eastAsia="en-GB"/>
-        </w:rPr>
-        <w:t>labeled</w:t>
-      </w:r>
-      <w:proofErr w:type="spellEnd"/>
-      <w:r>
-        <w:rPr>
-          <w:rFonts w:ascii="Times New Roman" w:eastAsia="Times New Roman" w:hAnsi="Symbol" w:cs="Times New Roman"/>
-          <w:sz w:val="24"/>
-          <w:szCs w:val="24"/>
-          <w:lang w:eastAsia="en-GB"/>
-        </w:rPr>
-        <w:t xml:space="preserve"> "Edit Profile" and contains fields for profile information, including the user's name, "Talal Khan," and email, "talalkhan317@gmail.com." The password field is empty, displaying a placeholder with an error message indicating "Password must be at least 6 characters." At the bottom of the screen, there is an action button </w:t>
-      </w:r>
-      <w:proofErr w:type="spellStart"/>
-      <w:r>
-        <w:rPr>
-          <w:rFonts w:ascii="Times New Roman" w:eastAsia="Times New Roman" w:hAnsi="Symbol" w:cs="Times New Roman"/>
-          <w:sz w:val="24"/>
-          <w:szCs w:val="24"/>
-          <w:lang w:eastAsia="en-GB"/>
-        </w:rPr>
-        <w:t>labeled</w:t>
-      </w:r>
-      <w:proofErr w:type="spellEnd"/>
-      <w:r>
-        <w:rPr>
-          <w:rFonts w:ascii="Times New Roman" w:eastAsia="Times New Roman" w:hAnsi="Symbol" w:cs="Times New Roman"/>
-          <w:sz w:val="24"/>
-          <w:szCs w:val="24"/>
-          <w:lang w:eastAsia="en-GB"/>
-        </w:rPr>
-        <w:t xml:space="preserve"> "Update Profile" for saving changes.</w:t>
+        <w:t>The Edit Profile screen features a title labeled "Edit Profile" and contains fields for profile information, including the user's name, "Talal Khan," and email, "talalkhan317@gmail.com." The password field is empty, displaying a placeholder with an error message indicating "Password must be at least 6 characters." At the bottom of the screen, there is an action button labeled "Update Profile" for saving changes.</w:t>
       </w:r>
     </w:p>
     <w:p>
@@ -38837,27 +37044,7 @@
           <w:szCs w:val="24"/>
           <w:lang w:eastAsia="en-GB"/>
         </w:rPr>
-        <w:t xml:space="preserve"> Diabetic Retinopathy," authored by </w:t>
-      </w:r>
-      <w:proofErr w:type="spellStart"/>
-      <w:r>
-        <w:rPr>
-          <w:rFonts w:ascii="Times New Roman" w:eastAsia="Times New Roman" w:hAnsi="Symbol" w:cs="Times New Roman"/>
-          <w:sz w:val="24"/>
-          <w:szCs w:val="24"/>
-          <w:lang w:eastAsia="en-GB"/>
-        </w:rPr>
-        <w:t>Mohiz</w:t>
-      </w:r>
-      <w:proofErr w:type="spellEnd"/>
-      <w:r>
-        <w:rPr>
-          <w:rFonts w:ascii="Times New Roman" w:eastAsia="Times New Roman" w:hAnsi="Symbol" w:cs="Times New Roman"/>
-          <w:sz w:val="24"/>
-          <w:szCs w:val="24"/>
-          <w:lang w:eastAsia="en-GB"/>
-        </w:rPr>
-        <w:t xml:space="preserve"> and published on June 18, 2024, with an estimated reading time of 5 minutes. This blog provides detailed information where users can read and gain understanding. It is tagged with relevant keywords such as Diabetes, Retinopathy, and Eye Health. The content includes a retinal image with annotations, featuring arrows pointing to specific areas. Highlighted text emphasizes the importance of regular eye exams for the early detection and management of retinopathy. The article explains "No Diabetic Retinopathy" (No DR) as the absence of retinal damage due to diabetes, indicating effective blood sugar management.</w:t>
+        <w:t xml:space="preserve"> Diabetic Retinopathy," authored by Mohiz and published on June 18, 2024, with an estimated reading time of 5 minutes. This blog provides detailed information where users can read and gain understanding. It is tagged with relevant keywords such as Diabetes, Retinopathy, and Eye Health. The content includes a retinal image with annotations, featuring arrows pointing to specific areas. Highlighted text emphasizes the importance of regular eye exams for the early detection and management of retinopathy. The article explains "No Diabetic Retinopathy" (No DR) as the absence of retinal damage due to diabetes, indicating effective blood sugar management.</w:t>
       </w:r>
     </w:p>
     <w:p>
@@ -39231,25 +37418,7 @@
           <w:sz w:val="24"/>
           <w:szCs w:val="24"/>
         </w:rPr>
-        <w:t xml:space="preserve">To further enhance the quality of the fundus images, we applied a Gaussian blur. This technique involves smoothing the images by averaging the pixel values with their </w:t>
-      </w:r>
-      <w:proofErr w:type="spellStart"/>
-      <w:r>
-        <w:rPr>
-          <w:rFonts w:ascii="Times New Roman" w:hAnsi="Times New Roman" w:cs="Times New Roman"/>
-          <w:sz w:val="24"/>
-          <w:szCs w:val="24"/>
-        </w:rPr>
-        <w:t>neighbors</w:t>
-      </w:r>
-      <w:proofErr w:type="spellEnd"/>
-      <w:r>
-        <w:rPr>
-          <w:rFonts w:ascii="Times New Roman" w:hAnsi="Times New Roman" w:cs="Times New Roman"/>
-          <w:sz w:val="24"/>
-          <w:szCs w:val="24"/>
-        </w:rPr>
-        <w:t>, weighted by a Gaussian function. The purpose of this step was to reduce noise and enhance important features, such as blood vessels and microaneurysms, which are critical for DR detection.</w:t>
+        <w:t>To further enhance the quality of the fundus images, we applied a Gaussian blur. This technique involves smoothing the images by averaging the pixel values with their neighbors, weighted by a Gaussian function. The purpose of this step was to reduce noise and enhance important features, such as blood vessels and microaneurysms, which are critical for DR detection.</w:t>
       </w:r>
     </w:p>
     <w:p>
@@ -39301,25 +37470,7 @@
           <w:sz w:val="24"/>
           <w:szCs w:val="24"/>
         </w:rPr>
-        <w:t xml:space="preserve">One of the significant challenges in our dataset was the class imbalance. There were many images </w:t>
-      </w:r>
-      <w:proofErr w:type="spellStart"/>
-      <w:r>
-        <w:rPr>
-          <w:rFonts w:ascii="Times New Roman" w:hAnsi="Times New Roman" w:cs="Times New Roman"/>
-          <w:sz w:val="24"/>
-          <w:szCs w:val="24"/>
-        </w:rPr>
-        <w:t>labeled</w:t>
-      </w:r>
-      <w:proofErr w:type="spellEnd"/>
-      <w:r>
-        <w:rPr>
-          <w:rFonts w:ascii="Times New Roman" w:hAnsi="Times New Roman" w:cs="Times New Roman"/>
-          <w:sz w:val="24"/>
-          <w:szCs w:val="24"/>
-        </w:rPr>
-        <w:t xml:space="preserve"> as "No DR" compared to images with varying severity levels of DR. This imbalance could lead to a biased model that performs well on the majority class but poorly on the minority classes.</w:t>
+        <w:t>One of the significant challenges in our dataset was the class imbalance. There were many images labeled as "No DR" compared to images with varying severity levels of DR. This imbalance could lead to a biased model that performs well on the majority class but poorly on the minority classes.</w:t>
       </w:r>
     </w:p>
     <w:p>
@@ -39596,43 +37747,7 @@
           <w:sz w:val="24"/>
           <w:szCs w:val="24"/>
         </w:rPr>
-        <w:t xml:space="preserve">In our quest to develop an accurate and reliable system for detecting diabetic retinopathy (DR) and classifying its severity from fundus images, we explored several deep learning models. Each model presented unique advantages and challenges, which influenced their performance on our </w:t>
-      </w:r>
-      <w:proofErr w:type="spellStart"/>
-      <w:r>
-        <w:rPr>
-          <w:rFonts w:ascii="Times New Roman" w:hAnsi="Times New Roman" w:cs="Times New Roman"/>
-          <w:sz w:val="24"/>
-          <w:szCs w:val="24"/>
-        </w:rPr>
-        <w:t>preprocessed</w:t>
-      </w:r>
-      <w:proofErr w:type="spellEnd"/>
-      <w:r>
-        <w:rPr>
-          <w:rFonts w:ascii="Times New Roman" w:hAnsi="Times New Roman" w:cs="Times New Roman"/>
-          <w:sz w:val="24"/>
-          <w:szCs w:val="24"/>
-        </w:rPr>
-        <w:t xml:space="preserve"> dataset. This section provides a detailed analysis of the models we tested, their respective strengths and weaknesses, and the rationale behind selecting </w:t>
-      </w:r>
-      <w:proofErr w:type="spellStart"/>
-      <w:r>
-        <w:rPr>
-          <w:rFonts w:ascii="Times New Roman" w:hAnsi="Times New Roman" w:cs="Times New Roman"/>
-          <w:sz w:val="24"/>
-          <w:szCs w:val="24"/>
-        </w:rPr>
-        <w:t>EfficientNet</w:t>
-      </w:r>
-      <w:proofErr w:type="spellEnd"/>
-      <w:r>
-        <w:rPr>
-          <w:rFonts w:ascii="Times New Roman" w:hAnsi="Times New Roman" w:cs="Times New Roman"/>
-          <w:sz w:val="24"/>
-          <w:szCs w:val="24"/>
-        </w:rPr>
-        <w:t xml:space="preserve"> as our final model.</w:t>
+        <w:t>In our quest to develop an accurate and reliable system for detecting diabetic retinopathy (DR) and classifying its severity from fundus images, we explored several deep learning models. Each model presented unique advantages and challenges, which influenced their performance on our preprocessed dataset. This section provides a detailed analysis of the models we tested, their respective strengths and weaknesses, and the rationale behind selecting EfficientNet as our final model.</w:t>
       </w:r>
     </w:p>
     <w:p>
@@ -39643,12 +37758,10 @@
       <w:r>
         <w:t xml:space="preserve">5.5.2. </w:t>
       </w:r>
-      <w:proofErr w:type="spellStart"/>
       <w:r>
         <w:t>ResNet</w:t>
       </w:r>
       <w:bookmarkEnd w:id="315"/>
-      <w:proofErr w:type="spellEnd"/>
     </w:p>
     <w:p>
       <w:pPr>
@@ -39660,59 +37773,13 @@
           <w:szCs w:val="24"/>
         </w:rPr>
       </w:pPr>
-      <w:proofErr w:type="spellStart"/>
       <w:r>
         <w:rPr>
           <w:rFonts w:ascii="Times New Roman" w:hAnsi="Times New Roman" w:cs="Times New Roman"/>
           <w:sz w:val="24"/>
           <w:szCs w:val="24"/>
         </w:rPr>
-        <w:t>ResNet</w:t>
-      </w:r>
-      <w:proofErr w:type="spellEnd"/>
-      <w:r>
-        <w:rPr>
-          <w:rFonts w:ascii="Times New Roman" w:hAnsi="Times New Roman" w:cs="Times New Roman"/>
-          <w:sz w:val="24"/>
-          <w:szCs w:val="24"/>
-        </w:rPr>
-        <w:t xml:space="preserve">, or Residual Networks, are known for their ability to train very deep networks by addressing the vanishing gradient problem through residual learning. However, our experiments with </w:t>
-      </w:r>
-      <w:proofErr w:type="spellStart"/>
-      <w:r>
-        <w:rPr>
-          <w:rFonts w:ascii="Times New Roman" w:hAnsi="Times New Roman" w:cs="Times New Roman"/>
-          <w:sz w:val="24"/>
-          <w:szCs w:val="24"/>
-        </w:rPr>
-        <w:t>ResNet</w:t>
-      </w:r>
-      <w:proofErr w:type="spellEnd"/>
-      <w:r>
-        <w:rPr>
-          <w:rFonts w:ascii="Times New Roman" w:hAnsi="Times New Roman" w:cs="Times New Roman"/>
-          <w:sz w:val="24"/>
-          <w:szCs w:val="24"/>
-        </w:rPr>
-        <w:t xml:space="preserve"> revealed that it was underfitting on our </w:t>
-      </w:r>
-      <w:proofErr w:type="spellStart"/>
-      <w:r>
-        <w:rPr>
-          <w:rFonts w:ascii="Times New Roman" w:hAnsi="Times New Roman" w:cs="Times New Roman"/>
-          <w:sz w:val="24"/>
-          <w:szCs w:val="24"/>
-        </w:rPr>
-        <w:t>preprocessed</w:t>
-      </w:r>
-      <w:proofErr w:type="spellEnd"/>
-      <w:r>
-        <w:rPr>
-          <w:rFonts w:ascii="Times New Roman" w:hAnsi="Times New Roman" w:cs="Times New Roman"/>
-          <w:sz w:val="24"/>
-          <w:szCs w:val="24"/>
-        </w:rPr>
-        <w:t xml:space="preserve"> data.</w:t>
+        <w:t>ResNet, or Residual Networks, are known for their ability to train very deep networks by addressing the vanishing gradient problem through residual learning. However, our experiments with ResNet revealed that it was underfitting on our preprocessed data.</w:t>
       </w:r>
     </w:p>
     <w:p>
@@ -39870,25 +37937,7 @@
           <w:sz w:val="24"/>
           <w:szCs w:val="24"/>
         </w:rPr>
-        <w:t xml:space="preserve"> In our case, </w:t>
-      </w:r>
-      <w:proofErr w:type="spellStart"/>
-      <w:r>
-        <w:rPr>
-          <w:rFonts w:ascii="Times New Roman" w:hAnsi="Times New Roman" w:cs="Times New Roman"/>
-          <w:sz w:val="24"/>
-          <w:szCs w:val="24"/>
-        </w:rPr>
-        <w:t>ResNet</w:t>
-      </w:r>
-      <w:proofErr w:type="spellEnd"/>
-      <w:r>
-        <w:rPr>
-          <w:rFonts w:ascii="Times New Roman" w:hAnsi="Times New Roman" w:cs="Times New Roman"/>
-          <w:sz w:val="24"/>
-          <w:szCs w:val="24"/>
-        </w:rPr>
-        <w:t xml:space="preserve"> underperformed, likely due to its inability to fully capture the nuances in our dataset.</w:t>
+        <w:t xml:space="preserve"> In our case, ResNet underperformed, likely due to its inability to fully capture the nuances in our dataset.</w:t>
       </w:r>
     </w:p>
     <w:p>
@@ -40156,12 +38205,10 @@
       <w:r>
         <w:t xml:space="preserve">5.5.4. </w:t>
       </w:r>
-      <w:proofErr w:type="spellStart"/>
       <w:r>
         <w:t>Xception</w:t>
       </w:r>
       <w:bookmarkEnd w:id="317"/>
-      <w:proofErr w:type="spellEnd"/>
     </w:p>
     <w:p>
       <w:pPr>
@@ -40173,41 +38220,13 @@
           <w:szCs w:val="24"/>
         </w:rPr>
       </w:pPr>
-      <w:proofErr w:type="spellStart"/>
       <w:r>
         <w:rPr>
           <w:rFonts w:ascii="Times New Roman" w:hAnsi="Times New Roman" w:cs="Times New Roman"/>
           <w:sz w:val="24"/>
           <w:szCs w:val="24"/>
         </w:rPr>
-        <w:t>Xception</w:t>
-      </w:r>
-      <w:proofErr w:type="spellEnd"/>
-      <w:r>
-        <w:rPr>
-          <w:rFonts w:ascii="Times New Roman" w:hAnsi="Times New Roman" w:cs="Times New Roman"/>
-          <w:sz w:val="24"/>
-          <w:szCs w:val="24"/>
-        </w:rPr>
-        <w:t xml:space="preserve">, which stands for "Extreme Inception," is based on the Inception architecture but with </w:t>
-      </w:r>
-      <w:proofErr w:type="spellStart"/>
-      <w:r>
-        <w:rPr>
-          <w:rFonts w:ascii="Times New Roman" w:hAnsi="Times New Roman" w:cs="Times New Roman"/>
-          <w:sz w:val="24"/>
-          <w:szCs w:val="24"/>
-        </w:rPr>
-        <w:t>depthwise</w:t>
-      </w:r>
-      <w:proofErr w:type="spellEnd"/>
-      <w:r>
-        <w:rPr>
-          <w:rFonts w:ascii="Times New Roman" w:hAnsi="Times New Roman" w:cs="Times New Roman"/>
-          <w:sz w:val="24"/>
-          <w:szCs w:val="24"/>
-        </w:rPr>
-        <w:t xml:space="preserve"> separable convolutions. This model also showed signs of overfitting in our experiments.</w:t>
+        <w:t>Xception, which stands for "Extreme Inception," is based on the Inception architecture but with depthwise separable convolutions. This model also showed signs of overfitting in our experiments.</w:t>
       </w:r>
     </w:p>
     <w:p>
@@ -40264,25 +38283,7 @@
           <w:sz w:val="24"/>
           <w:szCs w:val="24"/>
         </w:rPr>
-        <w:t xml:space="preserve"> </w:t>
-      </w:r>
-      <w:proofErr w:type="spellStart"/>
-      <w:r>
-        <w:rPr>
-          <w:rFonts w:ascii="Times New Roman" w:hAnsi="Times New Roman" w:cs="Times New Roman"/>
-          <w:sz w:val="24"/>
-          <w:szCs w:val="24"/>
-        </w:rPr>
-        <w:t>Depthwise</w:t>
-      </w:r>
-      <w:proofErr w:type="spellEnd"/>
-      <w:r>
-        <w:rPr>
-          <w:rFonts w:ascii="Times New Roman" w:hAnsi="Times New Roman" w:cs="Times New Roman"/>
-          <w:sz w:val="24"/>
-          <w:szCs w:val="24"/>
-        </w:rPr>
-        <w:t xml:space="preserve"> separable convolutions reduce computational cost and improve efficiency.</w:t>
+        <w:t xml:space="preserve"> Depthwise separable convolutions reduce computational cost and improve efficiency.</w:t>
       </w:r>
     </w:p>
     <w:p>
@@ -40373,25 +38374,7 @@
           <w:sz w:val="24"/>
           <w:szCs w:val="24"/>
         </w:rPr>
-        <w:t xml:space="preserve"> Similar to VGG, </w:t>
-      </w:r>
-      <w:proofErr w:type="spellStart"/>
-      <w:r>
-        <w:rPr>
-          <w:rFonts w:ascii="Times New Roman" w:hAnsi="Times New Roman" w:cs="Times New Roman"/>
-          <w:sz w:val="24"/>
-          <w:szCs w:val="24"/>
-        </w:rPr>
-        <w:t>Xception</w:t>
-      </w:r>
-      <w:proofErr w:type="spellEnd"/>
-      <w:r>
-        <w:rPr>
-          <w:rFonts w:ascii="Times New Roman" w:hAnsi="Times New Roman" w:cs="Times New Roman"/>
-          <w:sz w:val="24"/>
-          <w:szCs w:val="24"/>
-        </w:rPr>
-        <w:t xml:space="preserve"> overfitted our dataset, indicating it was too complex.</w:t>
+        <w:t xml:space="preserve"> Similar to VGG, Xception overfitted our dataset, indicating it was too complex.</w:t>
       </w:r>
     </w:p>
     <w:p>
@@ -40436,12 +38419,10 @@
       <w:r>
         <w:t xml:space="preserve">5.5.5. </w:t>
       </w:r>
-      <w:proofErr w:type="spellStart"/>
       <w:r>
         <w:t>EfficientNet</w:t>
       </w:r>
       <w:bookmarkEnd w:id="318"/>
-      <w:proofErr w:type="spellEnd"/>
     </w:p>
     <w:p>
       <w:pPr>
@@ -40453,41 +38434,13 @@
           <w:szCs w:val="24"/>
         </w:rPr>
       </w:pPr>
-      <w:proofErr w:type="spellStart"/>
       <w:r>
         <w:rPr>
           <w:rFonts w:ascii="Times New Roman" w:hAnsi="Times New Roman" w:cs="Times New Roman"/>
           <w:sz w:val="24"/>
           <w:szCs w:val="24"/>
         </w:rPr>
-        <w:t>EfficientNet</w:t>
-      </w:r>
-      <w:proofErr w:type="spellEnd"/>
-      <w:r>
-        <w:rPr>
-          <w:rFonts w:ascii="Times New Roman" w:hAnsi="Times New Roman" w:cs="Times New Roman"/>
-          <w:sz w:val="24"/>
-          <w:szCs w:val="24"/>
-        </w:rPr>
-        <w:t xml:space="preserve"> emerged as the most effective model for our DR detection task, achieving over 90% accuracy. </w:t>
-      </w:r>
-      <w:proofErr w:type="spellStart"/>
-      <w:r>
-        <w:rPr>
-          <w:rFonts w:ascii="Times New Roman" w:hAnsi="Times New Roman" w:cs="Times New Roman"/>
-          <w:sz w:val="24"/>
-          <w:szCs w:val="24"/>
-        </w:rPr>
-        <w:t>EfficientNet</w:t>
-      </w:r>
-      <w:proofErr w:type="spellEnd"/>
-      <w:r>
-        <w:rPr>
-          <w:rFonts w:ascii="Times New Roman" w:hAnsi="Times New Roman" w:cs="Times New Roman"/>
-          <w:sz w:val="24"/>
-          <w:szCs w:val="24"/>
-        </w:rPr>
-        <w:t xml:space="preserve"> scales all dimensions of depth, width, and resolution using a compound coefficient, providing a balance between accuracy and efficiency.</w:t>
+        <w:t>EfficientNet emerged as the most effective model for our DR detection task, achieving over 90% accuracy. EfficientNet scales all dimensions of depth, width, and resolution using a compound coefficient, providing a balance between accuracy and efficiency.</w:t>
       </w:r>
     </w:p>
     <w:p>
@@ -40544,25 +38497,7 @@
           <w:sz w:val="24"/>
           <w:szCs w:val="24"/>
         </w:rPr>
-        <w:t xml:space="preserve"> </w:t>
-      </w:r>
-      <w:proofErr w:type="spellStart"/>
-      <w:r>
-        <w:rPr>
-          <w:rFonts w:ascii="Times New Roman" w:hAnsi="Times New Roman" w:cs="Times New Roman"/>
-          <w:sz w:val="24"/>
-          <w:szCs w:val="24"/>
-        </w:rPr>
-        <w:t>EfficientNet</w:t>
-      </w:r>
-      <w:proofErr w:type="spellEnd"/>
-      <w:r>
-        <w:rPr>
-          <w:rFonts w:ascii="Times New Roman" w:hAnsi="Times New Roman" w:cs="Times New Roman"/>
-          <w:sz w:val="24"/>
-          <w:szCs w:val="24"/>
-        </w:rPr>
-        <w:t xml:space="preserve"> scales uniformly, which enhances performance without significantly increasing computational cost.</w:t>
+        <w:t xml:space="preserve"> EfficientNet scales uniformly, which enhances performance without significantly increasing computational cost.</w:t>
       </w:r>
     </w:p>
     <w:p>
@@ -40596,25 +38531,7 @@
           <w:sz w:val="24"/>
           <w:szCs w:val="24"/>
         </w:rPr>
-        <w:t xml:space="preserve"> Achieved high accuracy on our </w:t>
-      </w:r>
-      <w:proofErr w:type="spellStart"/>
-      <w:r>
-        <w:rPr>
-          <w:rFonts w:ascii="Times New Roman" w:hAnsi="Times New Roman" w:cs="Times New Roman"/>
-          <w:sz w:val="24"/>
-          <w:szCs w:val="24"/>
-        </w:rPr>
-        <w:t>preprocessed</w:t>
-      </w:r>
-      <w:proofErr w:type="spellEnd"/>
-      <w:r>
-        <w:rPr>
-          <w:rFonts w:ascii="Times New Roman" w:hAnsi="Times New Roman" w:cs="Times New Roman"/>
-          <w:sz w:val="24"/>
-          <w:szCs w:val="24"/>
-        </w:rPr>
-        <w:t xml:space="preserve"> dataset.</w:t>
+        <w:t xml:space="preserve"> Achieved high accuracy on our preprocessed dataset.</w:t>
       </w:r>
     </w:p>
     <w:p>
@@ -40751,14 +38668,9 @@
         <w:t xml:space="preserve">5.5.6. </w:t>
       </w:r>
       <w:r>
-        <w:t xml:space="preserve">Fine-Tuning </w:t>
-      </w:r>
-      <w:proofErr w:type="spellStart"/>
-      <w:r>
-        <w:t>EfficientNet</w:t>
+        <w:t>Fine-Tuning EfficientNet</w:t>
       </w:r>
       <w:bookmarkEnd w:id="319"/>
-      <w:proofErr w:type="spellEnd"/>
     </w:p>
     <w:p>
       <w:pPr>
@@ -40777,25 +38689,7 @@
           <w:szCs w:val="24"/>
         </w:rPr>
         <w:lastRenderedPageBreak/>
-        <w:t xml:space="preserve">After selecting </w:t>
-      </w:r>
-      <w:proofErr w:type="spellStart"/>
-      <w:r>
-        <w:rPr>
-          <w:rFonts w:ascii="Times New Roman" w:hAnsi="Times New Roman" w:cs="Times New Roman"/>
-          <w:sz w:val="24"/>
-          <w:szCs w:val="24"/>
-        </w:rPr>
-        <w:t>EfficientNet</w:t>
-      </w:r>
-      <w:proofErr w:type="spellEnd"/>
-      <w:r>
-        <w:rPr>
-          <w:rFonts w:ascii="Times New Roman" w:hAnsi="Times New Roman" w:cs="Times New Roman"/>
-          <w:sz w:val="24"/>
-          <w:szCs w:val="24"/>
-        </w:rPr>
-        <w:t>, we further fine-tuned the model using various techniques to enhance its performance:</w:t>
+        <w:t>After selecting EfficientNet, we further fine-tuned the model using various techniques to enhance its performance:</w:t>
       </w:r>
     </w:p>
     <w:p>
@@ -40991,43 +38885,7 @@
           <w:sz w:val="24"/>
           <w:szCs w:val="24"/>
         </w:rPr>
-        <w:t xml:space="preserve">We experimented with various loss optimizers and found </w:t>
-      </w:r>
-      <w:proofErr w:type="spellStart"/>
-      <w:r>
-        <w:rPr>
-          <w:rFonts w:ascii="Times New Roman" w:hAnsi="Times New Roman" w:cs="Times New Roman"/>
-          <w:sz w:val="24"/>
-          <w:szCs w:val="24"/>
-        </w:rPr>
-        <w:t>Adamax</w:t>
-      </w:r>
-      <w:proofErr w:type="spellEnd"/>
-      <w:r>
-        <w:rPr>
-          <w:rFonts w:ascii="Times New Roman" w:hAnsi="Times New Roman" w:cs="Times New Roman"/>
-          <w:sz w:val="24"/>
-          <w:szCs w:val="24"/>
-        </w:rPr>
-        <w:t xml:space="preserve"> to be the most effective for our task. </w:t>
-      </w:r>
-      <w:proofErr w:type="spellStart"/>
-      <w:r>
-        <w:rPr>
-          <w:rFonts w:ascii="Times New Roman" w:hAnsi="Times New Roman" w:cs="Times New Roman"/>
-          <w:sz w:val="24"/>
-          <w:szCs w:val="24"/>
-        </w:rPr>
-        <w:t>Adamax</w:t>
-      </w:r>
-      <w:proofErr w:type="spellEnd"/>
-      <w:r>
-        <w:rPr>
-          <w:rFonts w:ascii="Times New Roman" w:hAnsi="Times New Roman" w:cs="Times New Roman"/>
-          <w:sz w:val="24"/>
-          <w:szCs w:val="24"/>
-        </w:rPr>
-        <w:t>, an extension of Adam, combines the benefits of adaptive learning rate methods with a robust gradient descent approach.</w:t>
+        <w:t>We experimented with various loss optimizers and found Adamax to be the most effective for our task. Adamax, an extension of Adam, combines the benefits of adaptive learning rate methods with a robust gradient descent approach.</w:t>
       </w:r>
     </w:p>
     <w:p>
@@ -41038,13 +38896,8 @@
       <w:r>
         <w:t xml:space="preserve">5.5.11. </w:t>
       </w:r>
-      <w:proofErr w:type="spellStart"/>
-      <w:r>
-        <w:t>EfficientNet</w:t>
-      </w:r>
-      <w:proofErr w:type="spellEnd"/>
-      <w:r>
-        <w:t xml:space="preserve"> B3 Model Structure</w:t>
+      <w:r>
+        <w:t>EfficientNet B3 Model Structure</w:t>
       </w:r>
       <w:bookmarkEnd w:id="324"/>
     </w:p>
@@ -41064,61 +38917,7 @@
           <w:sz w:val="24"/>
           <w:szCs w:val="24"/>
         </w:rPr>
-        <w:t xml:space="preserve">After fine-tuning </w:t>
-      </w:r>
-      <w:proofErr w:type="spellStart"/>
-      <w:r>
-        <w:rPr>
-          <w:rFonts w:ascii="Times New Roman" w:hAnsi="Times New Roman" w:cs="Times New Roman"/>
-          <w:sz w:val="24"/>
-          <w:szCs w:val="24"/>
-        </w:rPr>
-        <w:t>EfficientNet</w:t>
-      </w:r>
-      <w:proofErr w:type="spellEnd"/>
-      <w:r>
-        <w:rPr>
-          <w:rFonts w:ascii="Times New Roman" w:hAnsi="Times New Roman" w:cs="Times New Roman"/>
-          <w:sz w:val="24"/>
-          <w:szCs w:val="24"/>
-        </w:rPr>
-        <w:t xml:space="preserve">, we specifically chose </w:t>
-      </w:r>
-      <w:proofErr w:type="spellStart"/>
-      <w:r>
-        <w:rPr>
-          <w:rFonts w:ascii="Times New Roman" w:hAnsi="Times New Roman" w:cs="Times New Roman"/>
-          <w:sz w:val="24"/>
-          <w:szCs w:val="24"/>
-        </w:rPr>
-        <w:t>EfficientNet</w:t>
-      </w:r>
-      <w:proofErr w:type="spellEnd"/>
-      <w:r>
-        <w:rPr>
-          <w:rFonts w:ascii="Times New Roman" w:hAnsi="Times New Roman" w:cs="Times New Roman"/>
-          <w:sz w:val="24"/>
-          <w:szCs w:val="24"/>
-        </w:rPr>
-        <w:t xml:space="preserve"> B3 for its optimal balance between performance and computational efficiency. Post fine-tuning, </w:t>
-      </w:r>
-      <w:proofErr w:type="spellStart"/>
-      <w:r>
-        <w:rPr>
-          <w:rFonts w:ascii="Times New Roman" w:hAnsi="Times New Roman" w:cs="Times New Roman"/>
-          <w:sz w:val="24"/>
-          <w:szCs w:val="24"/>
-        </w:rPr>
-        <w:t>EfficientNet</w:t>
-      </w:r>
-      <w:proofErr w:type="spellEnd"/>
-      <w:r>
-        <w:rPr>
-          <w:rFonts w:ascii="Times New Roman" w:hAnsi="Times New Roman" w:cs="Times New Roman"/>
-          <w:sz w:val="24"/>
-          <w:szCs w:val="24"/>
-        </w:rPr>
-        <w:t xml:space="preserve"> B3 achieved an impressive accuracy of 95%.</w:t>
+        <w:t>After fine-tuning EfficientNet, we specifically chose EfficientNet B3 for its optimal balance between performance and computational efficiency. Post fine-tuning, EfficientNet B3 achieved an impressive accuracy of 95%.</w:t>
       </w:r>
     </w:p>
     <w:p>
@@ -41207,25 +39006,7 @@
           <w:sz w:val="24"/>
           <w:szCs w:val="24"/>
         </w:rPr>
-        <w:t xml:space="preserve"> </w:t>
-      </w:r>
-      <w:proofErr w:type="spellStart"/>
-      <w:r>
-        <w:rPr>
-          <w:rFonts w:ascii="Times New Roman" w:hAnsi="Times New Roman" w:cs="Times New Roman"/>
-          <w:sz w:val="24"/>
-          <w:szCs w:val="24"/>
-        </w:rPr>
-        <w:t>EfficientNet</w:t>
-      </w:r>
-      <w:proofErr w:type="spellEnd"/>
-      <w:r>
-        <w:rPr>
-          <w:rFonts w:ascii="Times New Roman" w:hAnsi="Times New Roman" w:cs="Times New Roman"/>
-          <w:sz w:val="24"/>
-          <w:szCs w:val="24"/>
-        </w:rPr>
-        <w:t xml:space="preserve"> B3 (pre-trained on ImageNet, excluding the top layer).</w:t>
+        <w:t xml:space="preserve"> EfficientNet B3 (pre-trained on ImageNet, excluding the top layer).</w:t>
       </w:r>
     </w:p>
     <w:p>
@@ -41319,25 +39100,7 @@
           <w:sz w:val="24"/>
           <w:szCs w:val="24"/>
         </w:rPr>
-        <w:t xml:space="preserve"> A fully connected layer with 2040 neurons, using L2 regularization for weights and L1 regularization for activities and biases. Activation function is </w:t>
-      </w:r>
-      <w:proofErr w:type="spellStart"/>
-      <w:r>
-        <w:rPr>
-          <w:rFonts w:ascii="Times New Roman" w:hAnsi="Times New Roman" w:cs="Times New Roman"/>
-          <w:sz w:val="24"/>
-          <w:szCs w:val="24"/>
-        </w:rPr>
-        <w:t>ReLU</w:t>
-      </w:r>
-      <w:proofErr w:type="spellEnd"/>
-      <w:r>
-        <w:rPr>
-          <w:rFonts w:ascii="Times New Roman" w:hAnsi="Times New Roman" w:cs="Times New Roman"/>
-          <w:sz w:val="24"/>
-          <w:szCs w:val="24"/>
-        </w:rPr>
-        <w:t>.</w:t>
+        <w:t xml:space="preserve"> A fully connected layer with 2040 neurons, using L2 regularization for weights and L1 regularization for activities and biases. Activation function is ReLU.</w:t>
       </w:r>
     </w:p>
     <w:p>
@@ -41424,25 +39187,7 @@
           <w:sz w:val="24"/>
           <w:szCs w:val="24"/>
         </w:rPr>
-        <w:t xml:space="preserve">A Dense layer with the number of neurons equal to the class count, using a </w:t>
-      </w:r>
-      <w:proofErr w:type="spellStart"/>
-      <w:r>
-        <w:rPr>
-          <w:rFonts w:ascii="Times New Roman" w:hAnsi="Times New Roman" w:cs="Times New Roman"/>
-          <w:sz w:val="24"/>
-          <w:szCs w:val="24"/>
-        </w:rPr>
-        <w:t>softmax</w:t>
-      </w:r>
-      <w:proofErr w:type="spellEnd"/>
-      <w:r>
-        <w:rPr>
-          <w:rFonts w:ascii="Times New Roman" w:hAnsi="Times New Roman" w:cs="Times New Roman"/>
-          <w:sz w:val="24"/>
-          <w:szCs w:val="24"/>
-        </w:rPr>
-        <w:t xml:space="preserve"> activation function for multi-class classification.</w:t>
+        <w:t>A Dense layer with the number of neurons equal to the class count, using a softmax activation function for multi-class classification.</w:t>
       </w:r>
     </w:p>
     <w:p>
@@ -41461,25 +39206,7 @@
           <w:sz w:val="24"/>
           <w:szCs w:val="24"/>
         </w:rPr>
-        <w:t xml:space="preserve">The model was compiled with the </w:t>
-      </w:r>
-      <w:proofErr w:type="spellStart"/>
-      <w:r>
-        <w:rPr>
-          <w:rFonts w:ascii="Times New Roman" w:hAnsi="Times New Roman" w:cs="Times New Roman"/>
-          <w:sz w:val="24"/>
-          <w:szCs w:val="24"/>
-        </w:rPr>
-        <w:t>Adamax</w:t>
-      </w:r>
-      <w:proofErr w:type="spellEnd"/>
-      <w:r>
-        <w:rPr>
-          <w:rFonts w:ascii="Times New Roman" w:hAnsi="Times New Roman" w:cs="Times New Roman"/>
-          <w:sz w:val="24"/>
-          <w:szCs w:val="24"/>
-        </w:rPr>
-        <w:t xml:space="preserve"> optimizer, a learning rate of 0.001, and categorical cross-entropy as the loss function. Metrics tracked included accuracy.</w:t>
+        <w:t>The model was compiled with the Adamax optimizer, a learning rate of 0.001, and categorical cross-entropy as the loss function. Metrics tracked included accuracy.</w:t>
       </w:r>
     </w:p>
     <w:p>
@@ -41526,25 +39253,7 @@
           <w:sz w:val="24"/>
           <w:szCs w:val="24"/>
         </w:rPr>
-        <w:t xml:space="preserve"> The input images are resized to 224x224 pixels with three </w:t>
-      </w:r>
-      <w:proofErr w:type="spellStart"/>
-      <w:r>
-        <w:rPr>
-          <w:rFonts w:ascii="Times New Roman" w:hAnsi="Times New Roman" w:cs="Times New Roman"/>
-          <w:sz w:val="24"/>
-          <w:szCs w:val="24"/>
-        </w:rPr>
-        <w:t>color</w:t>
-      </w:r>
-      <w:proofErr w:type="spellEnd"/>
-      <w:r>
-        <w:rPr>
-          <w:rFonts w:ascii="Times New Roman" w:hAnsi="Times New Roman" w:cs="Times New Roman"/>
-          <w:sz w:val="24"/>
-          <w:szCs w:val="24"/>
-        </w:rPr>
-        <w:t xml:space="preserve"> channels (RGB), creating a standardized input shape for the model.</w:t>
+        <w:t xml:space="preserve"> The input images are resized to 224x224 pixels with three color channels (RGB), creating a standardized input shape for the model.</w:t>
       </w:r>
     </w:p>
     <w:p>
@@ -41612,25 +39321,7 @@
           <w:sz w:val="24"/>
           <w:szCs w:val="24"/>
         </w:rPr>
-        <w:t xml:space="preserve"> </w:t>
-      </w:r>
-      <w:proofErr w:type="spellStart"/>
-      <w:r>
-        <w:rPr>
-          <w:rFonts w:ascii="Times New Roman" w:hAnsi="Times New Roman" w:cs="Times New Roman"/>
-          <w:sz w:val="24"/>
-          <w:szCs w:val="24"/>
-        </w:rPr>
-        <w:t>EfficientNet</w:t>
-      </w:r>
-      <w:proofErr w:type="spellEnd"/>
-      <w:r>
-        <w:rPr>
-          <w:rFonts w:ascii="Times New Roman" w:hAnsi="Times New Roman" w:cs="Times New Roman"/>
-          <w:sz w:val="24"/>
-          <w:szCs w:val="24"/>
-        </w:rPr>
-        <w:t xml:space="preserve"> B3, pre-trained on ImageNet, is used as the backbone of the model. This base model excludes the top layer, allowing us to customize the head for our specific classification task.</w:t>
+        <w:t xml:space="preserve"> EfficientNet B3, pre-trained on ImageNet, is used as the backbone of the model. This base model excludes the top layer, allowing us to customize the head for our specific classification task.</w:t>
       </w:r>
     </w:p>
     <w:p>
@@ -41698,25 +39389,7 @@
           <w:sz w:val="24"/>
           <w:szCs w:val="24"/>
         </w:rPr>
-        <w:t xml:space="preserve"> The dense layer with 2040 neurons employs </w:t>
-      </w:r>
-      <w:proofErr w:type="spellStart"/>
-      <w:r>
-        <w:rPr>
-          <w:rFonts w:ascii="Times New Roman" w:hAnsi="Times New Roman" w:cs="Times New Roman"/>
-          <w:sz w:val="24"/>
-          <w:szCs w:val="24"/>
-        </w:rPr>
-        <w:t>ReLU</w:t>
-      </w:r>
-      <w:proofErr w:type="spellEnd"/>
-      <w:r>
-        <w:rPr>
-          <w:rFonts w:ascii="Times New Roman" w:hAnsi="Times New Roman" w:cs="Times New Roman"/>
-          <w:sz w:val="24"/>
-          <w:szCs w:val="24"/>
-        </w:rPr>
-        <w:t xml:space="preserve"> activation to introduce non-linearity. Regularization techniques (L1 and L2) are used to prevent overfitting by penalizing large weights and biases.</w:t>
+        <w:t xml:space="preserve"> The dense layer with 2040 neurons employs ReLU activation to introduce non-linearity. Regularization techniques (L1 and L2) are used to prevent overfitting by penalizing large weights and biases.</w:t>
       </w:r>
     </w:p>
     <w:p>
@@ -41784,25 +39457,7 @@
           <w:sz w:val="24"/>
           <w:szCs w:val="24"/>
         </w:rPr>
-        <w:t xml:space="preserve"> The final dense layer uses </w:t>
-      </w:r>
-      <w:proofErr w:type="spellStart"/>
-      <w:r>
-        <w:rPr>
-          <w:rFonts w:ascii="Times New Roman" w:hAnsi="Times New Roman" w:cs="Times New Roman"/>
-          <w:sz w:val="24"/>
-          <w:szCs w:val="24"/>
-        </w:rPr>
-        <w:t>softmax</w:t>
-      </w:r>
-      <w:proofErr w:type="spellEnd"/>
-      <w:r>
-        <w:rPr>
-          <w:rFonts w:ascii="Times New Roman" w:hAnsi="Times New Roman" w:cs="Times New Roman"/>
-          <w:sz w:val="24"/>
-          <w:szCs w:val="24"/>
-        </w:rPr>
-        <w:t xml:space="preserve"> activation to output a probability distribution over the classes, allowing the model to make a multi-class classification.</w:t>
+        <w:t xml:space="preserve"> The final dense layer uses softmax activation to output a probability distribution over the classes, allowing the model to make a multi-class classification.</w:t>
       </w:r>
     </w:p>
     <w:p>
@@ -42065,25 +39720,7 @@
           <w:sz w:val="24"/>
           <w:szCs w:val="24"/>
         </w:rPr>
-        <w:t xml:space="preserve">The input image is resized and </w:t>
-      </w:r>
-      <w:proofErr w:type="spellStart"/>
-      <w:r>
-        <w:rPr>
-          <w:rFonts w:ascii="Times New Roman" w:hAnsi="Times New Roman" w:cs="Times New Roman"/>
-          <w:sz w:val="24"/>
-          <w:szCs w:val="24"/>
-        </w:rPr>
-        <w:t>preprocessed</w:t>
-      </w:r>
-      <w:proofErr w:type="spellEnd"/>
-      <w:r>
-        <w:rPr>
-          <w:rFonts w:ascii="Times New Roman" w:hAnsi="Times New Roman" w:cs="Times New Roman"/>
-          <w:sz w:val="24"/>
-          <w:szCs w:val="24"/>
-        </w:rPr>
-        <w:t xml:space="preserve"> to match the model's expected input dimensions. This step involves loading the image, resizing it to 224x224 pixels, and converting it into an array suitable for the model.</w:t>
+        <w:t>The input image is resized and preprocessed to match the model's expected input dimensions. This step involves loading the image, resizing it to 224x224 pixels, and converting it into an array suitable for the model.</w:t>
       </w:r>
     </w:p>
     <w:p>
@@ -42418,7 +40055,79 @@
           <w:sz w:val="24"/>
           <w:szCs w:val="24"/>
         </w:rPr>
-        <w:t>To further validate our model's robustness, we added an additional class trained on random images from the internet. This step ensures that the model can distinguish between relevant medical images and unrelated ones, reducing the likelihood of false positives.</w:t>
+        <w:t>To further validate</w:t>
+      </w:r>
+      <w:r>
+        <w:rPr>
+          <w:rFonts w:ascii="Times New Roman" w:hAnsi="Times New Roman" w:cs="Times New Roman"/>
+          <w:sz w:val="24"/>
+          <w:szCs w:val="24"/>
+        </w:rPr>
+        <w:t xml:space="preserve"> and ensure</w:t>
+      </w:r>
+      <w:r>
+        <w:rPr>
+          <w:rFonts w:ascii="Times New Roman" w:hAnsi="Times New Roman" w:cs="Times New Roman"/>
+          <w:sz w:val="24"/>
+          <w:szCs w:val="24"/>
+        </w:rPr>
+        <w:t xml:space="preserve"> our model's robustness, we added an additional class trained on random images from the internet. This step ensures that the model can distinguish</w:t>
+      </w:r>
+      <w:r>
+        <w:rPr>
+          <w:rFonts w:ascii="Times New Roman" w:hAnsi="Times New Roman" w:cs="Times New Roman"/>
+          <w:sz w:val="24"/>
+          <w:szCs w:val="24"/>
+        </w:rPr>
+        <w:t xml:space="preserve"> &amp; differentiate</w:t>
+      </w:r>
+      <w:r>
+        <w:rPr>
+          <w:rFonts w:ascii="Times New Roman" w:hAnsi="Times New Roman" w:cs="Times New Roman"/>
+          <w:sz w:val="24"/>
+          <w:szCs w:val="24"/>
+        </w:rPr>
+        <w:t xml:space="preserve"> between relevant medical images and unrelated</w:t>
+      </w:r>
+      <w:r>
+        <w:rPr>
+          <w:rFonts w:ascii="Times New Roman" w:hAnsi="Times New Roman" w:cs="Times New Roman"/>
+          <w:sz w:val="24"/>
+          <w:szCs w:val="24"/>
+        </w:rPr>
+        <w:t xml:space="preserve"> irrelevant</w:t>
+      </w:r>
+      <w:r>
+        <w:rPr>
+          <w:rFonts w:ascii="Times New Roman" w:hAnsi="Times New Roman" w:cs="Times New Roman"/>
+          <w:sz w:val="24"/>
+          <w:szCs w:val="24"/>
+        </w:rPr>
+        <w:t xml:space="preserve"> ones, reducing the </w:t>
+      </w:r>
+      <w:r>
+        <w:rPr>
+          <w:rFonts w:ascii="Times New Roman" w:hAnsi="Times New Roman" w:cs="Times New Roman"/>
+          <w:sz w:val="24"/>
+          <w:szCs w:val="24"/>
+        </w:rPr>
+        <w:t>possibility</w:t>
+      </w:r>
+      <w:r>
+        <w:rPr>
+          <w:rFonts w:ascii="Times New Roman" w:hAnsi="Times New Roman" w:cs="Times New Roman"/>
+          <w:sz w:val="24"/>
+          <w:szCs w:val="24"/>
+        </w:rPr>
+        <w:t xml:space="preserve"> of false positives</w:t>
+      </w:r>
+      <w:r>
+        <w:rPr>
+          <w:rFonts w:ascii="Times New Roman" w:hAnsi="Times New Roman" w:cs="Times New Roman"/>
+          <w:sz w:val="24"/>
+          <w:szCs w:val="24"/>
+        </w:rPr>
+        <w:t>.</w:t>
       </w:r>
     </w:p>
     <w:p>
@@ -42471,7 +40180,23 @@
           <w:sz w:val="24"/>
           <w:szCs w:val="24"/>
         </w:rPr>
-        <w:t xml:space="preserve"> We gathered a diverse set of random images from the internet.</w:t>
+        <w:t xml:space="preserve"> We gathered a diverse</w:t>
+      </w:r>
+      <w:r>
+        <w:rPr>
+          <w:rFonts w:ascii="Times New Roman" w:hAnsi="Times New Roman" w:cs="Times New Roman"/>
+          <w:sz w:val="24"/>
+          <w:szCs w:val="24"/>
+        </w:rPr>
+        <w:t xml:space="preserve"> &amp; various</w:t>
+      </w:r>
+      <w:r>
+        <w:rPr>
+          <w:rFonts w:ascii="Times New Roman" w:hAnsi="Times New Roman" w:cs="Times New Roman"/>
+          <w:sz w:val="24"/>
+          <w:szCs w:val="24"/>
+        </w:rPr>
+        <w:t xml:space="preserve"> set of random images from the internet.</w:t>
       </w:r>
     </w:p>
     <w:p>
@@ -42503,7 +40228,39 @@
           <w:sz w:val="24"/>
           <w:szCs w:val="24"/>
         </w:rPr>
-        <w:t xml:space="preserve"> The model was retrained with this additional class, allowing it to learn the distinguishing features of non-medical images.</w:t>
+        <w:t xml:space="preserve"> The model was </w:t>
+      </w:r>
+      <w:r>
+        <w:rPr>
+          <w:rFonts w:ascii="Times New Roman" w:hAnsi="Times New Roman" w:cs="Times New Roman"/>
+          <w:sz w:val="24"/>
+          <w:szCs w:val="24"/>
+        </w:rPr>
+        <w:t>trained again</w:t>
+      </w:r>
+      <w:r>
+        <w:rPr>
+          <w:rFonts w:ascii="Times New Roman" w:hAnsi="Times New Roman" w:cs="Times New Roman"/>
+          <w:sz w:val="24"/>
+          <w:szCs w:val="24"/>
+        </w:rPr>
+        <w:t xml:space="preserve"> with this additional class, allowing it to learn the distinguishing </w:t>
+      </w:r>
+      <w:r>
+        <w:rPr>
+          <w:rFonts w:ascii="Times New Roman" w:hAnsi="Times New Roman" w:cs="Times New Roman"/>
+          <w:sz w:val="24"/>
+          <w:szCs w:val="24"/>
+        </w:rPr>
+        <w:t>traits</w:t>
+      </w:r>
+      <w:r>
+        <w:rPr>
+          <w:rFonts w:ascii="Times New Roman" w:hAnsi="Times New Roman" w:cs="Times New Roman"/>
+          <w:sz w:val="24"/>
+          <w:szCs w:val="24"/>
+        </w:rPr>
+        <w:t xml:space="preserve"> of non-medical images.</w:t>
       </w:r>
     </w:p>
     <w:p>
@@ -42535,7 +40292,47 @@
           <w:sz w:val="24"/>
           <w:szCs w:val="24"/>
         </w:rPr>
-        <w:t xml:space="preserve"> The model's performance was evaluated to ensure that it correctly identifies and classifies random images as a separate class.</w:t>
+        <w:t xml:space="preserve"> The model's performance was</w:t>
+      </w:r>
+      <w:r>
+        <w:rPr>
+          <w:rFonts w:ascii="Times New Roman" w:hAnsi="Times New Roman" w:cs="Times New Roman"/>
+          <w:sz w:val="24"/>
+          <w:szCs w:val="24"/>
+        </w:rPr>
+        <w:t xml:space="preserve"> again</w:t>
+      </w:r>
+      <w:r>
+        <w:rPr>
+          <w:rFonts w:ascii="Times New Roman" w:hAnsi="Times New Roman" w:cs="Times New Roman"/>
+          <w:sz w:val="24"/>
+          <w:szCs w:val="24"/>
+        </w:rPr>
+        <w:t xml:space="preserve"> evaluated to ensure that it correctly identifies and classifies random images as a separate</w:t>
+      </w:r>
+      <w:r>
+        <w:rPr>
+          <w:rFonts w:ascii="Times New Roman" w:hAnsi="Times New Roman" w:cs="Times New Roman"/>
+          <w:sz w:val="24"/>
+          <w:szCs w:val="24"/>
+        </w:rPr>
+        <w:t xml:space="preserve"> invalid</w:t>
+      </w:r>
+      <w:r>
+        <w:rPr>
+          <w:rFonts w:ascii="Times New Roman" w:hAnsi="Times New Roman" w:cs="Times New Roman"/>
+          <w:sz w:val="24"/>
+          <w:szCs w:val="24"/>
+        </w:rPr>
+        <w:t xml:space="preserve"> class</w:t>
+      </w:r>
+      <w:r>
+        <w:rPr>
+          <w:rFonts w:ascii="Times New Roman" w:hAnsi="Times New Roman" w:cs="Times New Roman"/>
+          <w:sz w:val="24"/>
+          <w:szCs w:val="24"/>
+        </w:rPr>
+        <w:t>.</w:t>
       </w:r>
     </w:p>
     <w:p>
@@ -42577,7 +40374,151 @@
           <w:sz w:val="24"/>
           <w:szCs w:val="24"/>
         </w:rPr>
-        <w:t>To make the Grad-CAM functionality accessible, we integrated it into our API. The endpoint provides the visual explanation for a given input image, allowing users to upload an image and receive a Grad-CAM overlay that highlights the critical regions used by the model to make its prediction.</w:t>
+        <w:t>To make the Grad-CAM functionality accessible</w:t>
+      </w:r>
+      <w:r>
+        <w:rPr>
+          <w:rFonts w:ascii="Times New Roman" w:hAnsi="Times New Roman" w:cs="Times New Roman"/>
+          <w:sz w:val="24"/>
+          <w:szCs w:val="24"/>
+        </w:rPr>
+        <w:t xml:space="preserve"> and easy to get</w:t>
+      </w:r>
+      <w:r>
+        <w:rPr>
+          <w:rFonts w:ascii="Times New Roman" w:hAnsi="Times New Roman" w:cs="Times New Roman"/>
+          <w:sz w:val="24"/>
+          <w:szCs w:val="24"/>
+        </w:rPr>
+        <w:t>, we integrated it into our API</w:t>
+      </w:r>
+      <w:r>
+        <w:rPr>
+          <w:rFonts w:ascii="Times New Roman" w:hAnsi="Times New Roman" w:cs="Times New Roman"/>
+          <w:sz w:val="24"/>
+          <w:szCs w:val="24"/>
+        </w:rPr>
+        <w:t xml:space="preserve"> system</w:t>
+      </w:r>
+      <w:r>
+        <w:rPr>
+          <w:rFonts w:ascii="Times New Roman" w:hAnsi="Times New Roman" w:cs="Times New Roman"/>
+          <w:sz w:val="24"/>
+          <w:szCs w:val="24"/>
+        </w:rPr>
+        <w:t>. The endpoint</w:t>
+      </w:r>
+      <w:r>
+        <w:rPr>
+          <w:rFonts w:ascii="Times New Roman" w:hAnsi="Times New Roman" w:cs="Times New Roman"/>
+          <w:sz w:val="24"/>
+          <w:szCs w:val="24"/>
+        </w:rPr>
+        <w:t xml:space="preserve"> helps</w:t>
+      </w:r>
+      <w:r>
+        <w:rPr>
+          <w:rFonts w:ascii="Times New Roman" w:hAnsi="Times New Roman" w:cs="Times New Roman"/>
+          <w:sz w:val="24"/>
+          <w:szCs w:val="24"/>
+        </w:rPr>
+        <w:t xml:space="preserve"> provides </w:t>
+      </w:r>
+      <w:r>
+        <w:rPr>
+          <w:rFonts w:ascii="Times New Roman" w:hAnsi="Times New Roman" w:cs="Times New Roman"/>
+          <w:sz w:val="24"/>
+          <w:szCs w:val="24"/>
+        </w:rPr>
+        <w:t>a proper</w:t>
+      </w:r>
+      <w:r>
+        <w:rPr>
+          <w:rFonts w:ascii="Times New Roman" w:hAnsi="Times New Roman" w:cs="Times New Roman"/>
+          <w:sz w:val="24"/>
+          <w:szCs w:val="24"/>
+        </w:rPr>
+        <w:t xml:space="preserve"> visual explanation for a given input image, allowing users to upload an image and </w:t>
+      </w:r>
+      <w:r>
+        <w:rPr>
+          <w:rFonts w:ascii="Times New Roman" w:hAnsi="Times New Roman" w:cs="Times New Roman"/>
+          <w:sz w:val="24"/>
+          <w:szCs w:val="24"/>
+        </w:rPr>
+        <w:t>get</w:t>
+      </w:r>
+      <w:r>
+        <w:rPr>
+          <w:rFonts w:ascii="Times New Roman" w:hAnsi="Times New Roman" w:cs="Times New Roman"/>
+          <w:sz w:val="24"/>
+          <w:szCs w:val="24"/>
+        </w:rPr>
+        <w:t xml:space="preserve"> a Grad-CAM </w:t>
+      </w:r>
+      <w:r>
+        <w:rPr>
+          <w:rFonts w:ascii="Times New Roman" w:hAnsi="Times New Roman" w:cs="Times New Roman"/>
+          <w:sz w:val="24"/>
+          <w:szCs w:val="24"/>
+        </w:rPr>
+        <w:t xml:space="preserve">image </w:t>
+      </w:r>
+      <w:r>
+        <w:rPr>
+          <w:rFonts w:ascii="Times New Roman" w:hAnsi="Times New Roman" w:cs="Times New Roman"/>
+          <w:sz w:val="24"/>
+          <w:szCs w:val="24"/>
+        </w:rPr>
+        <w:t>overlay</w:t>
+      </w:r>
+      <w:r>
+        <w:rPr>
+          <w:rFonts w:ascii="Times New Roman" w:hAnsi="Times New Roman" w:cs="Times New Roman"/>
+          <w:sz w:val="24"/>
+          <w:szCs w:val="24"/>
+        </w:rPr>
+        <w:t>ed</w:t>
+      </w:r>
+      <w:r>
+        <w:rPr>
+          <w:rFonts w:ascii="Times New Roman" w:hAnsi="Times New Roman" w:cs="Times New Roman"/>
+          <w:sz w:val="24"/>
+          <w:szCs w:val="24"/>
+        </w:rPr>
+        <w:t xml:space="preserve"> that highlights</w:t>
+      </w:r>
+      <w:r>
+        <w:rPr>
+          <w:rFonts w:ascii="Times New Roman" w:hAnsi="Times New Roman" w:cs="Times New Roman"/>
+          <w:sz w:val="24"/>
+          <w:szCs w:val="24"/>
+        </w:rPr>
+        <w:t xml:space="preserve"> and shows</w:t>
+      </w:r>
+      <w:r>
+        <w:rPr>
+          <w:rFonts w:ascii="Times New Roman" w:hAnsi="Times New Roman" w:cs="Times New Roman"/>
+          <w:sz w:val="24"/>
+          <w:szCs w:val="24"/>
+        </w:rPr>
+        <w:t xml:space="preserve"> the critical regions used by the model to make its prediction</w:t>
+      </w:r>
+      <w:r>
+        <w:rPr>
+          <w:rFonts w:ascii="Times New Roman" w:hAnsi="Times New Roman" w:cs="Times New Roman"/>
+          <w:sz w:val="24"/>
+          <w:szCs w:val="24"/>
+        </w:rPr>
+        <w:t xml:space="preserve"> and evaluation</w:t>
+      </w:r>
+      <w:r>
+        <w:rPr>
+          <w:rFonts w:ascii="Times New Roman" w:hAnsi="Times New Roman" w:cs="Times New Roman"/>
+          <w:sz w:val="24"/>
+          <w:szCs w:val="24"/>
+        </w:rPr>
+        <w:t>.</w:t>
       </w:r>
     </w:p>
     <w:p>
@@ -42632,7 +40573,63 @@
           <w:sz w:val="24"/>
           <w:szCs w:val="24"/>
         </w:rPr>
-        <w:t xml:space="preserve"> By incorporating Grad-CAM, we provide users with visual insights into how the model arrives at its predictions, fostering greater understanding and trust.</w:t>
+        <w:t xml:space="preserve"> By incorporating</w:t>
+      </w:r>
+      <w:r>
+        <w:rPr>
+          <w:rFonts w:ascii="Times New Roman" w:hAnsi="Times New Roman" w:cs="Times New Roman"/>
+          <w:sz w:val="24"/>
+          <w:szCs w:val="24"/>
+        </w:rPr>
+        <w:t xml:space="preserve"> and adding</w:t>
+      </w:r>
+      <w:r>
+        <w:rPr>
+          <w:rFonts w:ascii="Times New Roman" w:hAnsi="Times New Roman" w:cs="Times New Roman"/>
+          <w:sz w:val="24"/>
+          <w:szCs w:val="24"/>
+        </w:rPr>
+        <w:t xml:space="preserve"> Grad-CAM, we provide users with visual insights into how the model </w:t>
+      </w:r>
+      <w:r>
+        <w:rPr>
+          <w:rFonts w:ascii="Times New Roman" w:hAnsi="Times New Roman" w:cs="Times New Roman"/>
+          <w:sz w:val="24"/>
+          <w:szCs w:val="24"/>
+        </w:rPr>
+        <w:t>arrives and comes</w:t>
+      </w:r>
+      <w:r>
+        <w:rPr>
+          <w:rFonts w:ascii="Times New Roman" w:hAnsi="Times New Roman" w:cs="Times New Roman"/>
+          <w:sz w:val="24"/>
+          <w:szCs w:val="24"/>
+        </w:rPr>
+        <w:t xml:space="preserve"> at its predictions, fostering greater understanding trust</w:t>
+      </w:r>
+      <w:r>
+        <w:rPr>
+          <w:rFonts w:ascii="Times New Roman" w:hAnsi="Times New Roman" w:cs="Times New Roman"/>
+          <w:sz w:val="24"/>
+          <w:szCs w:val="24"/>
+        </w:rPr>
+        <w:t xml:space="preserve"> &amp; </w:t>
+      </w:r>
+      <w:r>
+        <w:rPr>
+          <w:rFonts w:ascii="Times New Roman" w:hAnsi="Times New Roman" w:cs="Times New Roman"/>
+          <w:sz w:val="24"/>
+          <w:szCs w:val="24"/>
+        </w:rPr>
+        <w:t>reliance</w:t>
+      </w:r>
+      <w:r>
+        <w:rPr>
+          <w:rFonts w:ascii="Times New Roman" w:hAnsi="Times New Roman" w:cs="Times New Roman"/>
+          <w:sz w:val="24"/>
+          <w:szCs w:val="24"/>
+        </w:rPr>
+        <w:t>.</w:t>
       </w:r>
     </w:p>
     <w:p>
@@ -42664,7 +40661,55 @@
           <w:sz w:val="24"/>
           <w:szCs w:val="24"/>
         </w:rPr>
-        <w:t xml:space="preserve"> Adding a class for random images ensures that the model can differentiate between relevant medical images and irrelevant ones, reducing false positives.</w:t>
+        <w:t xml:space="preserve"> Adding a class for random images </w:t>
+      </w:r>
+      <w:r>
+        <w:rPr>
+          <w:rFonts w:ascii="Times New Roman" w:hAnsi="Times New Roman" w:cs="Times New Roman"/>
+          <w:sz w:val="24"/>
+          <w:szCs w:val="24"/>
+        </w:rPr>
+        <w:t>makes sure</w:t>
+      </w:r>
+      <w:r>
+        <w:rPr>
+          <w:rFonts w:ascii="Times New Roman" w:hAnsi="Times New Roman" w:cs="Times New Roman"/>
+          <w:sz w:val="24"/>
+          <w:szCs w:val="24"/>
+        </w:rPr>
+        <w:t xml:space="preserve"> that the model can</w:t>
+      </w:r>
+      <w:r>
+        <w:rPr>
+          <w:rFonts w:ascii="Times New Roman" w:hAnsi="Times New Roman" w:cs="Times New Roman"/>
+          <w:sz w:val="24"/>
+          <w:szCs w:val="24"/>
+        </w:rPr>
+        <w:t xml:space="preserve"> detect</w:t>
+      </w:r>
+      <w:r>
+        <w:rPr>
+          <w:rFonts w:ascii="Times New Roman" w:hAnsi="Times New Roman" w:cs="Times New Roman"/>
+          <w:sz w:val="24"/>
+          <w:szCs w:val="24"/>
+        </w:rPr>
+        <w:t xml:space="preserve"> differentiate between relevant medical images and irrelevant ones, reducing false positives</w:t>
+      </w:r>
+      <w:r>
+        <w:rPr>
+          <w:rFonts w:ascii="Times New Roman" w:hAnsi="Times New Roman" w:cs="Times New Roman"/>
+          <w:sz w:val="24"/>
+          <w:szCs w:val="24"/>
+        </w:rPr>
+        <w:t xml:space="preserve"> drastically</w:t>
+      </w:r>
+      <w:r>
+        <w:rPr>
+          <w:rFonts w:ascii="Times New Roman" w:hAnsi="Times New Roman" w:cs="Times New Roman"/>
+          <w:sz w:val="24"/>
+          <w:szCs w:val="24"/>
+        </w:rPr>
+        <w:t>.</w:t>
       </w:r>
     </w:p>
     <w:p>
@@ -42696,7 +40741,71 @@
           <w:sz w:val="24"/>
           <w:szCs w:val="24"/>
         </w:rPr>
-        <w:t xml:space="preserve"> Our deployment on Azure using Docker allows for easy scaling and maintenance, ensuring that the model can handle a high volume of requests efficiently.</w:t>
+        <w:t xml:space="preserve"> Our deployment on Azure</w:t>
+      </w:r>
+      <w:r>
+        <w:rPr>
+          <w:rFonts w:ascii="Times New Roman" w:hAnsi="Times New Roman" w:cs="Times New Roman"/>
+          <w:sz w:val="24"/>
+          <w:szCs w:val="24"/>
+        </w:rPr>
+        <w:t xml:space="preserve"> cloud</w:t>
+      </w:r>
+      <w:r>
+        <w:rPr>
+          <w:rFonts w:ascii="Times New Roman" w:hAnsi="Times New Roman" w:cs="Times New Roman"/>
+          <w:sz w:val="24"/>
+          <w:szCs w:val="24"/>
+        </w:rPr>
+        <w:t xml:space="preserve"> using Docker allows </w:t>
+      </w:r>
+      <w:r>
+        <w:rPr>
+          <w:rFonts w:ascii="Times New Roman" w:hAnsi="Times New Roman" w:cs="Times New Roman"/>
+          <w:sz w:val="24"/>
+          <w:szCs w:val="24"/>
+        </w:rPr>
+        <w:t>us</w:t>
+      </w:r>
+      <w:r>
+        <w:rPr>
+          <w:rFonts w:ascii="Times New Roman" w:hAnsi="Times New Roman" w:cs="Times New Roman"/>
+          <w:sz w:val="24"/>
+          <w:szCs w:val="24"/>
+        </w:rPr>
+        <w:t xml:space="preserve"> </w:t>
+      </w:r>
+      <w:r>
+        <w:rPr>
+          <w:rFonts w:ascii="Times New Roman" w:hAnsi="Times New Roman" w:cs="Times New Roman"/>
+          <w:sz w:val="24"/>
+          <w:szCs w:val="24"/>
+        </w:rPr>
+        <w:t xml:space="preserve">for </w:t>
+      </w:r>
+      <w:r>
+        <w:rPr>
+          <w:rFonts w:ascii="Times New Roman" w:hAnsi="Times New Roman" w:cs="Times New Roman"/>
+          <w:sz w:val="24"/>
+          <w:szCs w:val="24"/>
+        </w:rPr>
+        <w:t xml:space="preserve">easy scaling and maintenance, </w:t>
+      </w:r>
+      <w:r>
+        <w:rPr>
+          <w:rFonts w:ascii="Times New Roman" w:hAnsi="Times New Roman" w:cs="Times New Roman"/>
+          <w:sz w:val="24"/>
+          <w:szCs w:val="24"/>
+        </w:rPr>
+        <w:t>making sure</w:t>
+      </w:r>
+      <w:r>
+        <w:rPr>
+          <w:rFonts w:ascii="Times New Roman" w:hAnsi="Times New Roman" w:cs="Times New Roman"/>
+          <w:sz w:val="24"/>
+          <w:szCs w:val="24"/>
+        </w:rPr>
+        <w:t xml:space="preserve"> that the model can handle a high volume of requests efficiently.</w:t>
       </w:r>
     </w:p>
     <w:p>
@@ -42760,7 +40869,79 @@
           <w:sz w:val="24"/>
           <w:szCs w:val="24"/>
         </w:rPr>
-        <w:t xml:space="preserve"> The mobile app utilizes API calls to interact with the Flask API deployed on Docker, ensuring that the computationally intensive tasks are handled on the server side, maintaining the app's performance.</w:t>
+        <w:t xml:space="preserve"> The mobile app </w:t>
+      </w:r>
+      <w:r>
+        <w:rPr>
+          <w:rFonts w:ascii="Times New Roman" w:hAnsi="Times New Roman" w:cs="Times New Roman"/>
+          <w:sz w:val="24"/>
+          <w:szCs w:val="24"/>
+        </w:rPr>
+        <w:t>leverages</w:t>
+      </w:r>
+      <w:r>
+        <w:rPr>
+          <w:rFonts w:ascii="Times New Roman" w:hAnsi="Times New Roman" w:cs="Times New Roman"/>
+          <w:sz w:val="24"/>
+          <w:szCs w:val="24"/>
+        </w:rPr>
+        <w:t xml:space="preserve"> API calls to interact with the Flask API</w:t>
+      </w:r>
+      <w:r>
+        <w:rPr>
+          <w:rFonts w:ascii="Times New Roman" w:hAnsi="Times New Roman" w:cs="Times New Roman"/>
+          <w:sz w:val="24"/>
+          <w:szCs w:val="24"/>
+        </w:rPr>
+        <w:t xml:space="preserve"> i.e</w:t>
+      </w:r>
+      <w:r>
+        <w:rPr>
+          <w:rFonts w:ascii="Times New Roman" w:hAnsi="Times New Roman" w:cs="Times New Roman"/>
+          <w:sz w:val="24"/>
+          <w:szCs w:val="24"/>
+        </w:rPr>
+        <w:t xml:space="preserve"> deployed on Docker</w:t>
+      </w:r>
+      <w:r>
+        <w:rPr>
+          <w:rFonts w:ascii="Times New Roman" w:hAnsi="Times New Roman" w:cs="Times New Roman"/>
+          <w:sz w:val="24"/>
+          <w:szCs w:val="24"/>
+        </w:rPr>
+        <w:t>.</w:t>
+      </w:r>
+      <w:r>
+        <w:rPr>
+          <w:rFonts w:ascii="Times New Roman" w:hAnsi="Times New Roman" w:cs="Times New Roman"/>
+          <w:sz w:val="24"/>
+          <w:szCs w:val="24"/>
+        </w:rPr>
+        <w:t xml:space="preserve"> </w:t>
+      </w:r>
+      <w:r>
+        <w:rPr>
+          <w:rFonts w:ascii="Times New Roman" w:hAnsi="Times New Roman" w:cs="Times New Roman"/>
+          <w:sz w:val="24"/>
+          <w:szCs w:val="24"/>
+        </w:rPr>
+        <w:t>To ensure</w:t>
+      </w:r>
+      <w:r>
+        <w:rPr>
+          <w:rFonts w:ascii="Times New Roman" w:hAnsi="Times New Roman" w:cs="Times New Roman"/>
+          <w:sz w:val="24"/>
+          <w:szCs w:val="24"/>
+        </w:rPr>
+        <w:t xml:space="preserve"> that the computationally intensive tasks are handled on the server side, maintaining the app's performance</w:t>
+      </w:r>
+      <w:r>
+        <w:rPr>
+          <w:rFonts w:ascii="Times New Roman" w:hAnsi="Times New Roman" w:cs="Times New Roman"/>
+          <w:sz w:val="24"/>
+          <w:szCs w:val="24"/>
+        </w:rPr>
+        <w:t>.</w:t>
       </w:r>
       <w:bookmarkStart w:id="340" w:name="_jnc981qbcfxl" w:colFirst="0" w:colLast="0"/>
       <w:bookmarkEnd w:id="340"/>
@@ -42795,13 +40976,6 @@
           <w:sz w:val="24"/>
           <w:szCs w:val="24"/>
         </w:rPr>
-        <w:sectPr>
-          <w:pgSz w:w="11906" w:h="16838" w:code="9"/>
-          <w:pgMar w:top="1298" w:right="1440" w:bottom="1440" w:left="1440" w:header="709" w:footer="709" w:gutter="0"/>
-          <w:cols w:space="708"/>
-          <w:titlePg/>
-          <w:docGrid w:linePitch="360"/>
-        </w:sectPr>
       </w:pPr>
       <w:r>
         <w:rPr>
@@ -42809,7 +40983,32 @@
           <w:sz w:val="24"/>
           <w:szCs w:val="24"/>
         </w:rPr>
-        <w:t>Incorporating Grad-CAM for explainable AI has significantly enhanced the interpretability and trustworthiness of our DR detection model. By providing visual explanations, we enable medical professionals to understand the model's predictions better, fostering confidence in the AI system. Additionally, adding an extra class for random images ensures the model's robustness and reduces false positives. This comprehensive approach, combined with our deployment strategy on Azure using Docker, makes our solution both powerful and reliable.</w:t>
+        <w:t xml:space="preserve">Incorporating and adding Grad-CAM for explainable AI has radically boosted the interpretability and trustworthiness of our DR detection model. By providing visual explanations, we enable medical professionals to understand the model's predictions better, fostering confidence in the AI system. Additionally, adding an extra class for random images </w:t>
+      </w:r>
+      <w:r>
+        <w:rPr>
+          <w:rFonts w:ascii="Times New Roman" w:hAnsi="Times New Roman" w:cs="Times New Roman"/>
+          <w:sz w:val="24"/>
+          <w:szCs w:val="24"/>
+        </w:rPr>
+        <w:lastRenderedPageBreak/>
+        <w:t>ensures the model's robustness and reduces false positives. This comprehensive approach, combined with our deployment strategy on Azure using Docker, makes our solution both powerful and reliable</w:t>
+      </w:r>
+      <w:r>
+        <w:rPr>
+          <w:rFonts w:ascii="Times New Roman" w:hAnsi="Times New Roman" w:cs="Times New Roman"/>
+          <w:sz w:val="24"/>
+          <w:szCs w:val="24"/>
+        </w:rPr>
+        <w:t>.</w:t>
+      </w:r>
+      <w:r>
+        <w:rPr>
+          <w:rFonts w:ascii="Times New Roman" w:hAnsi="Times New Roman" w:cs="Times New Roman"/>
+          <w:sz w:val="24"/>
+          <w:szCs w:val="24"/>
+        </w:rPr>
+        <w:t xml:space="preserve">   </w:t>
       </w:r>
     </w:p>
     <w:p>
@@ -42825,7 +41024,6 @@
         <w:rPr>
           <w:rFonts w:eastAsia="Aptos"/>
         </w:rPr>
-        <w:lastRenderedPageBreak/>
         <w:t>Testing and Evaluation</w:t>
       </w:r>
       <w:bookmarkEnd w:id="341"/>
@@ -42895,7 +41093,17 @@
           <w:szCs w:val="24"/>
           <w:lang w:eastAsia="en-GB"/>
         </w:rPr>
-        <w:t>Once the system has been successfully developed, testing has to be performed to ensure that the system working as intended. This is also to check that the system meets the requirements stated earlier. Besides that, system testing will help in finding the errors that may be hidden from the user. There are few types of testing which includes the unit testing, functional testing and integration testing. The testing must be completed before it is being deploy for user to use.</w:t>
+        <w:t>Once the system has been successfully developed, testing has to be performed to ensure that the system working as intended. This is also to check that the system meets the requirements stated earlier. Besides that, system testing will help in finding the errors that may be hidden from the user. There are few types of testing which includes the unit testing, functional testing and integration testing. The testing must be completed before it is being deploy for user to use</w:t>
+      </w:r>
+      <w:r>
+        <w:rPr>
+          <w:rFonts w:ascii="Times New Roman" w:eastAsia="Times New Roman" w:hAnsi="Times New Roman" w:cs="Times New Roman"/>
+          <w:bCs/>
+          <w:sz w:val="24"/>
+          <w:szCs w:val="24"/>
+          <w:lang w:eastAsia="en-GB"/>
+        </w:rPr>
+        <w:t>.</w:t>
       </w:r>
     </w:p>
     <w:p>
@@ -42926,7 +41134,25 @@
           <w:szCs w:val="24"/>
           <w:lang w:eastAsia="en-GB"/>
         </w:rPr>
-        <w:t xml:space="preserve"> Ensure the system works as intended and meets the requirements.</w:t>
+        <w:t xml:space="preserve"> </w:t>
+      </w:r>
+      <w:r>
+        <w:rPr>
+          <w:rFonts w:ascii="Times New Roman" w:eastAsia="Times New Roman" w:hAnsi="Times New Roman" w:cs="Times New Roman"/>
+          <w:sz w:val="24"/>
+          <w:szCs w:val="24"/>
+          <w:lang w:eastAsia="en-GB"/>
+        </w:rPr>
+        <w:t>Ensure the system works as intended and meets the requirements</w:t>
+      </w:r>
+      <w:r>
+        <w:rPr>
+          <w:rFonts w:ascii="Times New Roman" w:eastAsia="Times New Roman" w:hAnsi="Times New Roman" w:cs="Times New Roman"/>
+          <w:sz w:val="24"/>
+          <w:szCs w:val="24"/>
+          <w:lang w:eastAsia="en-GB"/>
+        </w:rPr>
+        <w:t>.</w:t>
       </w:r>
     </w:p>
     <w:p>
@@ -43743,6 +41969,7 @@
           <w:szCs w:val="24"/>
           <w:lang w:eastAsia="en-GB"/>
         </w:rPr>
+        <w:lastRenderedPageBreak/>
         <w:t>Objective:</w:t>
       </w:r>
       <w:r>
@@ -43794,7 +42021,6 @@
                 <w:szCs w:val="24"/>
                 <w:lang w:eastAsia="en-GB"/>
               </w:rPr>
-              <w:lastRenderedPageBreak/>
               <w:t>No.</w:t>
             </w:r>
           </w:p>
@@ -45471,19 +43697,6 @@
     </w:tbl>
     <w:p>
       <w:pPr>
-        <w:spacing w:before="100" w:beforeAutospacing="1" w:after="100" w:afterAutospacing="1" w:line="276" w:lineRule="auto"/>
-        <w:rPr>
-          <w:rFonts w:ascii="Times New Roman" w:eastAsia="Times New Roman" w:hAnsi="Times New Roman" w:cs="Times New Roman"/>
-          <w:b/>
-          <w:bCs/>
-          <w:sz w:val="24"/>
-          <w:szCs w:val="24"/>
-          <w:lang w:eastAsia="en-GB"/>
-        </w:rPr>
-      </w:pPr>
-    </w:p>
-    <w:p>
-      <w:pPr>
         <w:pStyle w:val="Heading3"/>
         <w:numPr>
           <w:ilvl w:val="2"/>
@@ -46083,25 +44296,7 @@
                 <w:szCs w:val="24"/>
                 <w:lang w:eastAsia="en-GB"/>
               </w:rPr>
-              <w:t xml:space="preserve">Username: </w:t>
-            </w:r>
-            <w:proofErr w:type="spellStart"/>
-            <w:r>
-              <w:rPr>
-                <w:sz w:val="24"/>
-                <w:szCs w:val="24"/>
-                <w:lang w:eastAsia="en-GB"/>
-              </w:rPr>
-              <w:t>newUser</w:t>
-            </w:r>
-            <w:proofErr w:type="spellEnd"/>
-            <w:r>
-              <w:rPr>
-                <w:sz w:val="24"/>
-                <w:szCs w:val="24"/>
-                <w:lang w:eastAsia="en-GB"/>
-              </w:rPr>
-              <w:t xml:space="preserve">, </w:t>
+              <w:t xml:space="preserve">Username: newUser, </w:t>
             </w:r>
           </w:p>
           <w:p>
@@ -46442,7 +44637,6 @@
               </w:rPr>
               <w:t xml:space="preserve">Name: </w:t>
             </w:r>
-            <w:proofErr w:type="spellStart"/>
             <w:r>
               <w:rPr>
                 <w:sz w:val="24"/>
@@ -46451,7 +44645,6 @@
               </w:rPr>
               <w:t>newUser</w:t>
             </w:r>
-            <w:proofErr w:type="spellEnd"/>
             <w:r>
               <w:rPr>
                 <w:sz w:val="24"/>
@@ -46478,23 +44671,13 @@
               </w:rPr>
               <w:t xml:space="preserve">Email: </w:t>
             </w:r>
-            <w:proofErr w:type="spellStart"/>
             <w:r>
               <w:rPr>
                 <w:sz w:val="24"/>
                 <w:szCs w:val="24"/>
                 <w:lang w:eastAsia="en-GB"/>
               </w:rPr>
-              <w:t>newUser</w:t>
-            </w:r>
-            <w:proofErr w:type="spellEnd"/>
-            <w:r>
-              <w:rPr>
-                <w:sz w:val="24"/>
-                <w:szCs w:val="24"/>
-                <w:lang w:eastAsia="en-GB"/>
-              </w:rPr>
-              <w:t xml:space="preserve"> </w:t>
+              <w:t xml:space="preserve">newUser </w:t>
             </w:r>
             <w:r>
               <w:rPr>
@@ -48183,25 +46366,7 @@
                 <w:szCs w:val="24"/>
                 <w:lang w:eastAsia="en-GB"/>
               </w:rPr>
-              <w:t xml:space="preserve">Username: </w:t>
-            </w:r>
-            <w:proofErr w:type="spellStart"/>
-            <w:r>
-              <w:rPr>
-                <w:sz w:val="24"/>
-                <w:szCs w:val="24"/>
-                <w:lang w:eastAsia="en-GB"/>
-              </w:rPr>
-              <w:t>newUser</w:t>
-            </w:r>
-            <w:proofErr w:type="spellEnd"/>
-            <w:r>
-              <w:rPr>
-                <w:sz w:val="24"/>
-                <w:szCs w:val="24"/>
-                <w:lang w:eastAsia="en-GB"/>
-              </w:rPr>
-              <w:t xml:space="preserve">, </w:t>
+              <w:t xml:space="preserve">Username: newUser, </w:t>
             </w:r>
           </w:p>
           <w:p>
@@ -48292,25 +46457,7 @@
                 <w:szCs w:val="24"/>
                 <w:lang w:eastAsia="en-GB"/>
               </w:rPr>
-              <w:t xml:space="preserve">Username: </w:t>
-            </w:r>
-            <w:proofErr w:type="spellStart"/>
-            <w:r>
-              <w:rPr>
-                <w:sz w:val="24"/>
-                <w:szCs w:val="24"/>
-                <w:lang w:eastAsia="en-GB"/>
-              </w:rPr>
-              <w:t>newUser</w:t>
-            </w:r>
-            <w:proofErr w:type="spellEnd"/>
-            <w:r>
-              <w:rPr>
-                <w:sz w:val="24"/>
-                <w:szCs w:val="24"/>
-                <w:lang w:eastAsia="en-GB"/>
-              </w:rPr>
-              <w:t xml:space="preserve">, </w:t>
+              <w:t xml:space="preserve">Username: newUser, </w:t>
             </w:r>
           </w:p>
           <w:p>
@@ -48358,7 +46505,6 @@
                 <w:lang w:eastAsia="en-GB"/>
               </w:rPr>
             </w:pPr>
-            <w:proofErr w:type="spellStart"/>
             <w:r>
               <w:rPr>
                 <w:sz w:val="24"/>
@@ -48375,7 +46521,6 @@
               </w:rPr>
               <w:t>talal</w:t>
             </w:r>
-            <w:proofErr w:type="spellEnd"/>
             <w:r>
               <w:rPr>
                 <w:sz w:val="24"/>
@@ -48821,7 +46966,17 @@
           <w:szCs w:val="24"/>
           <w14:ligatures w14:val="standardContextual"/>
         </w:rPr>
-        <w:t>The development of an innovative machine learning-based system for automated retinopathy detection represents a significant advancement in ocular healthcare. By leveraging advanced machine learning algorithms and Explainable AI (XAI) techniques, this project has successfully addressed the critical need for early detection of retinopathy, a severe condition prevalent among hypertensive and diabetic patients. Our robust and accurate model processes retinal images to classify different stages of retinopathy, thereby providing invaluable support to healthcare professionals in making informed decisions. The integration of XAI techniques such as trainable attention, CAM, Guided Grad-CAM, Grad-CAM++, and Multiple Instance Learning enhances the interpretability of the model, fostering trust and transparency in AI-driven healthcare solutions. Through comprehensive dataset collection, rigorous model training, and thorough evaluation, we have established a user-friendly interface that facilitates seamless interaction with the system. This project not only underscores the potential of AI in revolutionizing medical diagnostics but also highlights the importance of transparency and interpretability in AI applications.</w:t>
+        <w:t>The development of an innovative cutting-edge machine learning-based system for automated retinopathy detection/findings represents significant advancement in ocular healthcare. By leveraging advanced machine learning algorithms/systems and Explainable AI (XAI) techniques, this project has successfully addressed the crucial need for early detection of retinopathy, a severe condition occurring among hypertensive and diabetic patients. Our robust and accurate model processes retinal images to classify different stages and levels of retinopathy, thereby providing vital support to healthcare professionals in making informed decisions timely. The integration of XAI techniques such as trainable attention, CAM, Guided Grad-CAM, Grad-CAM++, and Multiple Instance Learning boosts the interpretability of the model, fostering exceptional trust and transparency in AI-driven healthcare solutions. Through comprehensive dataset collection, rigorous model training/testing, and thorough evaluation, we have established a user-friendly interface that facilitates seamless and flawless interaction with the system. This project not only underscores the aptitude of AI in revolutionizing medical diagnostics but also highlights the importance of transparency and interpretability in AI applications</w:t>
+      </w:r>
+      <w:r>
+        <w:rPr>
+          <w:rFonts w:ascii="Times New Roman" w:eastAsia="Aptos" w:hAnsi="Times New Roman" w:cs="Times New Roman"/>
+          <w:kern w:val="2"/>
+          <w:sz w:val="24"/>
+          <w:szCs w:val="24"/>
+          <w14:ligatures w14:val="standardContextual"/>
+        </w:rPr>
+        <w:t>.</w:t>
       </w:r>
     </w:p>
     <w:p>
@@ -48864,7 +47019,7 @@
           <w:szCs w:val="24"/>
           <w14:ligatures w14:val="standardContextual"/>
         </w:rPr>
-        <w:t>While the current project has made significant strides in the early detection and interpretability of retinopathy diagnosis, there are several avenues for future work to further enhan</w:t>
+        <w:t>While the current project has made significant</w:t>
       </w:r>
       <w:r>
         <w:rPr>
@@ -48874,7 +47029,67 @@
           <w:szCs w:val="24"/>
           <w14:ligatures w14:val="standardContextual"/>
         </w:rPr>
-        <w:t>ce and expand its capabilities:</w:t>
+        <w:t xml:space="preserve"> and exceptional</w:t>
+      </w:r>
+      <w:r>
+        <w:rPr>
+          <w:rFonts w:ascii="Times New Roman" w:eastAsia="Aptos" w:hAnsi="Times New Roman" w:cs="Times New Roman"/>
+          <w:kern w:val="2"/>
+          <w:sz w:val="24"/>
+          <w:szCs w:val="24"/>
+          <w14:ligatures w14:val="standardContextual"/>
+        </w:rPr>
+        <w:t xml:space="preserve"> strides in the early detection and interpretability of retinopathy diagnosis, there are several avenues for future work</w:t>
+      </w:r>
+      <w:r>
+        <w:rPr>
+          <w:rFonts w:ascii="Times New Roman" w:eastAsia="Aptos" w:hAnsi="Times New Roman" w:cs="Times New Roman"/>
+          <w:kern w:val="2"/>
+          <w:sz w:val="24"/>
+          <w:szCs w:val="24"/>
+          <w14:ligatures w14:val="standardContextual"/>
+        </w:rPr>
+        <w:t xml:space="preserve"> and improvement</w:t>
+      </w:r>
+      <w:r>
+        <w:rPr>
+          <w:rFonts w:ascii="Times New Roman" w:eastAsia="Aptos" w:hAnsi="Times New Roman" w:cs="Times New Roman"/>
+          <w:kern w:val="2"/>
+          <w:sz w:val="24"/>
+          <w:szCs w:val="24"/>
+          <w14:ligatures w14:val="standardContextual"/>
+        </w:rPr>
+        <w:t xml:space="preserve"> to further enhan</w:t>
+      </w:r>
+      <w:r>
+        <w:rPr>
+          <w:rFonts w:ascii="Times New Roman" w:eastAsia="Aptos" w:hAnsi="Times New Roman" w:cs="Times New Roman"/>
+          <w:kern w:val="2"/>
+          <w:sz w:val="24"/>
+          <w:szCs w:val="24"/>
+          <w14:ligatures w14:val="standardContextual"/>
+        </w:rPr>
+        <w:t xml:space="preserve">ce and expand its </w:t>
+      </w:r>
+      <w:r>
+        <w:rPr>
+          <w:rFonts w:ascii="Times New Roman" w:eastAsia="Aptos" w:hAnsi="Times New Roman" w:cs="Times New Roman"/>
+          <w:kern w:val="2"/>
+          <w:sz w:val="24"/>
+          <w:szCs w:val="24"/>
+          <w14:ligatures w14:val="standardContextual"/>
+        </w:rPr>
+        <w:t>proficiencies</w:t>
+      </w:r>
+      <w:r>
+        <w:rPr>
+          <w:rFonts w:ascii="Times New Roman" w:eastAsia="Aptos" w:hAnsi="Times New Roman" w:cs="Times New Roman"/>
+          <w:kern w:val="2"/>
+          <w:sz w:val="24"/>
+          <w:szCs w:val="24"/>
+          <w14:ligatures w14:val="standardContextual"/>
+        </w:rPr>
+        <w:t>:</w:t>
       </w:r>
     </w:p>
     <w:p>
@@ -48908,7 +47123,67 @@
           <w:szCs w:val="24"/>
           <w14:ligatures w14:val="standardContextual"/>
         </w:rPr>
-        <w:t xml:space="preserve"> Increasing the size and diversity of the dataset with retinal images from various populations and medical conditions will improve the model's robustness and generalizability. Collaborating with international medical institutions can help in acquirin</w:t>
+        <w:t xml:space="preserve"> Increasing the size and diversity of the dataset with retinal images from various populations and medical </w:t>
+      </w:r>
+      <w:r>
+        <w:rPr>
+          <w:rFonts w:ascii="Times New Roman" w:eastAsia="Aptos" w:hAnsi="Times New Roman" w:cs="Times New Roman"/>
+          <w:kern w:val="2"/>
+          <w:sz w:val="24"/>
+          <w:szCs w:val="24"/>
+          <w14:ligatures w14:val="standardContextual"/>
+        </w:rPr>
+        <w:t xml:space="preserve">settings </w:t>
+      </w:r>
+      <w:r>
+        <w:rPr>
+          <w:rFonts w:ascii="Times New Roman" w:eastAsia="Aptos" w:hAnsi="Times New Roman" w:cs="Times New Roman"/>
+          <w:kern w:val="2"/>
+          <w:sz w:val="24"/>
+          <w:szCs w:val="24"/>
+          <w14:ligatures w14:val="standardContextual"/>
+        </w:rPr>
+        <w:t>will improve the model's robustness and generaliz</w:t>
+      </w:r>
+      <w:r>
+        <w:rPr>
+          <w:rFonts w:ascii="Times New Roman" w:eastAsia="Aptos" w:hAnsi="Times New Roman" w:cs="Times New Roman"/>
+          <w:kern w:val="2"/>
+          <w:sz w:val="24"/>
+          <w:szCs w:val="24"/>
+          <w14:ligatures w14:val="standardContextual"/>
+        </w:rPr>
+        <w:t>ation</w:t>
+      </w:r>
+      <w:r>
+        <w:rPr>
+          <w:rFonts w:ascii="Times New Roman" w:eastAsia="Aptos" w:hAnsi="Times New Roman" w:cs="Times New Roman"/>
+          <w:kern w:val="2"/>
+          <w:sz w:val="24"/>
+          <w:szCs w:val="24"/>
+          <w14:ligatures w14:val="standardContextual"/>
+        </w:rPr>
+        <w:t xml:space="preserve">. Collaborating with international medical </w:t>
+      </w:r>
+      <w:r>
+        <w:rPr>
+          <w:rFonts w:ascii="Times New Roman" w:eastAsia="Aptos" w:hAnsi="Times New Roman" w:cs="Times New Roman"/>
+          <w:kern w:val="2"/>
+          <w:sz w:val="24"/>
+          <w:szCs w:val="24"/>
+          <w14:ligatures w14:val="standardContextual"/>
+        </w:rPr>
+        <w:t xml:space="preserve">organizations </w:t>
+      </w:r>
+      <w:r>
+        <w:rPr>
+          <w:rFonts w:ascii="Times New Roman" w:eastAsia="Aptos" w:hAnsi="Times New Roman" w:cs="Times New Roman"/>
+          <w:kern w:val="2"/>
+          <w:sz w:val="24"/>
+          <w:szCs w:val="24"/>
+          <w14:ligatures w14:val="standardContextual"/>
+        </w:rPr>
+        <w:t>can help in acquirin</w:t>
       </w:r>
       <w:r>
         <w:rPr>
@@ -48952,7 +47227,27 @@
           <w:szCs w:val="24"/>
           <w14:ligatures w14:val="standardContextual"/>
         </w:rPr>
-        <w:t xml:space="preserve"> Integrating the system with EHRs can provide a more holistic view of a patient's health, allowing for personalized diagnosis and treatment plans. This integration can also facilitate longitudinal studies to monitor disease pr</w:t>
+        <w:t xml:space="preserve"> Integrating the system with EHRs can provide a better holistic view of a patient's health, allowing for personalized diagnosis and treatment plans. This integration can also </w:t>
+      </w:r>
+      <w:r>
+        <w:rPr>
+          <w:rFonts w:ascii="Times New Roman" w:eastAsia="Aptos" w:hAnsi="Times New Roman" w:cs="Times New Roman"/>
+          <w:kern w:val="2"/>
+          <w:sz w:val="24"/>
+          <w:szCs w:val="24"/>
+          <w14:ligatures w14:val="standardContextual"/>
+        </w:rPr>
+        <w:t>enable</w:t>
+      </w:r>
+      <w:r>
+        <w:rPr>
+          <w:rFonts w:ascii="Times New Roman" w:eastAsia="Aptos" w:hAnsi="Times New Roman" w:cs="Times New Roman"/>
+          <w:kern w:val="2"/>
+          <w:sz w:val="24"/>
+          <w:szCs w:val="24"/>
+          <w14:ligatures w14:val="standardContextual"/>
+        </w:rPr>
+        <w:t xml:space="preserve"> longitudinal studies to monitor disease pr</w:t>
       </w:r>
       <w:r>
         <w:rPr>
@@ -48996,7 +47291,67 @@
           <w:szCs w:val="24"/>
           <w14:ligatures w14:val="standardContextual"/>
         </w:rPr>
-        <w:t xml:space="preserve"> Enhancing the system to support real-time image processing and deploying it in clinical settings will be crucial for practical applications. This involves optimizing the model for speed and ensuring it meets regulatory</w:t>
+        <w:t xml:space="preserve"> Enhancing the system </w:t>
+      </w:r>
+      <w:r>
+        <w:rPr>
+          <w:rFonts w:ascii="Times New Roman" w:eastAsia="Aptos" w:hAnsi="Times New Roman" w:cs="Times New Roman"/>
+          <w:kern w:val="2"/>
+          <w:sz w:val="24"/>
+          <w:szCs w:val="24"/>
+          <w14:ligatures w14:val="standardContextual"/>
+        </w:rPr>
+        <w:t>such that it</w:t>
+      </w:r>
+      <w:r>
+        <w:rPr>
+          <w:rFonts w:ascii="Times New Roman" w:eastAsia="Aptos" w:hAnsi="Times New Roman" w:cs="Times New Roman"/>
+          <w:kern w:val="2"/>
+          <w:sz w:val="24"/>
+          <w:szCs w:val="24"/>
+          <w14:ligatures w14:val="standardContextual"/>
+        </w:rPr>
+        <w:t xml:space="preserve"> support real-time image processing and deploying it in clinical settings</w:t>
+      </w:r>
+      <w:r>
+        <w:rPr>
+          <w:rFonts w:ascii="Times New Roman" w:eastAsia="Aptos" w:hAnsi="Times New Roman" w:cs="Times New Roman"/>
+          <w:kern w:val="2"/>
+          <w:sz w:val="24"/>
+          <w:szCs w:val="24"/>
+          <w14:ligatures w14:val="standardContextual"/>
+        </w:rPr>
+        <w:t xml:space="preserve"> and places</w:t>
+      </w:r>
+      <w:r>
+        <w:rPr>
+          <w:rFonts w:ascii="Times New Roman" w:eastAsia="Aptos" w:hAnsi="Times New Roman" w:cs="Times New Roman"/>
+          <w:kern w:val="2"/>
+          <w:sz w:val="24"/>
+          <w:szCs w:val="24"/>
+          <w14:ligatures w14:val="standardContextual"/>
+        </w:rPr>
+        <w:t xml:space="preserve"> will be crucial for practical applications. This involves optimizing the model for speed</w:t>
+      </w:r>
+      <w:r>
+        <w:rPr>
+          <w:rFonts w:ascii="Times New Roman" w:eastAsia="Aptos" w:hAnsi="Times New Roman" w:cs="Times New Roman"/>
+          <w:kern w:val="2"/>
+          <w:sz w:val="24"/>
+          <w:szCs w:val="24"/>
+          <w14:ligatures w14:val="standardContextual"/>
+        </w:rPr>
+        <w:t xml:space="preserve"> performance</w:t>
+      </w:r>
+      <w:r>
+        <w:rPr>
+          <w:rFonts w:ascii="Times New Roman" w:eastAsia="Aptos" w:hAnsi="Times New Roman" w:cs="Times New Roman"/>
+          <w:kern w:val="2"/>
+          <w:sz w:val="24"/>
+          <w:szCs w:val="24"/>
+          <w14:ligatures w14:val="standardContextual"/>
+        </w:rPr>
+        <w:t xml:space="preserve"> and ensuring it meets regulatory</w:t>
       </w:r>
       <w:r>
         <w:rPr>
@@ -49040,7 +47395,27 @@
           <w:szCs w:val="24"/>
           <w14:ligatures w14:val="standardContextual"/>
         </w:rPr>
-        <w:t xml:space="preserve"> Incorporating additional data modalities, such as patient history, genetic information, and other diagnostic images, can improve the accuracy and comprehensiveness of t</w:t>
+        <w:t xml:space="preserve"> Incorporating additional data modalities, such as patient</w:t>
+      </w:r>
+      <w:r>
+        <w:rPr>
+          <w:rFonts w:ascii="Times New Roman" w:eastAsia="Aptos" w:hAnsi="Times New Roman" w:cs="Times New Roman"/>
+          <w:kern w:val="2"/>
+          <w:sz w:val="24"/>
+          <w:szCs w:val="24"/>
+          <w14:ligatures w14:val="standardContextual"/>
+        </w:rPr>
+        <w:t xml:space="preserve"> history</w:t>
+      </w:r>
+      <w:r>
+        <w:rPr>
+          <w:rFonts w:ascii="Times New Roman" w:eastAsia="Aptos" w:hAnsi="Times New Roman" w:cs="Times New Roman"/>
+          <w:kern w:val="2"/>
+          <w:sz w:val="24"/>
+          <w:szCs w:val="24"/>
+          <w14:ligatures w14:val="standardContextual"/>
+        </w:rPr>
+        <w:t>, genetic information, and other diagnostic images, can improve the accuracy and comprehensiveness of t</w:t>
       </w:r>
       <w:r>
         <w:rPr>
@@ -49074,6 +47449,7 @@
           <w:szCs w:val="24"/>
           <w14:ligatures w14:val="standardContextual"/>
         </w:rPr>
+        <w:lastRenderedPageBreak/>
         <w:t>Patient and Clinician Feedback Loop:</w:t>
       </w:r>
       <w:r>
@@ -49084,7 +47460,47 @@
           <w:szCs w:val="24"/>
           <w14:ligatures w14:val="standardContextual"/>
         </w:rPr>
-        <w:t xml:space="preserve"> Establishing a feedback loop where patients and clinicians can provide input on the system's performance and usability will help in continuously refining and improving the interface and functionali</w:t>
+        <w:t xml:space="preserve"> Establishing a feedback loop where patients and clinicians can </w:t>
+      </w:r>
+      <w:r>
+        <w:rPr>
+          <w:rFonts w:ascii="Times New Roman" w:eastAsia="Aptos" w:hAnsi="Times New Roman" w:cs="Times New Roman"/>
+          <w:kern w:val="2"/>
+          <w:sz w:val="24"/>
+          <w:szCs w:val="24"/>
+          <w14:ligatures w14:val="standardContextual"/>
+        </w:rPr>
+        <w:t>offer</w:t>
+      </w:r>
+      <w:r>
+        <w:rPr>
+          <w:rFonts w:ascii="Times New Roman" w:eastAsia="Aptos" w:hAnsi="Times New Roman" w:cs="Times New Roman"/>
+          <w:kern w:val="2"/>
+          <w:sz w:val="24"/>
+          <w:szCs w:val="24"/>
+          <w14:ligatures w14:val="standardContextual"/>
+        </w:rPr>
+        <w:t xml:space="preserve"> input on the system's performance and usability will help in continuously refining and </w:t>
+      </w:r>
+      <w:r>
+        <w:rPr>
+          <w:rFonts w:ascii="Times New Roman" w:eastAsia="Aptos" w:hAnsi="Times New Roman" w:cs="Times New Roman"/>
+          <w:kern w:val="2"/>
+          <w:sz w:val="24"/>
+          <w:szCs w:val="24"/>
+          <w14:ligatures w14:val="standardContextual"/>
+        </w:rPr>
+        <w:t>enhancing</w:t>
+      </w:r>
+      <w:r>
+        <w:rPr>
+          <w:rFonts w:ascii="Times New Roman" w:eastAsia="Aptos" w:hAnsi="Times New Roman" w:cs="Times New Roman"/>
+          <w:kern w:val="2"/>
+          <w:sz w:val="24"/>
+          <w:szCs w:val="24"/>
+          <w14:ligatures w14:val="standardContextual"/>
+        </w:rPr>
+        <w:t xml:space="preserve"> the interface and functionali</w:t>
       </w:r>
       <w:r>
         <w:rPr>
@@ -49118,7 +47534,6 @@
           <w:szCs w:val="24"/>
           <w14:ligatures w14:val="standardContextual"/>
         </w:rPr>
-        <w:lastRenderedPageBreak/>
         <w:t>Continuous Learning and Adaptation:</w:t>
       </w:r>
       <w:r>
@@ -49129,7 +47544,47 @@
           <w:szCs w:val="24"/>
           <w14:ligatures w14:val="standardContextual"/>
         </w:rPr>
-        <w:t xml:space="preserve"> Implementing mechanisms for continuous learning where the model can be updated with new data and feedback will ensure that the system remains current with the latest m</w:t>
+        <w:t xml:space="preserve"> Implementing mechanisms for continuous</w:t>
+      </w:r>
+      <w:r>
+        <w:rPr>
+          <w:rFonts w:ascii="Times New Roman" w:eastAsia="Aptos" w:hAnsi="Times New Roman" w:cs="Times New Roman"/>
+          <w:kern w:val="2"/>
+          <w:sz w:val="24"/>
+          <w:szCs w:val="24"/>
+          <w14:ligatures w14:val="standardContextual"/>
+        </w:rPr>
+        <w:t xml:space="preserve"> and non-stop</w:t>
+      </w:r>
+      <w:r>
+        <w:rPr>
+          <w:rFonts w:ascii="Times New Roman" w:eastAsia="Aptos" w:hAnsi="Times New Roman" w:cs="Times New Roman"/>
+          <w:kern w:val="2"/>
+          <w:sz w:val="24"/>
+          <w:szCs w:val="24"/>
+          <w14:ligatures w14:val="standardContextual"/>
+        </w:rPr>
+        <w:t xml:space="preserve"> learning where the model can be updated with new data and feedback will ensure that the system remains</w:t>
+      </w:r>
+      <w:r>
+        <w:rPr>
+          <w:rFonts w:ascii="Times New Roman" w:eastAsia="Aptos" w:hAnsi="Times New Roman" w:cs="Times New Roman"/>
+          <w:kern w:val="2"/>
+          <w:sz w:val="24"/>
+          <w:szCs w:val="24"/>
+          <w14:ligatures w14:val="standardContextual"/>
+        </w:rPr>
+        <w:t xml:space="preserve"> up to date with</w:t>
+      </w:r>
+      <w:r>
+        <w:rPr>
+          <w:rFonts w:ascii="Times New Roman" w:eastAsia="Aptos" w:hAnsi="Times New Roman" w:cs="Times New Roman"/>
+          <w:kern w:val="2"/>
+          <w:sz w:val="24"/>
+          <w:szCs w:val="24"/>
+          <w14:ligatures w14:val="standardContextual"/>
+        </w:rPr>
+        <w:t xml:space="preserve"> current latest m</w:t>
       </w:r>
       <w:r>
         <w:rPr>
@@ -49173,7 +47628,27 @@
           <w:szCs w:val="24"/>
           <w14:ligatures w14:val="standardContextual"/>
         </w:rPr>
-        <w:t xml:space="preserve"> Extending the framework to detect other ocular diseases or even other types of medical conditions using similar techniques can broaden</w:t>
+        <w:t xml:space="preserve"> Extending the framework to detect</w:t>
+      </w:r>
+      <w:r>
+        <w:rPr>
+          <w:rFonts w:ascii="Times New Roman" w:eastAsia="Aptos" w:hAnsi="Times New Roman" w:cs="Times New Roman"/>
+          <w:kern w:val="2"/>
+          <w:sz w:val="24"/>
+          <w:szCs w:val="24"/>
+          <w14:ligatures w14:val="standardContextual"/>
+        </w:rPr>
+        <w:t xml:space="preserve"> and discover</w:t>
+      </w:r>
+      <w:r>
+        <w:rPr>
+          <w:rFonts w:ascii="Times New Roman" w:eastAsia="Aptos" w:hAnsi="Times New Roman" w:cs="Times New Roman"/>
+          <w:kern w:val="2"/>
+          <w:sz w:val="24"/>
+          <w:szCs w:val="24"/>
+          <w14:ligatures w14:val="standardContextual"/>
+        </w:rPr>
+        <w:t xml:space="preserve"> other ocular diseases or even other types of medical conditions using similar techniques can broaden</w:t>
       </w:r>
       <w:r>
         <w:rPr>
@@ -49217,7 +47692,97 @@
           <w:szCs w:val="24"/>
           <w14:ligatures w14:val="standardContextual"/>
         </w:rPr>
-        <w:t xml:space="preserve"> Working towards obtaining regulatory approval for clinical use and addressing ethical considerations related to AI in healthcare will be essential for the widespread adoption of this technology.</w:t>
+        <w:t xml:space="preserve"> Working towards obtaining regulatory </w:t>
+      </w:r>
+      <w:r>
+        <w:rPr>
+          <w:rFonts w:ascii="Times New Roman" w:eastAsia="Aptos" w:hAnsi="Times New Roman" w:cs="Times New Roman"/>
+          <w:kern w:val="2"/>
+          <w:sz w:val="24"/>
+          <w:szCs w:val="24"/>
+          <w14:ligatures w14:val="standardContextual"/>
+        </w:rPr>
+        <w:t>support</w:t>
+      </w:r>
+      <w:r>
+        <w:rPr>
+          <w:rFonts w:ascii="Times New Roman" w:eastAsia="Aptos" w:hAnsi="Times New Roman" w:cs="Times New Roman"/>
+          <w:kern w:val="2"/>
+          <w:sz w:val="24"/>
+          <w:szCs w:val="24"/>
+          <w14:ligatures w14:val="standardContextual"/>
+        </w:rPr>
+        <w:t xml:space="preserve"> for clinical use and addressing ethical </w:t>
+      </w:r>
+      <w:r>
+        <w:rPr>
+          <w:rFonts w:ascii="Times New Roman" w:eastAsia="Aptos" w:hAnsi="Times New Roman" w:cs="Times New Roman"/>
+          <w:kern w:val="2"/>
+          <w:sz w:val="24"/>
+          <w:szCs w:val="24"/>
+          <w14:ligatures w14:val="standardContextual"/>
+        </w:rPr>
+        <w:t>deliberations</w:t>
+      </w:r>
+      <w:r>
+        <w:rPr>
+          <w:rFonts w:ascii="Times New Roman" w:eastAsia="Aptos" w:hAnsi="Times New Roman" w:cs="Times New Roman"/>
+          <w:kern w:val="2"/>
+          <w:sz w:val="24"/>
+          <w:szCs w:val="24"/>
+          <w14:ligatures w14:val="standardContextual"/>
+        </w:rPr>
+        <w:t xml:space="preserve"> </w:t>
+      </w:r>
+      <w:r>
+        <w:rPr>
+          <w:rFonts w:ascii="Times New Roman" w:eastAsia="Aptos" w:hAnsi="Times New Roman" w:cs="Times New Roman"/>
+          <w:kern w:val="2"/>
+          <w:sz w:val="24"/>
+          <w:szCs w:val="24"/>
+          <w14:ligatures w14:val="standardContextual"/>
+        </w:rPr>
+        <w:t>related to AI in healthcare will be essential for the widespread adoption</w:t>
+      </w:r>
+      <w:r>
+        <w:rPr>
+          <w:rFonts w:ascii="Times New Roman" w:eastAsia="Aptos" w:hAnsi="Times New Roman" w:cs="Times New Roman"/>
+          <w:kern w:val="2"/>
+          <w:sz w:val="24"/>
+          <w:szCs w:val="24"/>
+          <w14:ligatures w14:val="standardContextual"/>
+        </w:rPr>
+        <w:t xml:space="preserve"> &amp; acceptance</w:t>
+      </w:r>
+      <w:r>
+        <w:rPr>
+          <w:rFonts w:ascii="Times New Roman" w:eastAsia="Aptos" w:hAnsi="Times New Roman" w:cs="Times New Roman"/>
+          <w:kern w:val="2"/>
+          <w:sz w:val="24"/>
+          <w:szCs w:val="24"/>
+          <w14:ligatures w14:val="standardContextual"/>
+        </w:rPr>
+        <w:t xml:space="preserve"> </w:t>
+      </w:r>
+      <w:r>
+        <w:rPr>
+          <w:rFonts w:ascii="Times New Roman" w:eastAsia="Aptos" w:hAnsi="Times New Roman" w:cs="Times New Roman"/>
+          <w:kern w:val="2"/>
+          <w:sz w:val="24"/>
+          <w:szCs w:val="24"/>
+          <w14:ligatures w14:val="standardContextual"/>
+        </w:rPr>
+        <w:t>foe</w:t>
+      </w:r>
+      <w:r>
+        <w:rPr>
+          <w:rFonts w:ascii="Times New Roman" w:eastAsia="Aptos" w:hAnsi="Times New Roman" w:cs="Times New Roman"/>
+          <w:kern w:val="2"/>
+          <w:sz w:val="24"/>
+          <w:szCs w:val="24"/>
+          <w14:ligatures w14:val="standardContextual"/>
+        </w:rPr>
+        <w:t xml:space="preserve"> this technology.</w:t>
       </w:r>
     </w:p>
     <w:p>
@@ -49240,7 +47805,57 @@
           <w:szCs w:val="24"/>
           <w14:ligatures w14:val="standardContextual"/>
         </w:rPr>
-        <w:t>By pursuing these future directions, we can further enhance the efficacy, reliability, and adoption of AI-driven solutions in healthcare, ultimately contributing to better patient outcomes and advancing the field of medical diagnostics.</w:t>
+        <w:t>By pursuing these future directions,</w:t>
+      </w:r>
+      <w:r>
+        <w:rPr>
+          <w:rFonts w:ascii="Times New Roman" w:eastAsia="Aptos" w:hAnsi="Times New Roman" w:cs="Times New Roman"/>
+          <w:kern w:val="2"/>
+          <w:sz w:val="24"/>
+          <w:szCs w:val="24"/>
+          <w14:ligatures w14:val="standardContextual"/>
+        </w:rPr>
+        <w:t xml:space="preserve"> moreover</w:t>
+      </w:r>
+      <w:r>
+        <w:rPr>
+          <w:rFonts w:ascii="Times New Roman" w:eastAsia="Aptos" w:hAnsi="Times New Roman" w:cs="Times New Roman"/>
+          <w:kern w:val="2"/>
+          <w:sz w:val="24"/>
+          <w:szCs w:val="24"/>
+          <w14:ligatures w14:val="standardContextual"/>
+        </w:rPr>
+        <w:t xml:space="preserve"> we can further enhance the efficacy, reliability, and adoption of AI-driven solutions in healthcare, eventually contributing to better patient outcomes and </w:t>
+      </w:r>
+      <w:r>
+        <w:rPr>
+          <w:rFonts w:ascii="Times New Roman" w:eastAsia="Aptos" w:hAnsi="Times New Roman" w:cs="Times New Roman"/>
+          <w:kern w:val="2"/>
+          <w:sz w:val="24"/>
+          <w:szCs w:val="24"/>
+          <w14:ligatures w14:val="standardContextual"/>
+        </w:rPr>
+        <w:t>progressing</w:t>
+      </w:r>
+      <w:r>
+        <w:rPr>
+          <w:rFonts w:ascii="Times New Roman" w:eastAsia="Aptos" w:hAnsi="Times New Roman" w:cs="Times New Roman"/>
+          <w:kern w:val="2"/>
+          <w:sz w:val="24"/>
+          <w:szCs w:val="24"/>
+          <w14:ligatures w14:val="standardContextual"/>
+        </w:rPr>
+        <w:t xml:space="preserve"> the field of medical diagnostics</w:t>
+      </w:r>
+      <w:r>
+        <w:rPr>
+          <w:rFonts w:ascii="Times New Roman" w:eastAsia="Aptos" w:hAnsi="Times New Roman" w:cs="Times New Roman"/>
+          <w:kern w:val="2"/>
+          <w:sz w:val="24"/>
+          <w:szCs w:val="24"/>
+          <w14:ligatures w14:val="standardContextual"/>
+        </w:rPr>
+        <w:t>.</w:t>
       </w:r>
     </w:p>
     <w:p>
@@ -49352,29 +47967,7 @@
           <w:szCs w:val="24"/>
           <w14:ligatures w14:val="standardContextual"/>
         </w:rPr>
-        <w:t xml:space="preserve">Butt, M. M., Iskandar, D., Abdelhamid, S., Latif, G., &amp; </w:t>
-      </w:r>
-      <w:proofErr w:type="spellStart"/>
-      <w:r>
-        <w:rPr>
-          <w:rFonts w:ascii="Times New Roman" w:eastAsia="Aptos" w:hAnsi="Times New Roman" w:cs="Times New Roman"/>
-          <w:kern w:val="2"/>
-          <w:sz w:val="24"/>
-          <w:szCs w:val="24"/>
-          <w14:ligatures w14:val="standardContextual"/>
-        </w:rPr>
-        <w:t>Alghazo</w:t>
-      </w:r>
-      <w:proofErr w:type="spellEnd"/>
-      <w:r>
-        <w:rPr>
-          <w:rFonts w:ascii="Times New Roman" w:eastAsia="Aptos" w:hAnsi="Times New Roman" w:cs="Times New Roman"/>
-          <w:kern w:val="2"/>
-          <w:sz w:val="24"/>
-          <w:szCs w:val="24"/>
-          <w14:ligatures w14:val="standardContextual"/>
-        </w:rPr>
-        <w:t>, R. (2022). Diabetic Retinopathy Detection from Fundus Images of the Eye Using Hybrid Deep Learning Features. Diagnostics, 12(7), 1607. https://doi.org/10.3390/diagnostics12071607</w:t>
+        <w:t>Butt, M. M., Iskandar, D., Abdelhamid, S., Latif, G., &amp; Alghazo, R. (2022). Diabetic Retinopathy Detection from Fundus Images of the Eye Using Hybrid Deep Learning Features. Diagnostics, 12(7), 1607. https://doi.org/10.3390/diagnostics12071607</w:t>
       </w:r>
     </w:p>
     <w:p>
@@ -49388,15 +47981,7 @@
         <w:jc w:val="both"/>
       </w:pPr>
       <w:r>
-        <w:t xml:space="preserve">R. R. Selvaraju, M. Cogswell, A. Das, R. </w:t>
-      </w:r>
-      <w:proofErr w:type="spellStart"/>
-      <w:r>
-        <w:t>Vedantam</w:t>
-      </w:r>
-      <w:proofErr w:type="spellEnd"/>
-      <w:r>
-        <w:t xml:space="preserve">, D. Parikh, and D. Batra, “Grad-CAM: Visual Explanations from Deep Networks via Gradient-Based Localization,” </w:t>
+        <w:t xml:space="preserve">R. R. Selvaraju, M. Cogswell, A. Das, R. Vedantam, D. Parikh, and D. Batra, “Grad-CAM: Visual Explanations from Deep Networks via Gradient-Based Localization,” </w:t>
       </w:r>
       <w:r>
         <w:rPr>
@@ -49406,15 +47991,7 @@
         <w:t>International Journal of Computer Vision</w:t>
       </w:r>
       <w:r>
-        <w:t xml:space="preserve">, vol. 128, no. 2, pp. 336–359, Oct. 2019, </w:t>
-      </w:r>
-      <w:proofErr w:type="spellStart"/>
-      <w:r>
-        <w:t>doi</w:t>
-      </w:r>
-      <w:proofErr w:type="spellEnd"/>
-      <w:r>
-        <w:t xml:space="preserve">: </w:t>
+        <w:t xml:space="preserve">, vol. 128, no. 2, pp. 336–359, Oct. 2019, doi: </w:t>
       </w:r>
       <w:r>
         <w:rPr>
@@ -49597,23 +48174,7 @@
         <w:jc w:val="both"/>
       </w:pPr>
       <w:r>
-        <w:t>F. Chollet, “</w:t>
-      </w:r>
-      <w:proofErr w:type="spellStart"/>
-      <w:r>
-        <w:t>Xception</w:t>
-      </w:r>
-      <w:proofErr w:type="spellEnd"/>
-      <w:r>
-        <w:t xml:space="preserve">: Deep Learning with </w:t>
-      </w:r>
-      <w:proofErr w:type="spellStart"/>
-      <w:r>
-        <w:t>Depthwise</w:t>
-      </w:r>
-      <w:proofErr w:type="spellEnd"/>
-      <w:r>
-        <w:t xml:space="preserve"> Separable Convolutions,” </w:t>
+        <w:t xml:space="preserve">F. Chollet, “Xception: Deep Learning with Depthwise Separable Convolutions,” </w:t>
       </w:r>
       <w:r>
         <w:rPr>
@@ -49643,15 +48204,7 @@
         <w:jc w:val="both"/>
       </w:pPr>
       <w:r>
-        <w:t>M. Tan and Q. Le V., “</w:t>
-      </w:r>
-      <w:proofErr w:type="spellStart"/>
-      <w:r>
-        <w:t>EfficientNet</w:t>
-      </w:r>
-      <w:proofErr w:type="spellEnd"/>
-      <w:r>
-        <w:t xml:space="preserve">: Rethinking model scaling for convolutional neural networks,” </w:t>
+        <w:t xml:space="preserve">M. Tan and Q. Le V., “EfficientNet: Rethinking model scaling for convolutional neural networks,” </w:t>
       </w:r>
       <w:r>
         <w:rPr>
@@ -49722,23 +48275,7 @@
           <w:rFonts w:ascii="Times New Roman" w:hAnsi="Times New Roman" w:cs="Times New Roman"/>
           <w:sz w:val="24"/>
         </w:rPr>
-        <w:t xml:space="preserve">Selvaraju, R. R., Cogswell, M., Das, A., </w:t>
-      </w:r>
-      <w:proofErr w:type="spellStart"/>
-      <w:r>
-        <w:rPr>
-          <w:rFonts w:ascii="Times New Roman" w:hAnsi="Times New Roman" w:cs="Times New Roman"/>
-          <w:sz w:val="24"/>
-        </w:rPr>
-        <w:t>Vedantam</w:t>
-      </w:r>
-      <w:proofErr w:type="spellEnd"/>
-      <w:r>
-        <w:rPr>
-          <w:rFonts w:ascii="Times New Roman" w:hAnsi="Times New Roman" w:cs="Times New Roman"/>
-          <w:sz w:val="24"/>
-        </w:rPr>
-        <w:t>, R., Parikh, D., &amp; Batra, D. (2017). Grad-CAM: Visual Explanations from Deep Networks via Gradient-based Localization. Retrieved from</w:t>
+        <w:t>Selvaraju, R. R., Cogswell, M., Das, A., Vedantam, R., Parikh, D., &amp; Batra, D. (2017). Grad-CAM: Visual Explanations from Deep Networks via Gradient-based Localization. Retrieved from</w:t>
       </w:r>
       <w:hyperlink r:id="rId31">
         <w:r>

</xml_diff>